<commit_message>
Actualizado el protocolo V2
</commit_message>
<xml_diff>
--- a/Protocolos/2021-protocolo-curva-recurso-potencia_v4.docx
+++ b/Protocolos/2021-protocolo-curva-recurso-potencia_v4.docx
@@ -281,7 +281,7 @@
           <w:noProof/>
         </w:rPr>
         <w:drawing>
-          <wp:inline distT="0" distB="0" distL="0" distR="0" wp14:anchorId="68E5C02C" wp14:editId="510A59D6">
+          <wp:inline distT="0" distB="0" distL="0" distR="0" wp14:anchorId="6F4E3977" wp14:editId="26FF784D">
             <wp:extent cx="5334000" cy="2021758"/>
             <wp:effectExtent l="0" t="0" r="0" b="0"/>
             <wp:docPr id="22" name="Picture" descr="Diagrama adaptado de Lave et al. (2014) [1]."/>
@@ -1740,7 +1740,7 @@
           <w:noProof/>
         </w:rPr>
         <w:drawing>
-          <wp:inline distT="0" distB="0" distL="0" distR="0" wp14:anchorId="15253844" wp14:editId="4FEC5428">
+          <wp:inline distT="0" distB="0" distL="0" distR="0" wp14:anchorId="31B6F55E" wp14:editId="52EFF75B">
             <wp:extent cx="4139184" cy="1737360"/>
             <wp:effectExtent l="0" t="0" r="0" b="0"/>
             <wp:docPr id="31" name="Picture" descr="Descripción de los parámetros para la definición de un sistema a un eje. Diagrama adaptado de [2]."/>
@@ -4959,7 +4959,7 @@
           <w:noProof/>
         </w:rPr>
         <w:drawing>
-          <wp:inline distT="0" distB="0" distL="0" distR="0" wp14:anchorId="38655900" wp14:editId="23142001">
+          <wp:inline distT="0" distB="0" distL="0" distR="0" wp14:anchorId="5AF14097" wp14:editId="7447B539">
             <wp:extent cx="5334000" cy="3144591"/>
             <wp:effectExtent l="0" t="0" r="0" b="0"/>
             <wp:docPr id="43" name="Picture" descr="Estructura archivo de configuración JSON para modelar una planta solar fotovoltaica."/>
@@ -6218,2597 +6218,2607 @@
     <w:p>
       <w:pPr>
         <w:pStyle w:val="SourceCode"/>
+        <w:rPr>
+          <w:lang w:val="en-US"/>
+        </w:rPr>
       </w:pPr>
       <w:r>
         <w:rPr>
           <w:rStyle w:val="FunctionTok"/>
+          <w:lang w:val="en-US"/>
         </w:rPr>
         <w:t>{</w:t>
       </w:r>
       <w:r>
+        <w:rPr>
+          <w:lang w:val="en-US"/>
+        </w:rPr>
         <w:br/>
       </w:r>
       <w:r>
         <w:rPr>
           <w:rStyle w:val="NormalTok"/>
+          <w:lang w:val="en-US"/>
         </w:rPr>
         <w:t xml:space="preserve">  </w:t>
       </w:r>
       <w:r>
         <w:rPr>
           <w:rStyle w:val="DataTypeTok"/>
+          <w:lang w:val="en-US"/>
         </w:rPr>
         <w:t>"latitude"</w:t>
       </w:r>
       <w:r>
         <w:rPr>
           <w:rStyle w:val="FunctionTok"/>
+          <w:lang w:val="en-US"/>
         </w:rPr>
         <w:t>:</w:t>
       </w:r>
       <w:r>
         <w:rPr>
           <w:rStyle w:val="NormalTok"/>
+          <w:lang w:val="en-US"/>
         </w:rPr>
         <w:t xml:space="preserve"> </w:t>
       </w:r>
       <w:r>
         <w:rPr>
           <w:rStyle w:val="FloatTok"/>
+          <w:lang w:val="en-US"/>
         </w:rPr>
         <w:t>4.604535</w:t>
       </w:r>
       <w:r>
         <w:rPr>
           <w:rStyle w:val="FunctionTok"/>
+          <w:lang w:val="en-US"/>
         </w:rPr>
         <w:t>,</w:t>
       </w:r>
       <w:r>
+        <w:rPr>
+          <w:lang w:val="en-US"/>
+        </w:rPr>
         <w:br/>
       </w:r>
       <w:r>
         <w:rPr>
           <w:rStyle w:val="NormalTok"/>
+          <w:lang w:val="en-US"/>
         </w:rPr>
         <w:t xml:space="preserve">  </w:t>
       </w:r>
       <w:r>
         <w:rPr>
           <w:rStyle w:val="DataTypeTok"/>
+          <w:lang w:val="en-US"/>
         </w:rPr>
         <w:t>"longitude"</w:t>
       </w:r>
       <w:r>
         <w:rPr>
           <w:rStyle w:val="FunctionTok"/>
+          <w:lang w:val="en-US"/>
         </w:rPr>
         <w:t>:</w:t>
       </w:r>
       <w:r>
         <w:rPr>
           <w:rStyle w:val="NormalTok"/>
+          <w:lang w:val="en-US"/>
         </w:rPr>
         <w:t xml:space="preserve"> </w:t>
       </w:r>
       <w:r>
         <w:rPr>
           <w:rStyle w:val="FloatTok"/>
+          <w:lang w:val="en-US"/>
         </w:rPr>
         <w:t>-74.066038</w:t>
       </w:r>
       <w:r>
         <w:rPr>
           <w:rStyle w:val="FunctionTok"/>
+          <w:lang w:val="en-US"/>
         </w:rPr>
         <w:t>,</w:t>
       </w:r>
       <w:r>
+        <w:rPr>
+          <w:lang w:val="en-US"/>
+        </w:rPr>
         <w:br/>
       </w:r>
       <w:r>
         <w:rPr>
           <w:rStyle w:val="NormalTok"/>
+          <w:lang w:val="en-US"/>
         </w:rPr>
         <w:t xml:space="preserve">  </w:t>
       </w:r>
       <w:r>
         <w:rPr>
           <w:rStyle w:val="DataTypeTok"/>
+          <w:lang w:val="en-US"/>
         </w:rPr>
         <w:t>"tz"</w:t>
       </w:r>
       <w:r>
         <w:rPr>
           <w:rStyle w:val="FunctionTok"/>
+          <w:lang w:val="en-US"/>
         </w:rPr>
         <w:t>:</w:t>
       </w:r>
       <w:r>
         <w:rPr>
           <w:rStyle w:val="NormalTok"/>
+          <w:lang w:val="en-US"/>
         </w:rPr>
         <w:t xml:space="preserve"> </w:t>
       </w:r>
       <w:r>
         <w:rPr>
           <w:rStyle w:val="StringTok"/>
+          <w:lang w:val="en-US"/>
         </w:rPr>
         <w:t>"America/Bogota"</w:t>
       </w:r>
       <w:r>
         <w:rPr>
           <w:rStyle w:val="FunctionTok"/>
+          <w:lang w:val="en-US"/>
         </w:rPr>
         <w:t>,</w:t>
       </w:r>
       <w:r>
+        <w:rPr>
+          <w:lang w:val="en-US"/>
+        </w:rPr>
         <w:br/>
       </w:r>
       <w:r>
         <w:rPr>
           <w:rStyle w:val="NormalTok"/>
+          <w:lang w:val="en-US"/>
         </w:rPr>
         <w:t xml:space="preserve">  </w:t>
       </w:r>
       <w:r>
         <w:rPr>
-          <w:rStyle w:val="ErrorTok"/>
-        </w:rPr>
-        <w:t>...</w:t>
-      </w:r>
-      <w:r>
+          <w:rStyle w:val="DataTypeTok"/>
+          <w:lang w:val="en-US"/>
+        </w:rPr>
+        <w:t>"altitude"</w:t>
+      </w:r>
+      <w:r>
+        <w:rPr>
+          <w:rStyle w:val="FunctionTok"/>
+          <w:lang w:val="en-US"/>
+        </w:rPr>
+        <w:t>:</w:t>
+      </w:r>
+      <w:r>
+        <w:rPr>
+          <w:rStyle w:val="NormalTok"/>
+          <w:lang w:val="en-US"/>
+        </w:rPr>
+        <w:t xml:space="preserve"> </w:t>
+      </w:r>
+      <w:r>
+        <w:rPr>
+          <w:rStyle w:val="FloatTok"/>
+          <w:lang w:val="en-US"/>
+        </w:rPr>
+        <w:t>2632.0</w:t>
+      </w:r>
+      <w:r>
+        <w:rPr>
+          <w:rStyle w:val="FunctionTok"/>
+          <w:lang w:val="en-US"/>
+        </w:rPr>
+        <w:t>,</w:t>
+      </w:r>
+      <w:r>
+        <w:rPr>
+          <w:lang w:val="en-US"/>
+        </w:rPr>
         <w:br/>
       </w:r>
       <w:r>
         <w:rPr>
           <w:rStyle w:val="NormalTok"/>
+          <w:lang w:val="en-US"/>
         </w:rPr>
         <w:t xml:space="preserve">  </w:t>
       </w:r>
       <w:r>
         <w:rPr>
           <w:rStyle w:val="DataTypeTok"/>
+          <w:lang w:val="en-US"/>
+        </w:rPr>
+        <w:t>"surface_albedo"</w:t>
+      </w:r>
+      <w:r>
+        <w:rPr>
+          <w:rStyle w:val="FunctionTok"/>
+          <w:lang w:val="en-US"/>
+        </w:rPr>
+        <w:t>:</w:t>
+      </w:r>
+      <w:r>
+        <w:rPr>
+          <w:rStyle w:val="NormalTok"/>
+          <w:lang w:val="en-US"/>
+        </w:rPr>
+        <w:t xml:space="preserve"> </w:t>
+      </w:r>
+      <w:r>
+        <w:rPr>
+          <w:rStyle w:val="FloatTok"/>
+          <w:lang w:val="en-US"/>
+        </w:rPr>
+        <w:t>0.18</w:t>
+      </w:r>
+      <w:r>
+        <w:rPr>
+          <w:rStyle w:val="FunctionTok"/>
+          <w:lang w:val="en-US"/>
+        </w:rPr>
+        <w:t>,</w:t>
+      </w:r>
+      <w:r>
+        <w:rPr>
+          <w:lang w:val="en-US"/>
+        </w:rPr>
+        <w:br/>
+      </w:r>
+      <w:r>
+        <w:rPr>
+          <w:rStyle w:val="NormalTok"/>
+          <w:lang w:val="en-US"/>
+        </w:rPr>
+        <w:t xml:space="preserve">  </w:t>
+      </w:r>
+      <w:r>
+        <w:rPr>
+          <w:rStyle w:val="DataTypeTok"/>
+          <w:lang w:val="en-US"/>
+        </w:rPr>
+        <w:t>"inverter_name"</w:t>
+      </w:r>
+      <w:r>
+        <w:rPr>
+          <w:rStyle w:val="FunctionTok"/>
+          <w:lang w:val="en-US"/>
+        </w:rPr>
+        <w:t>:</w:t>
+      </w:r>
+      <w:r>
+        <w:rPr>
+          <w:rStyle w:val="NormalTok"/>
+          <w:lang w:val="en-US"/>
+        </w:rPr>
+        <w:t xml:space="preserve"> </w:t>
+      </w:r>
+      <w:r>
+        <w:rPr>
+          <w:rStyle w:val="StringTok"/>
+          <w:lang w:val="en-US"/>
+        </w:rPr>
+        <w:t>"ABB__TRIO_27_6_TL_OUTD_S_US_480__480V_"</w:t>
+      </w:r>
+      <w:r>
+        <w:rPr>
+          <w:rStyle w:val="FunctionTok"/>
+          <w:lang w:val="en-US"/>
+        </w:rPr>
+        <w:t>,</w:t>
+      </w:r>
+      <w:r>
+        <w:rPr>
+          <w:lang w:val="en-US"/>
+        </w:rPr>
+        <w:br/>
+      </w:r>
+      <w:r>
+        <w:rPr>
+          <w:rStyle w:val="NormalTok"/>
+          <w:lang w:val="en-US"/>
+        </w:rPr>
+        <w:t xml:space="preserve">  </w:t>
+      </w:r>
+      <w:r>
+        <w:rPr>
+          <w:rStyle w:val="DataTypeTok"/>
+          <w:lang w:val="en-US"/>
+        </w:rPr>
+        <w:t>"ac_model"</w:t>
+      </w:r>
+      <w:r>
+        <w:rPr>
+          <w:rStyle w:val="FunctionTok"/>
+          <w:lang w:val="en-US"/>
+        </w:rPr>
+        <w:t>:</w:t>
+      </w:r>
+      <w:r>
+        <w:rPr>
+          <w:rStyle w:val="NormalTok"/>
+          <w:lang w:val="en-US"/>
+        </w:rPr>
+        <w:t xml:space="preserve"> </w:t>
+      </w:r>
+      <w:r>
+        <w:rPr>
+          <w:rStyle w:val="StringTok"/>
+          <w:lang w:val="en-US"/>
+        </w:rPr>
+        <w:t>"sandia"</w:t>
+      </w:r>
+      <w:r>
+        <w:rPr>
+          <w:rStyle w:val="FunctionTok"/>
+          <w:lang w:val="en-US"/>
+        </w:rPr>
+        <w:t>,</w:t>
+      </w:r>
+      <w:r>
+        <w:rPr>
+          <w:lang w:val="en-US"/>
+        </w:rPr>
+        <w:br/>
+      </w:r>
+      <w:r>
+        <w:rPr>
+          <w:rStyle w:val="NormalTok"/>
+          <w:lang w:val="en-US"/>
+        </w:rPr>
+        <w:t xml:space="preserve">  </w:t>
+      </w:r>
+      <w:r>
+        <w:rPr>
+          <w:rStyle w:val="DataTypeTok"/>
+          <w:lang w:val="en-US"/>
         </w:rPr>
         <w:t>"inverter"</w:t>
       </w:r>
       <w:r>
         <w:rPr>
           <w:rStyle w:val="FunctionTok"/>
+          <w:lang w:val="en-US"/>
         </w:rPr>
         <w:t>:</w:t>
       </w:r>
       <w:r>
         <w:rPr>
           <w:rStyle w:val="NormalTok"/>
+          <w:lang w:val="en-US"/>
         </w:rPr>
         <w:t xml:space="preserve"> </w:t>
       </w:r>
       <w:r>
         <w:rPr>
           <w:rStyle w:val="FunctionTok"/>
+          <w:lang w:val="en-US"/>
         </w:rPr>
         <w:t>{</w:t>
       </w:r>
       <w:r>
+        <w:rPr>
+          <w:lang w:val="en-US"/>
+        </w:rPr>
         <w:br/>
       </w:r>
       <w:r>
         <w:rPr>
           <w:rStyle w:val="NormalTok"/>
+          <w:lang w:val="en-US"/>
         </w:rPr>
         <w:t xml:space="preserve">    </w:t>
       </w:r>
       <w:r>
         <w:rPr>
           <w:rStyle w:val="DataTypeTok"/>
+          <w:lang w:val="en-US"/>
         </w:rPr>
         <w:t>"Paco"</w:t>
       </w:r>
       <w:r>
         <w:rPr>
           <w:rStyle w:val="FunctionTok"/>
+          <w:lang w:val="en-US"/>
         </w:rPr>
         <w:t>:</w:t>
       </w:r>
       <w:r>
         <w:rPr>
           <w:rStyle w:val="NormalTok"/>
+          <w:lang w:val="en-US"/>
         </w:rPr>
         <w:t xml:space="preserve"> </w:t>
       </w:r>
       <w:r>
         <w:rPr>
           <w:rStyle w:val="FloatTok"/>
+          <w:lang w:val="en-US"/>
         </w:rPr>
         <w:t>27600.0</w:t>
       </w:r>
       <w:r>
         <w:rPr>
           <w:rStyle w:val="FunctionTok"/>
+          <w:lang w:val="en-US"/>
         </w:rPr>
         <w:t>,</w:t>
       </w:r>
       <w:r>
+        <w:rPr>
+          <w:lang w:val="en-US"/>
+        </w:rPr>
         <w:br/>
       </w:r>
       <w:r>
         <w:rPr>
           <w:rStyle w:val="NormalTok"/>
+          <w:lang w:val="en-US"/>
         </w:rPr>
         <w:t xml:space="preserve">    </w:t>
       </w:r>
       <w:r>
         <w:rPr>
           <w:rStyle w:val="DataTypeTok"/>
+          <w:lang w:val="en-US"/>
         </w:rPr>
         <w:t>"Pdco"</w:t>
       </w:r>
       <w:r>
         <w:rPr>
           <w:rStyle w:val="FunctionTok"/>
+          <w:lang w:val="en-US"/>
         </w:rPr>
         <w:t>:</w:t>
       </w:r>
       <w:r>
         <w:rPr>
           <w:rStyle w:val="NormalTok"/>
+          <w:lang w:val="en-US"/>
         </w:rPr>
         <w:t xml:space="preserve"> </w:t>
       </w:r>
       <w:r>
         <w:rPr>
           <w:rStyle w:val="FloatTok"/>
+          <w:lang w:val="en-US"/>
         </w:rPr>
         <w:t>28199.2</w:t>
       </w:r>
       <w:r>
         <w:rPr>
           <w:rStyle w:val="FunctionTok"/>
+          <w:lang w:val="en-US"/>
         </w:rPr>
         <w:t>,</w:t>
       </w:r>
       <w:r>
+        <w:rPr>
+          <w:lang w:val="en-US"/>
+        </w:rPr>
         <w:br/>
       </w:r>
       <w:r>
         <w:rPr>
           <w:rStyle w:val="NormalTok"/>
+          <w:lang w:val="en-US"/>
         </w:rPr>
         <w:t xml:space="preserve">    </w:t>
       </w:r>
       <w:r>
         <w:rPr>
           <w:rStyle w:val="DataTypeTok"/>
+          <w:lang w:val="en-US"/>
         </w:rPr>
         <w:t>"Vdco"</w:t>
       </w:r>
       <w:r>
         <w:rPr>
           <w:rStyle w:val="FunctionTok"/>
+          <w:lang w:val="en-US"/>
         </w:rPr>
         <w:t>:</w:t>
       </w:r>
       <w:r>
         <w:rPr>
           <w:rStyle w:val="NormalTok"/>
+          <w:lang w:val="en-US"/>
         </w:rPr>
         <w:t xml:space="preserve"> </w:t>
       </w:r>
       <w:r>
         <w:rPr>
           <w:rStyle w:val="FloatTok"/>
+          <w:lang w:val="en-US"/>
         </w:rPr>
         <w:t>715.0</w:t>
       </w:r>
       <w:r>
         <w:rPr>
           <w:rStyle w:val="FunctionTok"/>
+          <w:lang w:val="en-US"/>
         </w:rPr>
         <w:t>,</w:t>
       </w:r>
       <w:r>
+        <w:rPr>
+          <w:lang w:val="en-US"/>
+        </w:rPr>
         <w:br/>
       </w:r>
       <w:r>
         <w:rPr>
           <w:rStyle w:val="NormalTok"/>
+          <w:lang w:val="en-US"/>
         </w:rPr>
         <w:t xml:space="preserve">    </w:t>
       </w:r>
       <w:r>
         <w:rPr>
           <w:rStyle w:val="DataTypeTok"/>
+          <w:lang w:val="en-US"/>
         </w:rPr>
         <w:t>"Pso"</w:t>
       </w:r>
       <w:r>
         <w:rPr>
           <w:rStyle w:val="FunctionTok"/>
+          <w:lang w:val="en-US"/>
         </w:rPr>
         <w:t>:</w:t>
       </w:r>
       <w:r>
         <w:rPr>
           <w:rStyle w:val="NormalTok"/>
+          <w:lang w:val="en-US"/>
         </w:rPr>
         <w:t xml:space="preserve"> </w:t>
       </w:r>
       <w:r>
         <w:rPr>
           <w:rStyle w:val="FloatTok"/>
+          <w:lang w:val="en-US"/>
         </w:rPr>
         <w:t>92.1</w:t>
       </w:r>
       <w:r>
         <w:rPr>
           <w:rStyle w:val="FunctionTok"/>
+          <w:lang w:val="en-US"/>
         </w:rPr>
         <w:t>,</w:t>
       </w:r>
       <w:r>
+        <w:rPr>
+          <w:lang w:val="en-US"/>
+        </w:rPr>
         <w:br/>
       </w:r>
       <w:r>
         <w:rPr>
           <w:rStyle w:val="NormalTok"/>
+          <w:lang w:val="en-US"/>
         </w:rPr>
         <w:t xml:space="preserve">    </w:t>
       </w:r>
       <w:r>
         <w:rPr>
           <w:rStyle w:val="DataTypeTok"/>
+          <w:lang w:val="en-US"/>
         </w:rPr>
         <w:t>"C0"</w:t>
       </w:r>
       <w:r>
         <w:rPr>
           <w:rStyle w:val="FunctionTok"/>
+          <w:lang w:val="en-US"/>
         </w:rPr>
         <w:t>:</w:t>
       </w:r>
       <w:r>
         <w:rPr>
           <w:rStyle w:val="NormalTok"/>
+          <w:lang w:val="en-US"/>
         </w:rPr>
         <w:t xml:space="preserve"> </w:t>
       </w:r>
       <w:r>
         <w:rPr>
           <w:rStyle w:val="FloatTok"/>
+          <w:lang w:val="en-US"/>
         </w:rPr>
         <w:t>-2.513804e-07</w:t>
       </w:r>
       <w:r>
         <w:rPr>
           <w:rStyle w:val="FunctionTok"/>
+          <w:lang w:val="en-US"/>
         </w:rPr>
         <w:t>,</w:t>
       </w:r>
       <w:r>
+        <w:rPr>
+          <w:lang w:val="en-US"/>
+        </w:rPr>
         <w:br/>
       </w:r>
       <w:r>
         <w:rPr>
           <w:rStyle w:val="NormalTok"/>
+          <w:lang w:val="en-US"/>
         </w:rPr>
         <w:t xml:space="preserve">    </w:t>
       </w:r>
       <w:r>
         <w:rPr>
           <w:rStyle w:val="DataTypeTok"/>
+          <w:lang w:val="en-US"/>
         </w:rPr>
         <w:t>"C1"</w:t>
       </w:r>
       <w:r>
         <w:rPr>
           <w:rStyle w:val="FunctionTok"/>
+          <w:lang w:val="en-US"/>
         </w:rPr>
         <w:t>:</w:t>
       </w:r>
       <w:r>
         <w:rPr>
           <w:rStyle w:val="NormalTok"/>
+          <w:lang w:val="en-US"/>
         </w:rPr>
         <w:t xml:space="preserve"> </w:t>
       </w:r>
       <w:r>
         <w:rPr>
           <w:rStyle w:val="FloatTok"/>
+          <w:lang w:val="en-US"/>
         </w:rPr>
         <w:t>-3.1e-05</w:t>
       </w:r>
       <w:r>
         <w:rPr>
           <w:rStyle w:val="FunctionTok"/>
+          <w:lang w:val="en-US"/>
         </w:rPr>
         <w:t>,</w:t>
       </w:r>
       <w:r>
+        <w:rPr>
+          <w:lang w:val="en-US"/>
+        </w:rPr>
         <w:br/>
       </w:r>
       <w:r>
         <w:rPr>
           <w:rStyle w:val="NormalTok"/>
+          <w:lang w:val="en-US"/>
         </w:rPr>
         <w:t xml:space="preserve">    </w:t>
       </w:r>
       <w:r>
         <w:rPr>
           <w:rStyle w:val="DataTypeTok"/>
+          <w:lang w:val="en-US"/>
         </w:rPr>
         <w:t>"C2"</w:t>
       </w:r>
       <w:r>
         <w:rPr>
           <w:rStyle w:val="FunctionTok"/>
+          <w:lang w:val="en-US"/>
         </w:rPr>
         <w:t>:</w:t>
       </w:r>
       <w:r>
         <w:rPr>
           <w:rStyle w:val="NormalTok"/>
+          <w:lang w:val="en-US"/>
         </w:rPr>
         <w:t xml:space="preserve"> </w:t>
       </w:r>
       <w:r>
         <w:rPr>
           <w:rStyle w:val="FloatTok"/>
+          <w:lang w:val="en-US"/>
         </w:rPr>
         <w:t>-0.001336</w:t>
       </w:r>
       <w:r>
         <w:rPr>
           <w:rStyle w:val="FunctionTok"/>
+          <w:lang w:val="en-US"/>
         </w:rPr>
         <w:t>,</w:t>
       </w:r>
       <w:r>
+        <w:rPr>
+          <w:lang w:val="en-US"/>
+        </w:rPr>
         <w:br/>
       </w:r>
       <w:r>
         <w:rPr>
           <w:rStyle w:val="NormalTok"/>
-        </w:rPr>
+          <w:lang w:val="en-US"/>
+        </w:rPr>
+        <w:lastRenderedPageBreak/>
         <w:t xml:space="preserve">    </w:t>
       </w:r>
       <w:r>
         <w:rPr>
           <w:rStyle w:val="DataTypeTok"/>
+          <w:lang w:val="en-US"/>
         </w:rPr>
         <w:t>"C3"</w:t>
       </w:r>
       <w:r>
         <w:rPr>
           <w:rStyle w:val="FunctionTok"/>
+          <w:lang w:val="en-US"/>
         </w:rPr>
         <w:t>:</w:t>
       </w:r>
       <w:r>
         <w:rPr>
           <w:rStyle w:val="NormalTok"/>
+          <w:lang w:val="en-US"/>
         </w:rPr>
         <w:t xml:space="preserve"> </w:t>
       </w:r>
       <w:r>
         <w:rPr>
           <w:rStyle w:val="FloatTok"/>
+          <w:lang w:val="en-US"/>
         </w:rPr>
         <w:t>-0.001753</w:t>
       </w:r>
       <w:r>
         <w:rPr>
           <w:rStyle w:val="FunctionTok"/>
+          <w:lang w:val="en-US"/>
         </w:rPr>
         <w:t>,</w:t>
       </w:r>
       <w:r>
+        <w:rPr>
+          <w:lang w:val="en-US"/>
+        </w:rPr>
         <w:br/>
       </w:r>
       <w:r>
         <w:rPr>
           <w:rStyle w:val="NormalTok"/>
+          <w:lang w:val="en-US"/>
         </w:rPr>
         <w:t xml:space="preserve">    </w:t>
       </w:r>
       <w:r>
         <w:rPr>
           <w:rStyle w:val="DataTypeTok"/>
+          <w:lang w:val="en-US"/>
         </w:rPr>
         <w:t>"Pnt"</w:t>
       </w:r>
       <w:r>
         <w:rPr>
           <w:rStyle w:val="FunctionTok"/>
+          <w:lang w:val="en-US"/>
         </w:rPr>
         <w:t>:</w:t>
       </w:r>
       <w:r>
         <w:rPr>
           <w:rStyle w:val="NormalTok"/>
+          <w:lang w:val="en-US"/>
         </w:rPr>
         <w:t xml:space="preserve"> </w:t>
       </w:r>
       <w:r>
         <w:rPr>
           <w:rStyle w:val="FloatTok"/>
+          <w:lang w:val="en-US"/>
         </w:rPr>
         <w:t>8.28</w:t>
       </w:r>
       <w:r>
+        <w:rPr>
+          <w:lang w:val="en-US"/>
+        </w:rPr>
         <w:br/>
       </w:r>
       <w:r>
         <w:rPr>
           <w:rStyle w:val="NormalTok"/>
+          <w:lang w:val="en-US"/>
         </w:rPr>
         <w:t xml:space="preserve">  </w:t>
       </w:r>
       <w:r>
         <w:rPr>
           <w:rStyle w:val="FunctionTok"/>
+          <w:lang w:val="en-US"/>
         </w:rPr>
         <w:t>},</w:t>
       </w:r>
       <w:r>
+        <w:rPr>
+          <w:lang w:val="en-US"/>
+        </w:rPr>
         <w:br/>
       </w:r>
       <w:r>
         <w:rPr>
           <w:rStyle w:val="NormalTok"/>
-        </w:rPr>
+          <w:lang w:val="en-US"/>
+        </w:rPr>
+        <w:t xml:space="preserve">  </w:t>
+      </w:r>
+      <w:r>
+        <w:rPr>
+          <w:rStyle w:val="DataTypeTok"/>
+          <w:lang w:val="en-US"/>
+        </w:rPr>
+        <w:t>"module_name"</w:t>
+      </w:r>
+      <w:r>
+        <w:rPr>
+          <w:rStyle w:val="FunctionTok"/>
+          <w:lang w:val="en-US"/>
+        </w:rPr>
+        <w:t>:</w:t>
+      </w:r>
+      <w:r>
+        <w:rPr>
+          <w:rStyle w:val="NormalTok"/>
+          <w:lang w:val="en-US"/>
+        </w:rPr>
+        <w:t xml:space="preserve"> </w:t>
+      </w:r>
+      <w:r>
+        <w:rPr>
+          <w:rStyle w:val="StringTok"/>
+          <w:lang w:val="en-US"/>
+        </w:rPr>
+        <w:t>"LG_Electronics_Inc__LG400N2W_A5"</w:t>
+      </w:r>
+      <w:r>
+        <w:rPr>
+          <w:rStyle w:val="FunctionTok"/>
+          <w:lang w:val="en-US"/>
+        </w:rPr>
+        <w:t>,</w:t>
+      </w:r>
+      <w:r>
+        <w:rPr>
+          <w:lang w:val="en-US"/>
+        </w:rPr>
+        <w:br/>
+      </w:r>
+      <w:r>
+        <w:rPr>
+          <w:rStyle w:val="NormalTok"/>
+          <w:lang w:val="en-US"/>
+        </w:rPr>
+        <w:t xml:space="preserve">  </w:t>
+      </w:r>
+      <w:r>
+        <w:rPr>
+          <w:rStyle w:val="DataTypeTok"/>
+          <w:lang w:val="en-US"/>
+        </w:rPr>
+        <w:t>"module"</w:t>
+      </w:r>
+      <w:r>
+        <w:rPr>
+          <w:rStyle w:val="FunctionTok"/>
+          <w:lang w:val="en-US"/>
+        </w:rPr>
+        <w:t>:</w:t>
+      </w:r>
+      <w:r>
+        <w:rPr>
+          <w:rStyle w:val="NormalTok"/>
+          <w:lang w:val="en-US"/>
+        </w:rPr>
+        <w:t xml:space="preserve"> </w:t>
+      </w:r>
+      <w:r>
+        <w:rPr>
+          <w:rStyle w:val="FunctionTok"/>
+          <w:lang w:val="en-US"/>
+        </w:rPr>
+        <w:t>{</w:t>
+      </w:r>
+      <w:r>
+        <w:rPr>
+          <w:lang w:val="en-US"/>
+        </w:rPr>
+        <w:br/>
+      </w:r>
+      <w:r>
+        <w:rPr>
+          <w:rStyle w:val="NormalTok"/>
+          <w:lang w:val="en-US"/>
+        </w:rPr>
+        <w:t xml:space="preserve">    </w:t>
+      </w:r>
+      <w:r>
+        <w:rPr>
+          <w:rStyle w:val="DataTypeTok"/>
+          <w:lang w:val="en-US"/>
+        </w:rPr>
+        <w:t>"T_NOCT"</w:t>
+      </w:r>
+      <w:r>
+        <w:rPr>
+          <w:rStyle w:val="FunctionTok"/>
+          <w:lang w:val="en-US"/>
+        </w:rPr>
+        <w:t>:</w:t>
+      </w:r>
+      <w:r>
+        <w:rPr>
+          <w:rStyle w:val="NormalTok"/>
+          <w:lang w:val="en-US"/>
+        </w:rPr>
+        <w:t xml:space="preserve"> </w:t>
+      </w:r>
+      <w:r>
+        <w:rPr>
+          <w:rStyle w:val="FloatTok"/>
+          <w:lang w:val="en-US"/>
+        </w:rPr>
+        <w:t>45.0</w:t>
+      </w:r>
+      <w:r>
+        <w:rPr>
+          <w:rStyle w:val="FunctionTok"/>
+          <w:lang w:val="en-US"/>
+        </w:rPr>
+        <w:t>,</w:t>
+      </w:r>
+      <w:r>
+        <w:rPr>
+          <w:lang w:val="en-US"/>
+        </w:rPr>
+        <w:br/>
+      </w:r>
+      <w:r>
+        <w:rPr>
+          <w:rStyle w:val="NormalTok"/>
+          <w:lang w:val="en-US"/>
+        </w:rPr>
+        <w:t xml:space="preserve">    </w:t>
+      </w:r>
+      <w:r>
+        <w:rPr>
+          <w:rStyle w:val="DataTypeTok"/>
+          <w:lang w:val="en-US"/>
+        </w:rPr>
+        <w:t>"Technology"</w:t>
+      </w:r>
+      <w:r>
+        <w:rPr>
+          <w:rStyle w:val="FunctionTok"/>
+          <w:lang w:val="en-US"/>
+        </w:rPr>
+        <w:t>:</w:t>
+      </w:r>
+      <w:r>
+        <w:rPr>
+          <w:rStyle w:val="NormalTok"/>
+          <w:lang w:val="en-US"/>
+        </w:rPr>
+        <w:t xml:space="preserve"> </w:t>
+      </w:r>
+      <w:r>
+        <w:rPr>
+          <w:rStyle w:val="StringTok"/>
+          <w:lang w:val="en-US"/>
+        </w:rPr>
+        <w:t>"multisi"</w:t>
+      </w:r>
+      <w:r>
+        <w:rPr>
+          <w:rStyle w:val="FunctionTok"/>
+          <w:lang w:val="en-US"/>
+        </w:rPr>
+        <w:t>,</w:t>
+      </w:r>
+      <w:r>
+        <w:rPr>
+          <w:lang w:val="en-US"/>
+        </w:rPr>
+        <w:br/>
+      </w:r>
+      <w:r>
+        <w:rPr>
+          <w:rStyle w:val="NormalTok"/>
+          <w:lang w:val="en-US"/>
+        </w:rPr>
+        <w:t xml:space="preserve">    </w:t>
+      </w:r>
+      <w:r>
+        <w:rPr>
+          <w:rStyle w:val="DataTypeTok"/>
+          <w:lang w:val="en-US"/>
+        </w:rPr>
+        <w:t>"N_s"</w:t>
+      </w:r>
+      <w:r>
+        <w:rPr>
+          <w:rStyle w:val="FunctionTok"/>
+          <w:lang w:val="en-US"/>
+        </w:rPr>
+        <w:t>:</w:t>
+      </w:r>
+      <w:r>
+        <w:rPr>
+          <w:rStyle w:val="NormalTok"/>
+          <w:lang w:val="en-US"/>
+        </w:rPr>
+        <w:t xml:space="preserve"> </w:t>
+      </w:r>
+      <w:r>
+        <w:rPr>
+          <w:rStyle w:val="DecValTok"/>
+          <w:lang w:val="en-US"/>
+        </w:rPr>
+        <w:t>72</w:t>
+      </w:r>
+      <w:r>
+        <w:rPr>
+          <w:rStyle w:val="FunctionTok"/>
+          <w:lang w:val="en-US"/>
+        </w:rPr>
+        <w:t>,</w:t>
+      </w:r>
+      <w:r>
+        <w:rPr>
+          <w:lang w:val="en-US"/>
+        </w:rPr>
+        <w:br/>
+      </w:r>
+      <w:r>
+        <w:rPr>
+          <w:rStyle w:val="NormalTok"/>
+          <w:lang w:val="en-US"/>
+        </w:rPr>
+        <w:t xml:space="preserve">    </w:t>
+      </w:r>
+      <w:r>
+        <w:rPr>
+          <w:rStyle w:val="DataTypeTok"/>
+          <w:lang w:val="en-US"/>
+        </w:rPr>
+        <w:t>"I_sc_ref"</w:t>
+      </w:r>
+      <w:r>
+        <w:rPr>
+          <w:rStyle w:val="FunctionTok"/>
+          <w:lang w:val="en-US"/>
+        </w:rPr>
+        <w:t>:</w:t>
+      </w:r>
+      <w:r>
+        <w:rPr>
+          <w:rStyle w:val="NormalTok"/>
+          <w:lang w:val="en-US"/>
+        </w:rPr>
+        <w:t xml:space="preserve"> </w:t>
+      </w:r>
+      <w:r>
+        <w:rPr>
+          <w:rStyle w:val="FloatTok"/>
+          <w:lang w:val="en-US"/>
+        </w:rPr>
+        <w:t>9.51</w:t>
+      </w:r>
+      <w:r>
+        <w:rPr>
+          <w:rStyle w:val="FunctionTok"/>
+          <w:lang w:val="en-US"/>
+        </w:rPr>
+        <w:t>,</w:t>
+      </w:r>
+      <w:r>
+        <w:rPr>
+          <w:lang w:val="en-US"/>
+        </w:rPr>
+        <w:br/>
+      </w:r>
+      <w:r>
+        <w:rPr>
+          <w:rStyle w:val="NormalTok"/>
+          <w:lang w:val="en-US"/>
+        </w:rPr>
+        <w:t xml:space="preserve">    </w:t>
+      </w:r>
+      <w:r>
+        <w:rPr>
+          <w:rStyle w:val="DataTypeTok"/>
+          <w:lang w:val="en-US"/>
+        </w:rPr>
+        <w:t>"V_oc_ref"</w:t>
+      </w:r>
+      <w:r>
+        <w:rPr>
+          <w:rStyle w:val="FunctionTok"/>
+          <w:lang w:val="en-US"/>
+        </w:rPr>
+        <w:t>:</w:t>
+      </w:r>
+      <w:r>
+        <w:rPr>
+          <w:rStyle w:val="NormalTok"/>
+          <w:lang w:val="en-US"/>
+        </w:rPr>
+        <w:t xml:space="preserve"> </w:t>
+      </w:r>
+      <w:r>
+        <w:rPr>
+          <w:rStyle w:val="FloatTok"/>
+          <w:lang w:val="en-US"/>
+        </w:rPr>
+        <w:t>46.6</w:t>
+      </w:r>
+      <w:r>
+        <w:rPr>
+          <w:rStyle w:val="FunctionTok"/>
+          <w:lang w:val="en-US"/>
+        </w:rPr>
+        <w:t>,</w:t>
+      </w:r>
+      <w:r>
+        <w:rPr>
+          <w:lang w:val="en-US"/>
+        </w:rPr>
+        <w:br/>
+      </w:r>
+      <w:r>
+        <w:rPr>
+          <w:rStyle w:val="NormalTok"/>
+          <w:lang w:val="en-US"/>
+        </w:rPr>
+        <w:t xml:space="preserve">    </w:t>
+      </w:r>
+      <w:r>
+        <w:rPr>
+          <w:rStyle w:val="DataTypeTok"/>
+          <w:lang w:val="en-US"/>
+        </w:rPr>
+        <w:t>"I_mp_ref"</w:t>
+      </w:r>
+      <w:r>
+        <w:rPr>
+          <w:rStyle w:val="FunctionTok"/>
+          <w:lang w:val="en-US"/>
+        </w:rPr>
+        <w:t>:</w:t>
+      </w:r>
+      <w:r>
+        <w:rPr>
+          <w:rStyle w:val="NormalTok"/>
+          <w:lang w:val="en-US"/>
+        </w:rPr>
+        <w:t xml:space="preserve"> </w:t>
+      </w:r>
+      <w:r>
+        <w:rPr>
+          <w:rStyle w:val="FloatTok"/>
+          <w:lang w:val="en-US"/>
+        </w:rPr>
+        <w:t>8.94</w:t>
+      </w:r>
+      <w:r>
+        <w:rPr>
+          <w:rStyle w:val="FunctionTok"/>
+          <w:lang w:val="en-US"/>
+        </w:rPr>
+        <w:t>,</w:t>
+      </w:r>
+      <w:r>
+        <w:rPr>
+          <w:lang w:val="en-US"/>
+        </w:rPr>
+        <w:br/>
+      </w:r>
+      <w:r>
+        <w:rPr>
+          <w:rStyle w:val="NormalTok"/>
+          <w:lang w:val="en-US"/>
+        </w:rPr>
+        <w:t xml:space="preserve">    </w:t>
+      </w:r>
+      <w:r>
+        <w:rPr>
+          <w:rStyle w:val="DataTypeTok"/>
+          <w:lang w:val="en-US"/>
+        </w:rPr>
+        <w:t>"V_mp_ref"</w:t>
+      </w:r>
+      <w:r>
+        <w:rPr>
+          <w:rStyle w:val="FunctionTok"/>
+          <w:lang w:val="en-US"/>
+        </w:rPr>
+        <w:t>:</w:t>
+      </w:r>
+      <w:r>
+        <w:rPr>
+          <w:rStyle w:val="NormalTok"/>
+          <w:lang w:val="en-US"/>
+        </w:rPr>
+        <w:t xml:space="preserve"> </w:t>
+      </w:r>
+      <w:r>
+        <w:rPr>
+          <w:rStyle w:val="FloatTok"/>
+          <w:lang w:val="en-US"/>
+        </w:rPr>
+        <w:t>39.2</w:t>
+      </w:r>
+      <w:r>
+        <w:rPr>
+          <w:rStyle w:val="FunctionTok"/>
+          <w:lang w:val="en-US"/>
+        </w:rPr>
+        <w:t>,</w:t>
+      </w:r>
+      <w:r>
+        <w:rPr>
+          <w:lang w:val="en-US"/>
+        </w:rPr>
+        <w:br/>
+      </w:r>
+      <w:r>
+        <w:rPr>
+          <w:rStyle w:val="NormalTok"/>
+          <w:lang w:val="en-US"/>
+        </w:rPr>
+        <w:t xml:space="preserve">    </w:t>
+      </w:r>
+      <w:r>
+        <w:rPr>
+          <w:rStyle w:val="DataTypeTok"/>
+          <w:lang w:val="en-US"/>
+        </w:rPr>
+        <w:t>"alpha_sc"</w:t>
+      </w:r>
+      <w:r>
+        <w:rPr>
+          <w:rStyle w:val="FunctionTok"/>
+          <w:lang w:val="en-US"/>
+        </w:rPr>
+        <w:t>:</w:t>
+      </w:r>
+      <w:r>
+        <w:rPr>
+          <w:rStyle w:val="NormalTok"/>
+          <w:lang w:val="en-US"/>
+        </w:rPr>
+        <w:t xml:space="preserve"> </w:t>
+      </w:r>
+      <w:r>
+        <w:rPr>
+          <w:rStyle w:val="FloatTok"/>
+          <w:lang w:val="en-US"/>
+        </w:rPr>
+        <w:t>0.049947</w:t>
+      </w:r>
+      <w:r>
+        <w:rPr>
+          <w:rStyle w:val="FunctionTok"/>
+          <w:lang w:val="en-US"/>
+        </w:rPr>
+        <w:t>,</w:t>
+      </w:r>
+      <w:r>
+        <w:rPr>
+          <w:lang w:val="en-US"/>
+        </w:rPr>
+        <w:br/>
+      </w:r>
+      <w:r>
+        <w:rPr>
+          <w:rStyle w:val="NormalTok"/>
+          <w:lang w:val="en-US"/>
+        </w:rPr>
+        <w:t xml:space="preserve">    </w:t>
+      </w:r>
+      <w:r>
+        <w:rPr>
+          <w:rStyle w:val="DataTypeTok"/>
+          <w:lang w:val="en-US"/>
+        </w:rPr>
+        <w:t>"beta_oc"</w:t>
+      </w:r>
+      <w:r>
+        <w:rPr>
+          <w:rStyle w:val="FunctionTok"/>
+          <w:lang w:val="en-US"/>
+        </w:rPr>
+        <w:t>:</w:t>
+      </w:r>
+      <w:r>
+        <w:rPr>
+          <w:rStyle w:val="NormalTok"/>
+          <w:lang w:val="en-US"/>
+        </w:rPr>
+        <w:t xml:space="preserve"> </w:t>
+      </w:r>
+      <w:r>
+        <w:rPr>
+          <w:rStyle w:val="FloatTok"/>
+          <w:lang w:val="en-US"/>
+        </w:rPr>
+        <w:t>-0.2897</w:t>
+      </w:r>
+      <w:r>
+        <w:rPr>
+          <w:rStyle w:val="FunctionTok"/>
+          <w:lang w:val="en-US"/>
+        </w:rPr>
+        <w:t>,</w:t>
+      </w:r>
+      <w:r>
+        <w:rPr>
+          <w:lang w:val="en-US"/>
+        </w:rPr>
+        <w:br/>
+      </w:r>
+      <w:r>
+        <w:rPr>
+          <w:rStyle w:val="NormalTok"/>
+          <w:lang w:val="en-US"/>
+        </w:rPr>
+        <w:t xml:space="preserve">    </w:t>
+      </w:r>
+      <w:r>
+        <w:rPr>
+          <w:rStyle w:val="DataTypeTok"/>
+          <w:lang w:val="en-US"/>
+        </w:rPr>
+        <w:t>"gamma_r"</w:t>
+      </w:r>
+      <w:r>
+        <w:rPr>
+          <w:rStyle w:val="FunctionTok"/>
+          <w:lang w:val="en-US"/>
+        </w:rPr>
+        <w:t>:</w:t>
+      </w:r>
+      <w:r>
+        <w:rPr>
+          <w:rStyle w:val="NormalTok"/>
+          <w:lang w:val="en-US"/>
+        </w:rPr>
+        <w:t xml:space="preserve"> </w:t>
+      </w:r>
+      <w:r>
+        <w:rPr>
+          <w:rStyle w:val="FloatTok"/>
+          <w:lang w:val="en-US"/>
+        </w:rPr>
+        <w:t>-0.37</w:t>
+      </w:r>
+      <w:r>
+        <w:rPr>
+          <w:rStyle w:val="FunctionTok"/>
+          <w:lang w:val="en-US"/>
+        </w:rPr>
+        <w:t>,</w:t>
+      </w:r>
+      <w:r>
+        <w:rPr>
+          <w:lang w:val="en-US"/>
+        </w:rPr>
+        <w:br/>
+      </w:r>
+      <w:r>
+        <w:rPr>
+          <w:rStyle w:val="NormalTok"/>
+          <w:lang w:val="en-US"/>
+        </w:rPr>
+        <w:t xml:space="preserve">    </w:t>
+      </w:r>
+      <w:r>
+        <w:rPr>
+          <w:rStyle w:val="DataTypeTok"/>
+          <w:lang w:val="en-US"/>
+        </w:rPr>
+        <w:t>"STC"</w:t>
+      </w:r>
+      <w:r>
+        <w:rPr>
+          <w:rStyle w:val="FunctionTok"/>
+          <w:lang w:val="en-US"/>
+        </w:rPr>
+        <w:t>:</w:t>
+      </w:r>
+      <w:r>
+        <w:rPr>
+          <w:rStyle w:val="NormalTok"/>
+          <w:lang w:val="en-US"/>
+        </w:rPr>
+        <w:t xml:space="preserve"> </w:t>
+      </w:r>
+      <w:r>
+        <w:rPr>
+          <w:rStyle w:val="FloatTok"/>
+          <w:lang w:val="en-US"/>
+        </w:rPr>
+        <w:t>350.0</w:t>
+      </w:r>
+      <w:r>
+        <w:rPr>
+          <w:lang w:val="en-US"/>
+        </w:rPr>
+        <w:br/>
+      </w:r>
+      <w:r>
+        <w:rPr>
+          <w:rStyle w:val="NormalTok"/>
+          <w:lang w:val="en-US"/>
+        </w:rPr>
+        <w:t xml:space="preserve">  </w:t>
+      </w:r>
+      <w:r>
+        <w:rPr>
+          <w:rStyle w:val="FunctionTok"/>
+          <w:lang w:val="en-US"/>
+        </w:rPr>
+        <w:t>},</w:t>
+      </w:r>
+      <w:r>
+        <w:rPr>
+          <w:lang w:val="en-US"/>
+        </w:rPr>
+        <w:br/>
+      </w:r>
+      <w:r>
+        <w:rPr>
+          <w:rStyle w:val="NormalTok"/>
+          <w:lang w:val="en-US"/>
+        </w:rPr>
+        <w:t xml:space="preserve">  </w:t>
+      </w:r>
+      <w:r>
+        <w:rPr>
+          <w:rStyle w:val="DataTypeTok"/>
+          <w:lang w:val="en-US"/>
+        </w:rPr>
+        <w:t>"bifacial"</w:t>
+      </w:r>
+      <w:r>
+        <w:rPr>
+          <w:rStyle w:val="FunctionTok"/>
+          <w:lang w:val="en-US"/>
+        </w:rPr>
+        <w:t>:</w:t>
+      </w:r>
+      <w:r>
+        <w:rPr>
+          <w:rStyle w:val="NormalTok"/>
+          <w:lang w:val="en-US"/>
+        </w:rPr>
+        <w:t xml:space="preserve"> </w:t>
+      </w:r>
+      <w:r>
+        <w:rPr>
+          <w:rStyle w:val="KeywordTok"/>
+          <w:lang w:val="en-US"/>
+        </w:rPr>
+        <w:t>false</w:t>
+      </w:r>
+      <w:r>
+        <w:rPr>
+          <w:rStyle w:val="FunctionTok"/>
+          <w:lang w:val="en-US"/>
+        </w:rPr>
+        <w:t>,</w:t>
+      </w:r>
+      <w:r>
+        <w:rPr>
+          <w:lang w:val="en-US"/>
+        </w:rPr>
+        <w:br/>
+      </w:r>
+      <w:r>
+        <w:rPr>
+          <w:rStyle w:val="NormalTok"/>
+          <w:lang w:val="en-US"/>
+        </w:rPr>
+        <w:t xml:space="preserve">  </w:t>
+      </w:r>
+      <w:r>
+        <w:rPr>
+          <w:rStyle w:val="DataTypeTok"/>
+          <w:lang w:val="en-US"/>
+        </w:rPr>
+        <w:t>"bifaciality"</w:t>
+      </w:r>
+      <w:r>
+        <w:rPr>
+          <w:rStyle w:val="FunctionTok"/>
+          <w:lang w:val="en-US"/>
+        </w:rPr>
+        <w:t>:</w:t>
+      </w:r>
+      <w:r>
+        <w:rPr>
+          <w:rStyle w:val="NormalTok"/>
+          <w:lang w:val="en-US"/>
+        </w:rPr>
+        <w:t xml:space="preserve"> </w:t>
+      </w:r>
+      <w:r>
+        <w:rPr>
+          <w:rStyle w:val="KeywordTok"/>
+          <w:lang w:val="en-US"/>
+        </w:rPr>
+        <w:t>null</w:t>
+      </w:r>
+      <w:r>
+        <w:rPr>
+          <w:rStyle w:val="FunctionTok"/>
+          <w:lang w:val="en-US"/>
+        </w:rPr>
+        <w:t>,</w:t>
+      </w:r>
+      <w:r>
+        <w:rPr>
+          <w:lang w:val="en-US"/>
+        </w:rPr>
+        <w:br/>
+      </w:r>
+      <w:r>
+        <w:rPr>
+          <w:rStyle w:val="NormalTok"/>
+          <w:lang w:val="en-US"/>
+        </w:rPr>
+        <w:t xml:space="preserve">  </w:t>
+      </w:r>
+      <w:r>
+        <w:rPr>
+          <w:rStyle w:val="DataTypeTok"/>
+          <w:lang w:val="en-US"/>
+        </w:rPr>
+        <w:t>"row_height"</w:t>
+      </w:r>
+      <w:r>
+        <w:rPr>
+          <w:rStyle w:val="FunctionTok"/>
+          <w:lang w:val="en-US"/>
+        </w:rPr>
+        <w:t>:</w:t>
+      </w:r>
+      <w:r>
+        <w:rPr>
+          <w:rStyle w:val="NormalTok"/>
+          <w:lang w:val="en-US"/>
+        </w:rPr>
+        <w:t xml:space="preserve"> </w:t>
+      </w:r>
+      <w:r>
+        <w:rPr>
+          <w:rStyle w:val="KeywordTok"/>
+          <w:lang w:val="en-US"/>
+        </w:rPr>
+        <w:t>null</w:t>
+      </w:r>
+      <w:r>
+        <w:rPr>
+          <w:rStyle w:val="FunctionTok"/>
+          <w:lang w:val="en-US"/>
+        </w:rPr>
+        <w:t>,</w:t>
+      </w:r>
+      <w:r>
+        <w:rPr>
+          <w:lang w:val="en-US"/>
+        </w:rPr>
+        <w:br/>
+      </w:r>
+      <w:r>
+        <w:rPr>
+          <w:rStyle w:val="NormalTok"/>
+          <w:lang w:val="en-US"/>
+        </w:rPr>
+        <w:t xml:space="preserve">  </w:t>
+      </w:r>
+      <w:r>
+        <w:rPr>
+          <w:rStyle w:val="DataTypeTok"/>
+          <w:lang w:val="en-US"/>
+        </w:rPr>
+        <w:t>"row_width"</w:t>
+      </w:r>
+      <w:r>
+        <w:rPr>
+          <w:rStyle w:val="FunctionTok"/>
+          <w:lang w:val="en-US"/>
+        </w:rPr>
+        <w:t>:</w:t>
+      </w:r>
+      <w:r>
+        <w:rPr>
+          <w:rStyle w:val="NormalTok"/>
+          <w:lang w:val="en-US"/>
+        </w:rPr>
+        <w:t xml:space="preserve"> </w:t>
+      </w:r>
+      <w:r>
+        <w:rPr>
+          <w:rStyle w:val="KeywordTok"/>
+          <w:lang w:val="en-US"/>
+        </w:rPr>
+        <w:t>null</w:t>
+      </w:r>
+      <w:r>
+        <w:rPr>
+          <w:rStyle w:val="FunctionTok"/>
+          <w:lang w:val="en-US"/>
+        </w:rPr>
+        <w:t>,</w:t>
+      </w:r>
+      <w:r>
+        <w:rPr>
+          <w:lang w:val="en-US"/>
+        </w:rPr>
+        <w:br/>
+      </w:r>
+      <w:r>
+        <w:rPr>
+          <w:rStyle w:val="NormalTok"/>
+          <w:lang w:val="en-US"/>
+        </w:rPr>
+        <w:t xml:space="preserve">  </w:t>
+      </w:r>
+      <w:r>
+        <w:rPr>
+          <w:rStyle w:val="DataTypeTok"/>
+          <w:lang w:val="en-US"/>
+        </w:rPr>
+        <w:t>"num_arrays"</w:t>
+      </w:r>
+      <w:r>
+        <w:rPr>
+          <w:rStyle w:val="FunctionTok"/>
+          <w:lang w:val="en-US"/>
+        </w:rPr>
+        <w:t>:</w:t>
+      </w:r>
+      <w:r>
+        <w:rPr>
+          <w:rStyle w:val="NormalTok"/>
+          <w:lang w:val="en-US"/>
+        </w:rPr>
+        <w:t xml:space="preserve"> </w:t>
+      </w:r>
+      <w:r>
+        <w:rPr>
+          <w:rStyle w:val="DecValTok"/>
+          <w:lang w:val="en-US"/>
+        </w:rPr>
+        <w:t>1</w:t>
+      </w:r>
+      <w:r>
+        <w:rPr>
+          <w:rStyle w:val="FunctionTok"/>
+          <w:lang w:val="en-US"/>
+        </w:rPr>
+        <w:t>,</w:t>
+      </w:r>
+      <w:r>
+        <w:rPr>
+          <w:lang w:val="en-US"/>
+        </w:rPr>
+        <w:br/>
+      </w:r>
+      <w:r>
+        <w:rPr>
+          <w:rStyle w:val="NormalTok"/>
+          <w:lang w:val="en-US"/>
+        </w:rPr>
+        <w:t xml:space="preserve">  </w:t>
+      </w:r>
+      <w:r>
+        <w:rPr>
+          <w:rStyle w:val="DataTypeTok"/>
+          <w:lang w:val="en-US"/>
+        </w:rPr>
+        <w:t>"modules_per_string"</w:t>
+      </w:r>
+      <w:r>
+        <w:rPr>
+          <w:rStyle w:val="FunctionTok"/>
+          <w:lang w:val="en-US"/>
+        </w:rPr>
+        <w:t>:</w:t>
+      </w:r>
+      <w:r>
+        <w:rPr>
+          <w:rStyle w:val="NormalTok"/>
+          <w:lang w:val="en-US"/>
+        </w:rPr>
+        <w:t xml:space="preserve"> </w:t>
+      </w:r>
+      <w:r>
+        <w:rPr>
+          <w:rStyle w:val="OtherTok"/>
+          <w:lang w:val="en-US"/>
+        </w:rPr>
+        <w:t>[</w:t>
+      </w:r>
+      <w:r>
+        <w:rPr>
+          <w:lang w:val="en-US"/>
+        </w:rPr>
+        <w:br/>
+      </w:r>
+      <w:r>
+        <w:rPr>
+          <w:rStyle w:val="NormalTok"/>
+          <w:lang w:val="en-US"/>
+        </w:rPr>
+        <w:t xml:space="preserve">    </w:t>
+      </w:r>
+      <w:r>
+        <w:rPr>
+          <w:rStyle w:val="DecValTok"/>
+          <w:lang w:val="en-US"/>
+        </w:rPr>
+        <w:t>18</w:t>
+      </w:r>
+      <w:r>
+        <w:rPr>
+          <w:lang w:val="en-US"/>
+        </w:rPr>
+        <w:br/>
+      </w:r>
+      <w:r>
+        <w:rPr>
+          <w:rStyle w:val="NormalTok"/>
+          <w:lang w:val="en-US"/>
+        </w:rPr>
+        <w:t xml:space="preserve">  </w:t>
+      </w:r>
+      <w:r>
+        <w:rPr>
+          <w:rStyle w:val="OtherTok"/>
+          <w:lang w:val="en-US"/>
+        </w:rPr>
+        <w:t>]</w:t>
+      </w:r>
+      <w:r>
+        <w:rPr>
+          <w:rStyle w:val="FunctionTok"/>
+          <w:lang w:val="en-US"/>
+        </w:rPr>
+        <w:t>,</w:t>
+      </w:r>
+      <w:r>
+        <w:rPr>
+          <w:lang w:val="en-US"/>
+        </w:rPr>
+        <w:br/>
+      </w:r>
+      <w:r>
+        <w:rPr>
+          <w:rStyle w:val="NormalTok"/>
+          <w:lang w:val="en-US"/>
+        </w:rPr>
+        <w:t xml:space="preserve">  </w:t>
+      </w:r>
+      <w:r>
+        <w:rPr>
+          <w:rStyle w:val="DataTypeTok"/>
+          <w:lang w:val="en-US"/>
+        </w:rPr>
+        <w:t>"strings_per_inverter"</w:t>
+      </w:r>
+      <w:r>
+        <w:rPr>
+          <w:rStyle w:val="FunctionTok"/>
+          <w:lang w:val="en-US"/>
+        </w:rPr>
+        <w:t>:</w:t>
+      </w:r>
+      <w:r>
+        <w:rPr>
+          <w:rStyle w:val="NormalTok"/>
+          <w:lang w:val="en-US"/>
+        </w:rPr>
+        <w:t xml:space="preserve"> </w:t>
+      </w:r>
+      <w:r>
+        <w:rPr>
+          <w:rStyle w:val="OtherTok"/>
+          <w:lang w:val="en-US"/>
+        </w:rPr>
+        <w:t>[</w:t>
+      </w:r>
+      <w:r>
+        <w:rPr>
+          <w:lang w:val="en-US"/>
+        </w:rPr>
+        <w:br/>
+      </w:r>
+      <w:r>
+        <w:rPr>
+          <w:rStyle w:val="NormalTok"/>
+          <w:lang w:val="en-US"/>
+        </w:rPr>
+        <w:t xml:space="preserve">    </w:t>
+      </w:r>
+      <w:r>
+        <w:rPr>
+          <w:rStyle w:val="DecValTok"/>
+          <w:lang w:val="en-US"/>
+        </w:rPr>
+        <w:t>4</w:t>
+      </w:r>
+      <w:r>
+        <w:rPr>
+          <w:lang w:val="en-US"/>
+        </w:rPr>
+        <w:br/>
+      </w:r>
+      <w:r>
+        <w:rPr>
+          <w:rStyle w:val="NormalTok"/>
+          <w:lang w:val="en-US"/>
+        </w:rPr>
+        <w:t xml:space="preserve">  </w:t>
+      </w:r>
+      <w:r>
+        <w:rPr>
+          <w:rStyle w:val="OtherTok"/>
+          <w:lang w:val="en-US"/>
+        </w:rPr>
+        <w:t>]</w:t>
+      </w:r>
+      <w:r>
+        <w:rPr>
+          <w:rStyle w:val="FunctionTok"/>
+          <w:lang w:val="en-US"/>
+        </w:rPr>
+        <w:t>,</w:t>
+      </w:r>
+      <w:r>
+        <w:rPr>
+          <w:lang w:val="en-US"/>
+        </w:rPr>
+        <w:br/>
+      </w:r>
+      <w:r>
+        <w:rPr>
+          <w:rStyle w:val="NormalTok"/>
+          <w:lang w:val="en-US"/>
+        </w:rPr>
+        <w:t xml:space="preserve">  </w:t>
+      </w:r>
+      <w:r>
+        <w:rPr>
+          <w:rStyle w:val="DataTypeTok"/>
+          <w:lang w:val="en-US"/>
+        </w:rPr>
+        <w:t>"num_inverter"</w:t>
+      </w:r>
+      <w:r>
+        <w:rPr>
+          <w:rStyle w:val="FunctionTok"/>
+          <w:lang w:val="en-US"/>
+        </w:rPr>
+        <w:t>:</w:t>
+      </w:r>
+      <w:r>
+        <w:rPr>
+          <w:rStyle w:val="NormalTok"/>
+          <w:lang w:val="en-US"/>
+        </w:rPr>
+        <w:t xml:space="preserve"> </w:t>
+      </w:r>
+      <w:r>
+        <w:rPr>
+          <w:rStyle w:val="DecValTok"/>
+          <w:lang w:val="en-US"/>
+        </w:rPr>
+        <w:t>1</w:t>
+      </w:r>
+      <w:r>
+        <w:rPr>
+          <w:rStyle w:val="FunctionTok"/>
+          <w:lang w:val="en-US"/>
+        </w:rPr>
+        <w:t>,</w:t>
+      </w:r>
+      <w:r>
+        <w:rPr>
+          <w:lang w:val="en-US"/>
+        </w:rPr>
+        <w:br/>
+      </w:r>
+      <w:r>
+        <w:rPr>
+          <w:rStyle w:val="NormalTok"/>
+          <w:lang w:val="en-US"/>
+        </w:rPr>
+        <w:t xml:space="preserve">  </w:t>
+      </w:r>
+      <w:r>
+        <w:rPr>
+          <w:rStyle w:val="DataTypeTok"/>
+          <w:lang w:val="en-US"/>
+        </w:rPr>
+        <w:t>"with_tracker"</w:t>
+      </w:r>
+      <w:r>
+        <w:rPr>
+          <w:rStyle w:val="FunctionTok"/>
+          <w:lang w:val="en-US"/>
+        </w:rPr>
+        <w:t>:</w:t>
+      </w:r>
+      <w:r>
+        <w:rPr>
+          <w:rStyle w:val="NormalTok"/>
+          <w:lang w:val="en-US"/>
+        </w:rPr>
+        <w:t xml:space="preserve"> </w:t>
+      </w:r>
+      <w:r>
+        <w:rPr>
+          <w:rStyle w:val="KeywordTok"/>
+          <w:lang w:val="en-US"/>
+        </w:rPr>
+        <w:t>false</w:t>
+      </w:r>
+      <w:r>
+        <w:rPr>
+          <w:rStyle w:val="FunctionTok"/>
+          <w:lang w:val="en-US"/>
+        </w:rPr>
+        <w:t>,</w:t>
+      </w:r>
+      <w:r>
+        <w:rPr>
+          <w:lang w:val="en-US"/>
+        </w:rPr>
+        <w:br/>
+      </w:r>
+      <w:r>
+        <w:rPr>
+          <w:rStyle w:val="NormalTok"/>
+          <w:lang w:val="en-US"/>
+        </w:rPr>
+        <w:t xml:space="preserve">  </w:t>
+      </w:r>
+      <w:r>
+        <w:rPr>
+          <w:rStyle w:val="DataTypeTok"/>
+          <w:lang w:val="en-US"/>
+        </w:rPr>
+        <w:t>"surface_tilt"</w:t>
+      </w:r>
+      <w:r>
+        <w:rPr>
+          <w:rStyle w:val="FunctionTok"/>
+          <w:lang w:val="en-US"/>
+        </w:rPr>
+        <w:t>:</w:t>
+      </w:r>
+      <w:r>
+        <w:rPr>
+          <w:rStyle w:val="NormalTok"/>
+          <w:lang w:val="en-US"/>
+        </w:rPr>
+        <w:t xml:space="preserve"> </w:t>
+      </w:r>
+      <w:r>
+        <w:rPr>
+          <w:rStyle w:val="OtherTok"/>
+          <w:lang w:val="en-US"/>
+        </w:rPr>
+        <w:t>[</w:t>
+      </w:r>
+      <w:r>
+        <w:rPr>
+          <w:lang w:val="en-US"/>
+        </w:rPr>
+        <w:br/>
+      </w:r>
+      <w:r>
+        <w:rPr>
+          <w:rStyle w:val="NormalTok"/>
+          <w:lang w:val="en-US"/>
+        </w:rPr>
+        <w:t xml:space="preserve">    </w:t>
+      </w:r>
+      <w:r>
+        <w:rPr>
+          <w:rStyle w:val="FloatTok"/>
+          <w:lang w:val="en-US"/>
+        </w:rPr>
+        <w:t>10.0</w:t>
+      </w:r>
+      <w:r>
+        <w:rPr>
+          <w:lang w:val="en-US"/>
+        </w:rPr>
+        <w:br/>
+      </w:r>
+      <w:r>
+        <w:rPr>
+          <w:rStyle w:val="NormalTok"/>
+          <w:lang w:val="en-US"/>
+        </w:rPr>
+        <w:t xml:space="preserve">  </w:t>
+      </w:r>
+      <w:r>
+        <w:rPr>
+          <w:rStyle w:val="OtherTok"/>
+          <w:lang w:val="en-US"/>
+        </w:rPr>
+        <w:t>]</w:t>
+      </w:r>
+      <w:r>
+        <w:rPr>
+          <w:rStyle w:val="FunctionTok"/>
+          <w:lang w:val="en-US"/>
+        </w:rPr>
+        <w:t>,</w:t>
+      </w:r>
+      <w:r>
+        <w:rPr>
+          <w:lang w:val="en-US"/>
+        </w:rPr>
+        <w:br/>
+      </w:r>
+      <w:r>
+        <w:rPr>
+          <w:rStyle w:val="NormalTok"/>
+          <w:lang w:val="en-US"/>
+        </w:rPr>
+        <w:t xml:space="preserve">  </w:t>
+      </w:r>
+      <w:r>
+        <w:rPr>
+          <w:rStyle w:val="DataTypeTok"/>
+          <w:lang w:val="en-US"/>
+        </w:rPr>
+        <w:t>"surface_azimuth"</w:t>
+      </w:r>
+      <w:r>
+        <w:rPr>
+          <w:rStyle w:val="FunctionTok"/>
+          <w:lang w:val="en-US"/>
+        </w:rPr>
+        <w:t>:</w:t>
+      </w:r>
+      <w:r>
+        <w:rPr>
+          <w:rStyle w:val="NormalTok"/>
+          <w:lang w:val="en-US"/>
+        </w:rPr>
+        <w:t xml:space="preserve"> </w:t>
+      </w:r>
+      <w:r>
+        <w:rPr>
+          <w:rStyle w:val="OtherTok"/>
+          <w:lang w:val="en-US"/>
+        </w:rPr>
+        <w:t>[</w:t>
+      </w:r>
+      <w:r>
+        <w:rPr>
+          <w:lang w:val="en-US"/>
+        </w:rPr>
+        <w:br/>
+      </w:r>
+      <w:r>
+        <w:rPr>
+          <w:rStyle w:val="NormalTok"/>
+          <w:lang w:val="en-US"/>
+        </w:rPr>
+        <w:t xml:space="preserve">    </w:t>
+      </w:r>
+      <w:r>
+        <w:rPr>
+          <w:rStyle w:val="FloatTok"/>
+          <w:lang w:val="en-US"/>
+        </w:rPr>
+        <w:t>180.0</w:t>
+      </w:r>
+      <w:r>
+        <w:rPr>
+          <w:lang w:val="en-US"/>
+        </w:rPr>
+        <w:br/>
+      </w:r>
+      <w:r>
+        <w:rPr>
+          <w:rStyle w:val="NormalTok"/>
+          <w:lang w:val="en-US"/>
+        </w:rPr>
+        <w:t xml:space="preserve">  </w:t>
+      </w:r>
+      <w:r>
+        <w:rPr>
+          <w:rStyle w:val="OtherTok"/>
+          <w:lang w:val="en-US"/>
+        </w:rPr>
+        <w:t>]</w:t>
+      </w:r>
+      <w:r>
+        <w:rPr>
+          <w:rStyle w:val="FunctionTok"/>
+          <w:lang w:val="en-US"/>
+        </w:rPr>
+        <w:t>,</w:t>
+      </w:r>
+      <w:r>
+        <w:rPr>
+          <w:lang w:val="en-US"/>
+        </w:rPr>
+        <w:br/>
+      </w:r>
+      <w:r>
+        <w:rPr>
+          <w:rStyle w:val="NormalTok"/>
+          <w:lang w:val="en-US"/>
+        </w:rPr>
+        <w:t xml:space="preserve">  </w:t>
+      </w:r>
+      <w:r>
+        <w:rPr>
+          <w:rStyle w:val="DataTypeTok"/>
+          <w:lang w:val="en-US"/>
+        </w:rPr>
+        <w:t>"axis_tilt"</w:t>
+      </w:r>
+      <w:r>
+        <w:rPr>
+          <w:rStyle w:val="FunctionTok"/>
+          <w:lang w:val="en-US"/>
+        </w:rPr>
+        <w:t>:</w:t>
+      </w:r>
+      <w:r>
+        <w:rPr>
+          <w:rStyle w:val="NormalTok"/>
+          <w:lang w:val="en-US"/>
+        </w:rPr>
+        <w:t xml:space="preserve"> </w:t>
+      </w:r>
+      <w:r>
+        <w:rPr>
+          <w:rStyle w:val="KeywordTok"/>
+          <w:lang w:val="en-US"/>
+        </w:rPr>
+        <w:t>null</w:t>
+      </w:r>
+      <w:r>
+        <w:rPr>
+          <w:rStyle w:val="FunctionTok"/>
+          <w:lang w:val="en-US"/>
+        </w:rPr>
+        <w:t>,</w:t>
+      </w:r>
+      <w:r>
+        <w:rPr>
+          <w:lang w:val="en-US"/>
+        </w:rPr>
+        <w:br/>
+      </w:r>
+      <w:r>
+        <w:rPr>
+          <w:rStyle w:val="NormalTok"/>
+          <w:lang w:val="en-US"/>
+        </w:rPr>
+        <w:t xml:space="preserve">  </w:t>
+      </w:r>
+      <w:r>
+        <w:rPr>
+          <w:rStyle w:val="DataTypeTok"/>
+          <w:lang w:val="en-US"/>
+        </w:rPr>
+        <w:t>"axis_azimuth"</w:t>
+      </w:r>
+      <w:r>
+        <w:rPr>
+          <w:rStyle w:val="FunctionTok"/>
+          <w:lang w:val="en-US"/>
+        </w:rPr>
+        <w:t>:</w:t>
+      </w:r>
+      <w:r>
+        <w:rPr>
+          <w:rStyle w:val="NormalTok"/>
+          <w:lang w:val="en-US"/>
+        </w:rPr>
+        <w:t xml:space="preserve"> </w:t>
+      </w:r>
+      <w:r>
+        <w:rPr>
+          <w:rStyle w:val="KeywordTok"/>
+          <w:lang w:val="en-US"/>
+        </w:rPr>
+        <w:t>null</w:t>
+      </w:r>
+      <w:r>
+        <w:rPr>
+          <w:rStyle w:val="FunctionTok"/>
+          <w:lang w:val="en-US"/>
+        </w:rPr>
+        <w:t>,</w:t>
+      </w:r>
+      <w:r>
+        <w:rPr>
+          <w:lang w:val="en-US"/>
+        </w:rPr>
+        <w:br/>
+      </w:r>
+      <w:r>
+        <w:rPr>
+          <w:rStyle w:val="NormalTok"/>
+          <w:lang w:val="en-US"/>
+        </w:rPr>
+        <w:t xml:space="preserve">  </w:t>
+      </w:r>
+      <w:r>
+        <w:rPr>
+          <w:rStyle w:val="DataTypeTok"/>
+          <w:lang w:val="en-US"/>
+        </w:rPr>
+        <w:t>"max_angle"</w:t>
+      </w:r>
+      <w:r>
+        <w:rPr>
+          <w:rStyle w:val="FunctionTok"/>
+          <w:lang w:val="en-US"/>
+        </w:rPr>
+        <w:t>:</w:t>
+      </w:r>
+      <w:r>
+        <w:rPr>
+          <w:rStyle w:val="NormalTok"/>
+          <w:lang w:val="en-US"/>
+        </w:rPr>
+        <w:t xml:space="preserve"> </w:t>
+      </w:r>
+      <w:r>
+        <w:rPr>
+          <w:rStyle w:val="KeywordTok"/>
+          <w:lang w:val="en-US"/>
+        </w:rPr>
+        <w:t>null</w:t>
+      </w:r>
+      <w:r>
+        <w:rPr>
+          <w:rStyle w:val="FunctionTok"/>
+          <w:lang w:val="en-US"/>
+        </w:rPr>
+        <w:t>,</w:t>
+      </w:r>
+      <w:r>
+        <w:rPr>
+          <w:lang w:val="en-US"/>
+        </w:rPr>
+        <w:br/>
+      </w:r>
+      <w:r>
+        <w:rPr>
+          <w:rStyle w:val="NormalTok"/>
+          <w:lang w:val="en-US"/>
+        </w:rPr>
+        <w:t xml:space="preserve">  </w:t>
+      </w:r>
+      <w:r>
+        <w:rPr>
+          <w:rStyle w:val="DataTypeTok"/>
+          <w:lang w:val="en-US"/>
+        </w:rPr>
+        <w:t>"module_type"</w:t>
+      </w:r>
+      <w:r>
+        <w:rPr>
+          <w:rStyle w:val="FunctionTok"/>
+          <w:lang w:val="en-US"/>
+        </w:rPr>
+        <w:t>:</w:t>
+      </w:r>
+      <w:r>
+        <w:rPr>
+          <w:rStyle w:val="NormalTok"/>
+          <w:lang w:val="en-US"/>
+        </w:rPr>
+        <w:t xml:space="preserve"> </w:t>
+      </w:r>
+      <w:r>
+        <w:rPr>
+          <w:rStyle w:val="StringTok"/>
+          <w:lang w:val="en-US"/>
+        </w:rPr>
+        <w:t>"glass_glass"</w:t>
+      </w:r>
+      <w:r>
+        <w:rPr>
+          <w:rStyle w:val="FunctionTok"/>
+          <w:lang w:val="en-US"/>
+        </w:rPr>
+        <w:t>,</w:t>
+      </w:r>
+      <w:r>
+        <w:rPr>
+          <w:lang w:val="en-US"/>
+        </w:rPr>
+        <w:br/>
+      </w:r>
+      <w:r>
+        <w:rPr>
+          <w:rStyle w:val="NormalTok"/>
+          <w:lang w:val="en-US"/>
+        </w:rPr>
+        <w:t xml:space="preserve">  </w:t>
+      </w:r>
+      <w:r>
+        <w:rPr>
+          <w:rStyle w:val="DataTypeTok"/>
+          <w:lang w:val="en-US"/>
+        </w:rPr>
+        <w:t>"loss"</w:t>
+      </w:r>
+      <w:r>
+        <w:rPr>
+          <w:rStyle w:val="FunctionTok"/>
+          <w:lang w:val="en-US"/>
+        </w:rPr>
+        <w:t>:</w:t>
+      </w:r>
+      <w:r>
+        <w:rPr>
+          <w:rStyle w:val="NormalTok"/>
+          <w:lang w:val="en-US"/>
+        </w:rPr>
+        <w:t xml:space="preserve"> </w:t>
+      </w:r>
+      <w:r>
+        <w:rPr>
+          <w:rStyle w:val="FloatTok"/>
+          <w:lang w:val="en-US"/>
+        </w:rPr>
+        <w:t>26.9</w:t>
+      </w:r>
+      <w:r>
+        <w:rPr>
+          <w:rStyle w:val="FunctionTok"/>
+          <w:lang w:val="en-US"/>
+        </w:rPr>
+        <w:t>,</w:t>
+      </w:r>
+      <w:r>
+        <w:rPr>
+          <w:lang w:val="en-US"/>
+        </w:rPr>
+        <w:br/>
+      </w:r>
+      <w:r>
+        <w:rPr>
+          <w:rStyle w:val="NormalTok"/>
+          <w:lang w:val="en-US"/>
+        </w:rPr>
+        <w:t xml:space="preserve">  </w:t>
+      </w:r>
+      <w:r>
+        <w:rPr>
+          <w:rStyle w:val="DataTypeTok"/>
+          <w:lang w:val="en-US"/>
+        </w:rPr>
+        <w:t>"kpc"</w:t>
+      </w:r>
+      <w:r>
+        <w:rPr>
+          <w:rStyle w:val="FunctionTok"/>
+          <w:lang w:val="en-US"/>
+        </w:rPr>
+        <w:t>:</w:t>
+      </w:r>
+      <w:r>
+        <w:rPr>
+          <w:rStyle w:val="NormalTok"/>
+          <w:lang w:val="en-US"/>
+        </w:rPr>
+        <w:t xml:space="preserve"> </w:t>
+      </w:r>
+      <w:r>
+        <w:rPr>
+          <w:rStyle w:val="FloatTok"/>
+          <w:lang w:val="en-US"/>
+        </w:rPr>
+        <w:t>0.0</w:t>
+      </w:r>
+      <w:r>
+        <w:rPr>
+          <w:rStyle w:val="FunctionTok"/>
+          <w:lang w:val="en-US"/>
+        </w:rPr>
+        <w:t>,</w:t>
+      </w:r>
+      <w:r>
+        <w:rPr>
+          <w:lang w:val="en-US"/>
+        </w:rPr>
+        <w:br/>
+      </w:r>
+      <w:r>
+        <w:rPr>
+          <w:rStyle w:val="NormalTok"/>
+          <w:lang w:val="en-US"/>
+        </w:rPr>
+        <w:t xml:space="preserve">  </w:t>
+      </w:r>
+      <w:r>
+        <w:rPr>
+          <w:rStyle w:val="DataTypeTok"/>
+          <w:lang w:val="en-US"/>
+        </w:rPr>
+        <w:t>"kt"</w:t>
+      </w:r>
+      <w:r>
+        <w:rPr>
+          <w:rStyle w:val="FunctionTok"/>
+          <w:lang w:val="en-US"/>
+        </w:rPr>
+        <w:t>:</w:t>
+      </w:r>
+      <w:r>
+        <w:rPr>
+          <w:rStyle w:val="NormalTok"/>
+          <w:lang w:val="en-US"/>
+        </w:rPr>
+        <w:t xml:space="preserve"> </w:t>
+      </w:r>
+      <w:r>
+        <w:rPr>
+          <w:rStyle w:val="FloatTok"/>
+          <w:lang w:val="en-US"/>
+        </w:rPr>
+        <w:t>0.0</w:t>
+      </w:r>
+      <w:r>
+        <w:rPr>
+          <w:rStyle w:val="FunctionTok"/>
+          <w:lang w:val="en-US"/>
+        </w:rPr>
+        <w:t>,</w:t>
+      </w:r>
+      <w:r>
+        <w:rPr>
+          <w:lang w:val="en-US"/>
+        </w:rPr>
+        <w:br/>
+      </w:r>
+      <w:r>
+        <w:rPr>
+          <w:rStyle w:val="NormalTok"/>
+          <w:lang w:val="en-US"/>
+        </w:rPr>
+        <w:t xml:space="preserve">  </w:t>
+      </w:r>
+      <w:r>
+        <w:rPr>
+          <w:rStyle w:val="DataTypeTok"/>
+          <w:lang w:val="en-US"/>
+        </w:rPr>
+        <w:t>"kin"</w:t>
+      </w:r>
+      <w:r>
+        <w:rPr>
+          <w:rStyle w:val="FunctionTok"/>
+          <w:lang w:val="en-US"/>
+        </w:rPr>
+        <w:t>:</w:t>
+      </w:r>
+      <w:r>
+        <w:rPr>
+          <w:rStyle w:val="NormalTok"/>
+          <w:lang w:val="en-US"/>
+        </w:rPr>
+        <w:t xml:space="preserve"> </w:t>
+      </w:r>
+      <w:r>
+        <w:rPr>
+          <w:rStyle w:val="FloatTok"/>
+          <w:lang w:val="en-US"/>
+        </w:rPr>
+        <w:t>0.0</w:t>
+      </w:r>
+      <w:r>
+        <w:rPr>
+          <w:rStyle w:val="FunctionTok"/>
+          <w:lang w:val="en-US"/>
+        </w:rPr>
+        <w:t>,</w:t>
+      </w:r>
+      <w:r>
+        <w:rPr>
+          <w:lang w:val="en-US"/>
+        </w:rPr>
+        <w:br/>
+      </w:r>
+      <w:r>
+        <w:rPr>
+          <w:rStyle w:val="NormalTok"/>
+          <w:lang w:val="en-US"/>
+        </w:rPr>
+        <w:t xml:space="preserve">  </w:t>
+      </w:r>
+      <w:r>
+        <w:rPr>
+          <w:rStyle w:val="DataTypeTok"/>
+          <w:lang w:val="en-US"/>
+        </w:rPr>
+        <w:t>"name"</w:t>
+      </w:r>
+      <w:r>
+        <w:rPr>
+          <w:rStyle w:val="FunctionTok"/>
+          <w:lang w:val="en-US"/>
+        </w:rPr>
+        <w:t>:</w:t>
+      </w:r>
+      <w:r>
+        <w:rPr>
+          <w:rStyle w:val="NormalTok"/>
+          <w:lang w:val="en-US"/>
+        </w:rPr>
+        <w:t xml:space="preserve"> </w:t>
+      </w:r>
+      <w:r>
+        <w:rPr>
+          <w:rStyle w:val="StringTok"/>
+          <w:lang w:val="en-US"/>
+        </w:rPr>
+        <w:t>"Ejemplo JSON"</w:t>
+      </w:r>
+      <w:r>
+        <w:rPr>
+          <w:lang w:val="en-US"/>
+        </w:rPr>
+        <w:br/>
+      </w:r>
+      <w:r>
+        <w:rPr>
+          <w:rStyle w:val="FunctionTok"/>
+          <w:lang w:val="en-US"/>
+        </w:rPr>
+        <w:t>}</w:t>
+      </w:r>
+    </w:p>
+    <w:p>
+      <w:pPr>
+        <w:pStyle w:val="FirstParagraph"/>
+      </w:pPr>
+      <w:r>
+        <w:t xml:space="preserve">La configuración de la planta se puede realizar de manera manual siguiendo la descripción de este protocolo. También se puede crear de manera automática a través de una interfaz gráfica siguiendo una serie de pasos o tareas correspondientes a </w:t>
+      </w:r>
+      <w:r>
         <w:lastRenderedPageBreak/>
-        <w:t xml:space="preserve">  </w:t>
-      </w:r>
-      <w:r>
-        <w:rPr>
-          <w:rStyle w:val="DataTypeTok"/>
-        </w:rPr>
-        <w:t>"ac_model"</w:t>
-      </w:r>
-      <w:r>
-        <w:rPr>
-          <w:rStyle w:val="FunctionTok"/>
-        </w:rPr>
-        <w:t>:</w:t>
-      </w:r>
-      <w:r>
-        <w:rPr>
-          <w:rStyle w:val="NormalTok"/>
-        </w:rPr>
-        <w:t xml:space="preserve"> </w:t>
-      </w:r>
-      <w:r>
-        <w:rPr>
-          <w:rStyle w:val="StringTok"/>
-        </w:rPr>
-        <w:t>"sandia"</w:t>
-      </w:r>
-      <w:r>
-        <w:rPr>
-          <w:rStyle w:val="FunctionTok"/>
-        </w:rPr>
-        <w:t>,</w:t>
-      </w:r>
-      <w:r>
-        <w:br/>
-      </w:r>
-      <w:r>
-        <w:rPr>
-          <w:rStyle w:val="NormalTok"/>
-        </w:rPr>
-        <w:t xml:space="preserve">  </w:t>
-      </w:r>
-      <w:r>
-        <w:rPr>
-          <w:rStyle w:val="ErrorTok"/>
-        </w:rPr>
-        <w:t>...</w:t>
-      </w:r>
-      <w:r>
-        <w:br/>
-      </w:r>
-      <w:r>
-        <w:rPr>
-          <w:rStyle w:val="NormalTok"/>
-        </w:rPr>
-        <w:t xml:space="preserve">  </w:t>
-      </w:r>
-      <w:r>
-        <w:rPr>
-          <w:rStyle w:val="DataTypeTok"/>
-          <w:lang w:val="en-US"/>
-        </w:rPr>
-        <w:t>"module"</w:t>
-      </w:r>
-      <w:r>
-        <w:rPr>
-          <w:rStyle w:val="FunctionTok"/>
-          <w:lang w:val="en-US"/>
-        </w:rPr>
-        <w:t>:</w:t>
-      </w:r>
-      <w:r>
-        <w:rPr>
-          <w:rStyle w:val="NormalTok"/>
-          <w:lang w:val="en-US"/>
-        </w:rPr>
-        <w:t xml:space="preserve"> </w:t>
-      </w:r>
-      <w:r>
-        <w:rPr>
-          <w:rStyle w:val="FunctionTok"/>
-          <w:lang w:val="en-US"/>
-        </w:rPr>
-        <w:t>{</w:t>
-      </w:r>
-      <w:r>
-        <w:rPr>
-          <w:lang w:val="en-US"/>
-        </w:rPr>
-        <w:br/>
-      </w:r>
-      <w:r>
-        <w:rPr>
-          <w:rStyle w:val="NormalTok"/>
-          <w:lang w:val="en-US"/>
-        </w:rPr>
-        <w:t xml:space="preserve">    </w:t>
-      </w:r>
-      <w:r>
-        <w:rPr>
-          <w:rStyle w:val="DataTypeTok"/>
-          <w:lang w:val="en-US"/>
-        </w:rPr>
-        <w:t>"A_c"</w:t>
-      </w:r>
-      <w:r>
-        <w:rPr>
-          <w:rStyle w:val="FunctionTok"/>
-          <w:lang w:val="en-US"/>
-        </w:rPr>
-        <w:t>:</w:t>
-      </w:r>
-      <w:r>
-        <w:rPr>
-          <w:rStyle w:val="NormalTok"/>
-          <w:lang w:val="en-US"/>
-        </w:rPr>
-        <w:t xml:space="preserve"> </w:t>
-      </w:r>
-      <w:r>
-        <w:rPr>
-          <w:rStyle w:val="FloatTok"/>
-          <w:lang w:val="en-US"/>
-        </w:rPr>
-        <w:t>2.0</w:t>
-      </w:r>
-      <w:r>
-        <w:rPr>
-          <w:rStyle w:val="FunctionTok"/>
-          <w:lang w:val="en-US"/>
-        </w:rPr>
-        <w:t>,</w:t>
-      </w:r>
-      <w:r>
-        <w:rPr>
-          <w:lang w:val="en-US"/>
-        </w:rPr>
-        <w:br/>
-      </w:r>
-      <w:r>
-        <w:rPr>
-          <w:rStyle w:val="NormalTok"/>
-          <w:lang w:val="en-US"/>
-        </w:rPr>
-        <w:t xml:space="preserve">    </w:t>
-      </w:r>
-      <w:r>
-        <w:rPr>
-          <w:rStyle w:val="DataTypeTok"/>
-          <w:lang w:val="en-US"/>
-        </w:rPr>
-        <w:t>"Adjust"</w:t>
-      </w:r>
-      <w:r>
-        <w:rPr>
-          <w:rStyle w:val="FunctionTok"/>
-          <w:lang w:val="en-US"/>
-        </w:rPr>
-        <w:t>:</w:t>
-      </w:r>
-      <w:r>
-        <w:rPr>
-          <w:rStyle w:val="NormalTok"/>
-          <w:lang w:val="en-US"/>
-        </w:rPr>
-        <w:t xml:space="preserve"> </w:t>
-      </w:r>
-      <w:r>
-        <w:rPr>
-          <w:rStyle w:val="FloatTok"/>
-          <w:lang w:val="en-US"/>
-        </w:rPr>
-        <w:t>9.380614</w:t>
-      </w:r>
-      <w:r>
-        <w:rPr>
-          <w:rStyle w:val="FunctionTok"/>
-          <w:lang w:val="en-US"/>
-        </w:rPr>
-        <w:t>,</w:t>
-      </w:r>
-      <w:r>
-        <w:rPr>
-          <w:lang w:val="en-US"/>
-        </w:rPr>
-        <w:br/>
-      </w:r>
-      <w:r>
-        <w:rPr>
-          <w:rStyle w:val="NormalTok"/>
-          <w:lang w:val="en-US"/>
-        </w:rPr>
-        <w:t xml:space="preserve">    </w:t>
-      </w:r>
-      <w:r>
-        <w:rPr>
-          <w:rStyle w:val="DataTypeTok"/>
-          <w:lang w:val="en-US"/>
-        </w:rPr>
-        <w:t>"BIPV"</w:t>
-      </w:r>
-      <w:r>
-        <w:rPr>
-          <w:rStyle w:val="FunctionTok"/>
-          <w:lang w:val="en-US"/>
-        </w:rPr>
-        <w:t>:</w:t>
-      </w:r>
-      <w:r>
-        <w:rPr>
-          <w:rStyle w:val="NormalTok"/>
-          <w:lang w:val="en-US"/>
-        </w:rPr>
-        <w:t xml:space="preserve"> </w:t>
-      </w:r>
-      <w:r>
-        <w:rPr>
-          <w:rStyle w:val="KeywordTok"/>
-          <w:lang w:val="en-US"/>
-        </w:rPr>
-        <w:t>false</w:t>
-      </w:r>
-      <w:r>
-        <w:rPr>
-          <w:rStyle w:val="FunctionTok"/>
-          <w:lang w:val="en-US"/>
-        </w:rPr>
-        <w:t>,</w:t>
-      </w:r>
-      <w:r>
-        <w:rPr>
-          <w:lang w:val="en-US"/>
-        </w:rPr>
-        <w:br/>
-      </w:r>
-      <w:r>
-        <w:rPr>
-          <w:rStyle w:val="NormalTok"/>
-          <w:lang w:val="en-US"/>
-        </w:rPr>
-        <w:t xml:space="preserve">    </w:t>
-      </w:r>
-      <w:r>
-        <w:rPr>
-          <w:rStyle w:val="DataTypeTok"/>
-          <w:lang w:val="en-US"/>
-        </w:rPr>
-        <w:t>"Bifacial"</w:t>
-      </w:r>
-      <w:r>
-        <w:rPr>
-          <w:rStyle w:val="FunctionTok"/>
-          <w:lang w:val="en-US"/>
-        </w:rPr>
-        <w:t>:</w:t>
-      </w:r>
-      <w:r>
-        <w:rPr>
-          <w:rStyle w:val="NormalTok"/>
-          <w:lang w:val="en-US"/>
-        </w:rPr>
-        <w:t xml:space="preserve"> </w:t>
-      </w:r>
-      <w:r>
-        <w:rPr>
-          <w:rStyle w:val="KeywordTok"/>
-          <w:lang w:val="en-US"/>
-        </w:rPr>
-        <w:t>false</w:t>
-      </w:r>
-      <w:r>
-        <w:rPr>
-          <w:rStyle w:val="FunctionTok"/>
-          <w:lang w:val="en-US"/>
-        </w:rPr>
-        <w:t>,</w:t>
-      </w:r>
-      <w:r>
-        <w:rPr>
-          <w:lang w:val="en-US"/>
-        </w:rPr>
-        <w:br/>
-      </w:r>
-      <w:r>
-        <w:rPr>
-          <w:rStyle w:val="NormalTok"/>
-          <w:lang w:val="en-US"/>
-        </w:rPr>
-        <w:t xml:space="preserve">    </w:t>
-      </w:r>
-      <w:r>
-        <w:rPr>
-          <w:rStyle w:val="DataTypeTok"/>
-          <w:lang w:val="en-US"/>
-        </w:rPr>
-        <w:t>"Date"</w:t>
-      </w:r>
-      <w:r>
-        <w:rPr>
-          <w:rStyle w:val="FunctionTok"/>
-          <w:lang w:val="en-US"/>
-        </w:rPr>
-        <w:t>:</w:t>
-      </w:r>
-      <w:r>
-        <w:rPr>
-          <w:rStyle w:val="NormalTok"/>
-          <w:lang w:val="en-US"/>
-        </w:rPr>
-        <w:t xml:space="preserve"> </w:t>
-      </w:r>
-      <w:r>
-        <w:rPr>
-          <w:rStyle w:val="StringTok"/>
-          <w:lang w:val="en-US"/>
-        </w:rPr>
-        <w:t>"2018-11-04"</w:t>
-      </w:r>
-      <w:r>
-        <w:rPr>
-          <w:rStyle w:val="FunctionTok"/>
-          <w:lang w:val="en-US"/>
-        </w:rPr>
-        <w:t>,</w:t>
-      </w:r>
-      <w:r>
-        <w:rPr>
-          <w:lang w:val="en-US"/>
-        </w:rPr>
-        <w:br/>
-      </w:r>
-      <w:r>
-        <w:rPr>
-          <w:rStyle w:val="NormalTok"/>
-          <w:lang w:val="en-US"/>
-        </w:rPr>
-        <w:t xml:space="preserve">    </w:t>
-      </w:r>
-      <w:r>
-        <w:rPr>
-          <w:rStyle w:val="DataTypeTok"/>
-          <w:lang w:val="en-US"/>
-        </w:rPr>
-        <w:t>"I_L_ref"</w:t>
-      </w:r>
-      <w:r>
-        <w:rPr>
-          <w:rStyle w:val="FunctionTok"/>
-          <w:lang w:val="en-US"/>
-        </w:rPr>
-        <w:t>:</w:t>
-      </w:r>
-      <w:r>
-        <w:rPr>
-          <w:rStyle w:val="NormalTok"/>
-          <w:lang w:val="en-US"/>
-        </w:rPr>
-        <w:t xml:space="preserve"> </w:t>
-      </w:r>
-      <w:r>
-        <w:rPr>
-          <w:rStyle w:val="FloatTok"/>
-          <w:lang w:val="en-US"/>
-        </w:rPr>
-        <w:t>10.48115</w:t>
-      </w:r>
-      <w:r>
-        <w:rPr>
-          <w:rStyle w:val="FunctionTok"/>
-          <w:lang w:val="en-US"/>
-        </w:rPr>
-        <w:t>,</w:t>
-      </w:r>
-      <w:r>
-        <w:rPr>
-          <w:lang w:val="en-US"/>
-        </w:rPr>
-        <w:br/>
-      </w:r>
-      <w:r>
-        <w:rPr>
-          <w:rStyle w:val="NormalTok"/>
-          <w:lang w:val="en-US"/>
-        </w:rPr>
-        <w:t xml:space="preserve">    </w:t>
-      </w:r>
-      <w:r>
-        <w:rPr>
-          <w:rStyle w:val="DataTypeTok"/>
-          <w:lang w:val="en-US"/>
-        </w:rPr>
-        <w:t>"I_mp_ref"</w:t>
-      </w:r>
-      <w:r>
-        <w:rPr>
-          <w:rStyle w:val="FunctionTok"/>
-          <w:lang w:val="en-US"/>
-        </w:rPr>
-        <w:t>:</w:t>
-      </w:r>
-      <w:r>
-        <w:rPr>
-          <w:rStyle w:val="NormalTok"/>
-          <w:lang w:val="en-US"/>
-        </w:rPr>
-        <w:t xml:space="preserve"> </w:t>
-      </w:r>
-      <w:r>
-        <w:rPr>
-          <w:rStyle w:val="FloatTok"/>
-          <w:lang w:val="en-US"/>
-        </w:rPr>
-        <w:t>9.86</w:t>
-      </w:r>
-      <w:r>
-        <w:rPr>
-          <w:rStyle w:val="FunctionTok"/>
-          <w:lang w:val="en-US"/>
-        </w:rPr>
-        <w:t>,</w:t>
-      </w:r>
-      <w:r>
-        <w:rPr>
-          <w:lang w:val="en-US"/>
-        </w:rPr>
-        <w:br/>
-      </w:r>
-      <w:r>
-        <w:rPr>
-          <w:rStyle w:val="NormalTok"/>
-          <w:lang w:val="en-US"/>
-        </w:rPr>
-        <w:t xml:space="preserve">    </w:t>
-      </w:r>
-      <w:r>
-        <w:rPr>
-          <w:rStyle w:val="DataTypeTok"/>
-          <w:lang w:val="en-US"/>
-        </w:rPr>
-        <w:t>"I_o_ref"</w:t>
-      </w:r>
-      <w:r>
-        <w:rPr>
-          <w:rStyle w:val="FunctionTok"/>
-          <w:lang w:val="en-US"/>
-        </w:rPr>
-        <w:t>:</w:t>
-      </w:r>
-      <w:r>
-        <w:rPr>
-          <w:rStyle w:val="NormalTok"/>
-          <w:lang w:val="en-US"/>
-        </w:rPr>
-        <w:t xml:space="preserve"> </w:t>
-      </w:r>
-      <w:r>
-        <w:rPr>
-          <w:rStyle w:val="FloatTok"/>
-          <w:lang w:val="en-US"/>
-        </w:rPr>
-        <w:t>1.807477e-11</w:t>
-      </w:r>
-      <w:r>
-        <w:rPr>
-          <w:rStyle w:val="FunctionTok"/>
-          <w:lang w:val="en-US"/>
-        </w:rPr>
-        <w:t>,</w:t>
-      </w:r>
-      <w:r>
-        <w:rPr>
-          <w:lang w:val="en-US"/>
-        </w:rPr>
-        <w:br/>
-      </w:r>
-      <w:r>
-        <w:rPr>
-          <w:rStyle w:val="NormalTok"/>
-          <w:lang w:val="en-US"/>
-        </w:rPr>
-        <w:t xml:space="preserve">    </w:t>
-      </w:r>
-      <w:r>
-        <w:rPr>
-          <w:rStyle w:val="DataTypeTok"/>
-          <w:lang w:val="en-US"/>
-        </w:rPr>
-        <w:t>"I_sc_ref"</w:t>
-      </w:r>
-      <w:r>
-        <w:rPr>
-          <w:rStyle w:val="FunctionTok"/>
-          <w:lang w:val="en-US"/>
-        </w:rPr>
-        <w:t>:</w:t>
-      </w:r>
-      <w:r>
-        <w:rPr>
-          <w:rStyle w:val="NormalTok"/>
-          <w:lang w:val="en-US"/>
-        </w:rPr>
-        <w:t xml:space="preserve"> </w:t>
-      </w:r>
-      <w:r>
-        <w:rPr>
-          <w:rStyle w:val="FloatTok"/>
-          <w:lang w:val="en-US"/>
-        </w:rPr>
-        <w:t>10.47</w:t>
-      </w:r>
-      <w:r>
-        <w:rPr>
-          <w:rStyle w:val="FunctionTok"/>
-          <w:lang w:val="en-US"/>
-        </w:rPr>
-        <w:t>,</w:t>
-      </w:r>
-      <w:r>
-        <w:rPr>
-          <w:lang w:val="en-US"/>
-        </w:rPr>
-        <w:br/>
-      </w:r>
-      <w:r>
-        <w:rPr>
-          <w:rStyle w:val="NormalTok"/>
-          <w:lang w:val="en-US"/>
-        </w:rPr>
-        <w:t xml:space="preserve">    </w:t>
-      </w:r>
-      <w:r>
-        <w:rPr>
-          <w:rStyle w:val="DataTypeTok"/>
-          <w:lang w:val="en-US"/>
-        </w:rPr>
-        <w:t>"Length"</w:t>
-      </w:r>
-      <w:r>
-        <w:rPr>
-          <w:rStyle w:val="FunctionTok"/>
-          <w:lang w:val="en-US"/>
-        </w:rPr>
-        <w:t>:</w:t>
-      </w:r>
-      <w:r>
-        <w:rPr>
-          <w:rStyle w:val="NormalTok"/>
-          <w:lang w:val="en-US"/>
-        </w:rPr>
-        <w:t xml:space="preserve"> </w:t>
-      </w:r>
-      <w:r>
-        <w:rPr>
-          <w:rStyle w:val="FloatTok"/>
-          <w:lang w:val="en-US"/>
-        </w:rPr>
-        <w:t>2.0</w:t>
-      </w:r>
-      <w:r>
-        <w:rPr>
-          <w:rStyle w:val="FunctionTok"/>
-          <w:lang w:val="en-US"/>
-        </w:rPr>
-        <w:t>,</w:t>
-      </w:r>
-      <w:r>
-        <w:rPr>
-          <w:lang w:val="en-US"/>
-        </w:rPr>
-        <w:br/>
-      </w:r>
-      <w:r>
-        <w:rPr>
-          <w:rStyle w:val="NormalTok"/>
-          <w:lang w:val="en-US"/>
-        </w:rPr>
-        <w:t xml:space="preserve">    </w:t>
-      </w:r>
-      <w:r>
-        <w:rPr>
-          <w:rStyle w:val="DataTypeTok"/>
-          <w:lang w:val="en-US"/>
-        </w:rPr>
-        <w:t>"N_s"</w:t>
-      </w:r>
-      <w:r>
-        <w:rPr>
-          <w:rStyle w:val="FunctionTok"/>
-          <w:lang w:val="en-US"/>
-        </w:rPr>
-        <w:t>:</w:t>
-      </w:r>
-      <w:r>
-        <w:rPr>
-          <w:rStyle w:val="NormalTok"/>
-          <w:lang w:val="en-US"/>
-        </w:rPr>
-        <w:t xml:space="preserve"> </w:t>
-      </w:r>
-      <w:r>
-        <w:rPr>
-          <w:rStyle w:val="DecValTok"/>
-          <w:lang w:val="en-US"/>
-        </w:rPr>
-        <w:t>72</w:t>
-      </w:r>
-      <w:r>
-        <w:rPr>
-          <w:rStyle w:val="FunctionTok"/>
-          <w:lang w:val="en-US"/>
-        </w:rPr>
-        <w:t>,</w:t>
-      </w:r>
-      <w:r>
-        <w:rPr>
-          <w:lang w:val="en-US"/>
-        </w:rPr>
-        <w:br/>
-      </w:r>
-      <w:r>
-        <w:rPr>
-          <w:rStyle w:val="NormalTok"/>
-          <w:lang w:val="en-US"/>
-        </w:rPr>
-        <w:t xml:space="preserve">    </w:t>
-      </w:r>
-      <w:r>
-        <w:rPr>
-          <w:rStyle w:val="DataTypeTok"/>
-          <w:lang w:val="en-US"/>
-        </w:rPr>
-        <w:t>"Name"</w:t>
-      </w:r>
-      <w:r>
-        <w:rPr>
-          <w:rStyle w:val="FunctionTok"/>
-          <w:lang w:val="en-US"/>
-        </w:rPr>
-        <w:t>:</w:t>
-      </w:r>
-      <w:r>
-        <w:rPr>
-          <w:rStyle w:val="NormalTok"/>
-          <w:lang w:val="en-US"/>
-        </w:rPr>
-        <w:t xml:space="preserve"> </w:t>
-      </w:r>
-      <w:r>
-        <w:rPr>
-          <w:rStyle w:val="StringTok"/>
-          <w:lang w:val="en-US"/>
-        </w:rPr>
-        <w:t>"LG Electronics Inc. LG400N2W-A5"</w:t>
-      </w:r>
-      <w:r>
-        <w:rPr>
-          <w:rStyle w:val="FunctionTok"/>
-          <w:lang w:val="en-US"/>
-        </w:rPr>
-        <w:t>,</w:t>
-      </w:r>
-      <w:r>
-        <w:rPr>
-          <w:lang w:val="en-US"/>
-        </w:rPr>
-        <w:br/>
-      </w:r>
-      <w:r>
-        <w:rPr>
-          <w:rStyle w:val="NormalTok"/>
-          <w:lang w:val="en-US"/>
-        </w:rPr>
-        <w:t xml:space="preserve">    </w:t>
-      </w:r>
-      <w:r>
-        <w:rPr>
-          <w:rStyle w:val="DataTypeTok"/>
-          <w:lang w:val="en-US"/>
-        </w:rPr>
-        <w:t>"PTC"</w:t>
-      </w:r>
-      <w:r>
-        <w:rPr>
-          <w:rStyle w:val="FunctionTok"/>
-          <w:lang w:val="en-US"/>
-        </w:rPr>
-        <w:t>:</w:t>
-      </w:r>
-      <w:r>
-        <w:rPr>
-          <w:rStyle w:val="NormalTok"/>
-          <w:lang w:val="en-US"/>
-        </w:rPr>
-        <w:t xml:space="preserve"> </w:t>
-      </w:r>
-      <w:r>
-        <w:rPr>
-          <w:rStyle w:val="FloatTok"/>
-          <w:lang w:val="en-US"/>
-        </w:rPr>
-        <w:t>368.4</w:t>
-      </w:r>
-      <w:r>
-        <w:rPr>
-          <w:rStyle w:val="FunctionTok"/>
-          <w:lang w:val="en-US"/>
-        </w:rPr>
-        <w:t>,</w:t>
-      </w:r>
-      <w:r>
-        <w:rPr>
-          <w:lang w:val="en-US"/>
-        </w:rPr>
-        <w:br/>
-      </w:r>
-      <w:r>
-        <w:rPr>
-          <w:rStyle w:val="NormalTok"/>
-          <w:lang w:val="en-US"/>
-        </w:rPr>
-        <w:t xml:space="preserve">    </w:t>
-      </w:r>
-      <w:r>
-        <w:rPr>
-          <w:rStyle w:val="DataTypeTok"/>
-          <w:lang w:val="en-US"/>
-        </w:rPr>
-        <w:t>"R_s"</w:t>
-      </w:r>
-      <w:r>
-        <w:rPr>
-          <w:rStyle w:val="FunctionTok"/>
-          <w:lang w:val="en-US"/>
-        </w:rPr>
-        <w:t>:</w:t>
-      </w:r>
-      <w:r>
-        <w:rPr>
-          <w:rStyle w:val="NormalTok"/>
-          <w:lang w:val="en-US"/>
-        </w:rPr>
-        <w:t xml:space="preserve"> </w:t>
-      </w:r>
-      <w:r>
-        <w:rPr>
-          <w:rStyle w:val="FloatTok"/>
-          <w:lang w:val="en-US"/>
-        </w:rPr>
-        <w:t>0.312859</w:t>
-      </w:r>
-      <w:r>
-        <w:rPr>
-          <w:rStyle w:val="FunctionTok"/>
-          <w:lang w:val="en-US"/>
-        </w:rPr>
-        <w:t>,</w:t>
-      </w:r>
-      <w:r>
-        <w:rPr>
-          <w:lang w:val="en-US"/>
-        </w:rPr>
-        <w:br/>
-      </w:r>
-      <w:r>
-        <w:rPr>
-          <w:rStyle w:val="NormalTok"/>
-          <w:lang w:val="en-US"/>
-        </w:rPr>
-        <w:t xml:space="preserve">    </w:t>
-      </w:r>
-      <w:r>
-        <w:rPr>
-          <w:rStyle w:val="DataTypeTok"/>
-          <w:lang w:val="en-US"/>
-        </w:rPr>
-        <w:t>"R_sh_ref"</w:t>
-      </w:r>
-      <w:r>
-        <w:rPr>
-          <w:rStyle w:val="FunctionTok"/>
-          <w:lang w:val="en-US"/>
-        </w:rPr>
-        <w:t>:</w:t>
-      </w:r>
-      <w:r>
-        <w:rPr>
-          <w:rStyle w:val="NormalTok"/>
-          <w:lang w:val="en-US"/>
-        </w:rPr>
-        <w:t xml:space="preserve"> </w:t>
-      </w:r>
-      <w:r>
-        <w:rPr>
-          <w:rStyle w:val="FloatTok"/>
-          <w:lang w:val="en-US"/>
-        </w:rPr>
-        <w:t>293.80542</w:t>
-      </w:r>
-      <w:r>
-        <w:rPr>
-          <w:rStyle w:val="FunctionTok"/>
-          <w:lang w:val="en-US"/>
-        </w:rPr>
-        <w:t>,</w:t>
-      </w:r>
-      <w:r>
-        <w:rPr>
-          <w:lang w:val="en-US"/>
-        </w:rPr>
-        <w:br/>
-      </w:r>
-      <w:r>
-        <w:rPr>
-          <w:rStyle w:val="NormalTok"/>
-          <w:lang w:val="en-US"/>
-        </w:rPr>
-        <w:t xml:space="preserve">    </w:t>
-      </w:r>
-      <w:r>
-        <w:rPr>
-          <w:rStyle w:val="DataTypeTok"/>
-          <w:lang w:val="en-US"/>
-        </w:rPr>
-        <w:t>"STC"</w:t>
-      </w:r>
-      <w:r>
-        <w:rPr>
-          <w:rStyle w:val="FunctionTok"/>
-          <w:lang w:val="en-US"/>
-        </w:rPr>
-        <w:t>:</w:t>
-      </w:r>
-      <w:r>
-        <w:rPr>
-          <w:rStyle w:val="NormalTok"/>
-          <w:lang w:val="en-US"/>
-        </w:rPr>
-        <w:t xml:space="preserve"> </w:t>
-      </w:r>
-      <w:r>
-        <w:rPr>
-          <w:rStyle w:val="FloatTok"/>
-          <w:lang w:val="en-US"/>
-        </w:rPr>
-        <w:t>400.316</w:t>
-      </w:r>
-      <w:r>
-        <w:rPr>
-          <w:rStyle w:val="FunctionTok"/>
-          <w:lang w:val="en-US"/>
-        </w:rPr>
-        <w:t>,</w:t>
-      </w:r>
-      <w:r>
-        <w:rPr>
-          <w:lang w:val="en-US"/>
-        </w:rPr>
-        <w:br/>
-      </w:r>
-      <w:r>
-        <w:rPr>
-          <w:rStyle w:val="NormalTok"/>
-          <w:lang w:val="en-US"/>
-        </w:rPr>
-        <w:t xml:space="preserve">    </w:t>
-      </w:r>
-      <w:r>
-        <w:rPr>
-          <w:rStyle w:val="DataTypeTok"/>
-          <w:lang w:val="en-US"/>
-        </w:rPr>
-        <w:t>"T_NOCT"</w:t>
-      </w:r>
-      <w:r>
-        <w:rPr>
-          <w:rStyle w:val="FunctionTok"/>
-          <w:lang w:val="en-US"/>
-        </w:rPr>
-        <w:t>:</w:t>
-      </w:r>
-      <w:r>
-        <w:rPr>
-          <w:rStyle w:val="NormalTok"/>
-          <w:lang w:val="en-US"/>
-        </w:rPr>
-        <w:t xml:space="preserve"> </w:t>
-      </w:r>
-      <w:r>
-        <w:rPr>
-          <w:rStyle w:val="FloatTok"/>
-          <w:lang w:val="en-US"/>
-        </w:rPr>
-        <w:t>47.7</w:t>
-      </w:r>
-      <w:r>
-        <w:rPr>
-          <w:rStyle w:val="FunctionTok"/>
-          <w:lang w:val="en-US"/>
-        </w:rPr>
-        <w:t>,</w:t>
-      </w:r>
-      <w:r>
-        <w:rPr>
-          <w:lang w:val="en-US"/>
-        </w:rPr>
-        <w:br/>
-      </w:r>
-      <w:r>
-        <w:rPr>
-          <w:rStyle w:val="NormalTok"/>
-          <w:lang w:val="en-US"/>
-        </w:rPr>
-        <w:t xml:space="preserve">    </w:t>
-      </w:r>
-      <w:r>
-        <w:rPr>
-          <w:rStyle w:val="DataTypeTok"/>
-          <w:lang w:val="en-US"/>
-        </w:rPr>
-        <w:t>"Technology"</w:t>
-      </w:r>
-      <w:r>
-        <w:rPr>
-          <w:rStyle w:val="FunctionTok"/>
-          <w:lang w:val="en-US"/>
-        </w:rPr>
-        <w:t>:</w:t>
-      </w:r>
-      <w:r>
-        <w:rPr>
-          <w:rStyle w:val="NormalTok"/>
-          <w:lang w:val="en-US"/>
-        </w:rPr>
-        <w:t xml:space="preserve"> </w:t>
-      </w:r>
-      <w:r>
-        <w:rPr>
-          <w:rStyle w:val="StringTok"/>
-          <w:lang w:val="en-US"/>
-        </w:rPr>
-        <w:t>"Mono-c-Si"</w:t>
-      </w:r>
-      <w:r>
-        <w:rPr>
-          <w:rStyle w:val="FunctionTok"/>
-          <w:lang w:val="en-US"/>
-        </w:rPr>
-        <w:t>,</w:t>
-      </w:r>
-      <w:r>
-        <w:rPr>
-          <w:lang w:val="en-US"/>
-        </w:rPr>
-        <w:br/>
-      </w:r>
-      <w:r>
-        <w:rPr>
-          <w:rStyle w:val="NormalTok"/>
-          <w:lang w:val="en-US"/>
-        </w:rPr>
-        <w:t xml:space="preserve">    </w:t>
-      </w:r>
-      <w:r>
-        <w:rPr>
-          <w:rStyle w:val="DataTypeTok"/>
-          <w:lang w:val="en-US"/>
-        </w:rPr>
-        <w:t>"V_mp_ref"</w:t>
-      </w:r>
-      <w:r>
-        <w:rPr>
-          <w:rStyle w:val="FunctionTok"/>
-          <w:lang w:val="en-US"/>
-        </w:rPr>
-        <w:t>:</w:t>
-      </w:r>
-      <w:r>
-        <w:rPr>
-          <w:rStyle w:val="NormalTok"/>
-          <w:lang w:val="en-US"/>
-        </w:rPr>
-        <w:t xml:space="preserve"> </w:t>
-      </w:r>
-      <w:r>
-        <w:rPr>
-          <w:rStyle w:val="FloatTok"/>
-          <w:lang w:val="en-US"/>
-        </w:rPr>
-        <w:t>40.6</w:t>
-      </w:r>
-      <w:r>
-        <w:rPr>
-          <w:rStyle w:val="FunctionTok"/>
-          <w:lang w:val="en-US"/>
-        </w:rPr>
-        <w:t>,</w:t>
-      </w:r>
-      <w:r>
-        <w:rPr>
-          <w:lang w:val="en-US"/>
-        </w:rPr>
-        <w:br/>
-      </w:r>
-      <w:r>
-        <w:rPr>
-          <w:rStyle w:val="NormalTok"/>
-          <w:lang w:val="en-US"/>
-        </w:rPr>
-        <w:t xml:space="preserve">    </w:t>
-      </w:r>
-      <w:r>
-        <w:rPr>
-          <w:rStyle w:val="DataTypeTok"/>
-          <w:lang w:val="en-US"/>
-        </w:rPr>
-        <w:t>"V_oc_ref"</w:t>
-      </w:r>
-      <w:r>
-        <w:rPr>
-          <w:rStyle w:val="FunctionTok"/>
-          <w:lang w:val="en-US"/>
-        </w:rPr>
-        <w:t>:</w:t>
-      </w:r>
-      <w:r>
-        <w:rPr>
-          <w:rStyle w:val="NormalTok"/>
-          <w:lang w:val="en-US"/>
-        </w:rPr>
-        <w:t xml:space="preserve"> </w:t>
-      </w:r>
-      <w:r>
-        <w:rPr>
-          <w:rStyle w:val="FloatTok"/>
-          <w:lang w:val="en-US"/>
-        </w:rPr>
-        <w:t>49.3</w:t>
-      </w:r>
-      <w:r>
-        <w:rPr>
-          <w:rStyle w:val="FunctionTok"/>
-          <w:lang w:val="en-US"/>
-        </w:rPr>
-        <w:t>,</w:t>
-      </w:r>
-      <w:r>
-        <w:rPr>
-          <w:lang w:val="en-US"/>
-        </w:rPr>
-        <w:br/>
-      </w:r>
-      <w:r>
-        <w:rPr>
-          <w:rStyle w:val="NormalTok"/>
-          <w:lang w:val="en-US"/>
-        </w:rPr>
-        <w:t xml:space="preserve">    </w:t>
-      </w:r>
-      <w:r>
-        <w:rPr>
-          <w:rStyle w:val="DataTypeTok"/>
-          <w:lang w:val="en-US"/>
-        </w:rPr>
-        <w:t>"Version"</w:t>
-      </w:r>
-      <w:r>
-        <w:rPr>
-          <w:rStyle w:val="FunctionTok"/>
-          <w:lang w:val="en-US"/>
-        </w:rPr>
-        <w:t>:</w:t>
-      </w:r>
-      <w:r>
-        <w:rPr>
-          <w:rStyle w:val="NormalTok"/>
-          <w:lang w:val="en-US"/>
-        </w:rPr>
-        <w:t xml:space="preserve"> </w:t>
-      </w:r>
-      <w:r>
-        <w:rPr>
-          <w:rStyle w:val="StringTok"/>
-          <w:lang w:val="en-US"/>
-        </w:rPr>
-        <w:t>"SAM 2018.10.29"</w:t>
-      </w:r>
-      <w:r>
-        <w:rPr>
-          <w:rStyle w:val="FunctionTok"/>
-          <w:lang w:val="en-US"/>
-        </w:rPr>
-        <w:t>,</w:t>
-      </w:r>
-      <w:r>
-        <w:rPr>
-          <w:lang w:val="en-US"/>
-        </w:rPr>
-        <w:br/>
-      </w:r>
-      <w:r>
-        <w:rPr>
-          <w:rStyle w:val="NormalTok"/>
-          <w:lang w:val="en-US"/>
-        </w:rPr>
-        <w:t xml:space="preserve">    </w:t>
-      </w:r>
-      <w:r>
-        <w:rPr>
-          <w:rStyle w:val="DataTypeTok"/>
-          <w:lang w:val="en-US"/>
-        </w:rPr>
-        <w:t>"Width"</w:t>
-      </w:r>
-      <w:r>
-        <w:rPr>
-          <w:rStyle w:val="FunctionTok"/>
-          <w:lang w:val="en-US"/>
-        </w:rPr>
-        <w:t>:</w:t>
-      </w:r>
-      <w:r>
-        <w:rPr>
-          <w:rStyle w:val="NormalTok"/>
-          <w:lang w:val="en-US"/>
-        </w:rPr>
-        <w:t xml:space="preserve"> </w:t>
-      </w:r>
-      <w:r>
-        <w:rPr>
-          <w:rStyle w:val="FloatTok"/>
-          <w:lang w:val="en-US"/>
-        </w:rPr>
-        <w:t>1.0</w:t>
-      </w:r>
-      <w:r>
-        <w:rPr>
-          <w:rStyle w:val="FunctionTok"/>
-          <w:lang w:val="en-US"/>
-        </w:rPr>
-        <w:t>,</w:t>
-      </w:r>
-      <w:r>
-        <w:rPr>
-          <w:lang w:val="en-US"/>
-        </w:rPr>
-        <w:br/>
-      </w:r>
-      <w:r>
-        <w:rPr>
-          <w:rStyle w:val="NormalTok"/>
-          <w:lang w:val="en-US"/>
-        </w:rPr>
-        <w:t xml:space="preserve">    </w:t>
-      </w:r>
-      <w:r>
-        <w:rPr>
-          <w:rStyle w:val="DataTypeTok"/>
-          <w:lang w:val="en-US"/>
-        </w:rPr>
-        <w:t>"a_ref"</w:t>
-      </w:r>
-      <w:r>
-        <w:rPr>
-          <w:rStyle w:val="FunctionTok"/>
-          <w:lang w:val="en-US"/>
-        </w:rPr>
-        <w:t>:</w:t>
-      </w:r>
-      <w:r>
-        <w:rPr>
-          <w:rStyle w:val="NormalTok"/>
-          <w:lang w:val="en-US"/>
-        </w:rPr>
-        <w:t xml:space="preserve"> </w:t>
-      </w:r>
-      <w:r>
-        <w:rPr>
-          <w:rStyle w:val="FloatTok"/>
-          <w:lang w:val="en-US"/>
-        </w:rPr>
-        <w:t>1.821208</w:t>
-      </w:r>
-      <w:r>
-        <w:rPr>
-          <w:rStyle w:val="FunctionTok"/>
-          <w:lang w:val="en-US"/>
-        </w:rPr>
-        <w:t>,</w:t>
-      </w:r>
-      <w:r>
-        <w:rPr>
-          <w:lang w:val="en-US"/>
-        </w:rPr>
-        <w:br/>
-      </w:r>
-      <w:r>
-        <w:rPr>
-          <w:rStyle w:val="NormalTok"/>
-          <w:lang w:val="en-US"/>
-        </w:rPr>
-        <w:t xml:space="preserve">    </w:t>
-      </w:r>
-      <w:r>
-        <w:rPr>
-          <w:rStyle w:val="DataTypeTok"/>
-          <w:lang w:val="en-US"/>
-        </w:rPr>
-        <w:t>"alpha_sc"</w:t>
-      </w:r>
-      <w:r>
-        <w:rPr>
-          <w:rStyle w:val="FunctionTok"/>
-          <w:lang w:val="en-US"/>
-        </w:rPr>
-        <w:t>:</w:t>
-      </w:r>
-      <w:r>
-        <w:rPr>
-          <w:rStyle w:val="NormalTok"/>
-          <w:lang w:val="en-US"/>
-        </w:rPr>
-        <w:t xml:space="preserve"> </w:t>
-      </w:r>
-      <w:r>
-        <w:rPr>
-          <w:rStyle w:val="FloatTok"/>
-          <w:lang w:val="en-US"/>
-        </w:rPr>
-        <w:t>0.003141</w:t>
-      </w:r>
-      <w:r>
-        <w:rPr>
-          <w:rStyle w:val="FunctionTok"/>
-          <w:lang w:val="en-US"/>
-        </w:rPr>
-        <w:t>,</w:t>
-      </w:r>
-      <w:r>
-        <w:rPr>
-          <w:lang w:val="en-US"/>
-        </w:rPr>
-        <w:br/>
-      </w:r>
-      <w:r>
-        <w:rPr>
-          <w:rStyle w:val="NormalTok"/>
-          <w:lang w:val="en-US"/>
-        </w:rPr>
-        <w:t xml:space="preserve">    </w:t>
-      </w:r>
-      <w:r>
-        <w:rPr>
-          <w:rStyle w:val="DataTypeTok"/>
-          <w:lang w:val="en-US"/>
-        </w:rPr>
-        <w:t>"beta_oc"</w:t>
-      </w:r>
-      <w:r>
-        <w:rPr>
-          <w:rStyle w:val="FunctionTok"/>
-          <w:lang w:val="en-US"/>
-        </w:rPr>
-        <w:t>:</w:t>
-      </w:r>
-      <w:r>
-        <w:rPr>
-          <w:rStyle w:val="NormalTok"/>
-          <w:lang w:val="en-US"/>
-        </w:rPr>
-        <w:t xml:space="preserve"> </w:t>
-      </w:r>
-      <w:r>
-        <w:rPr>
-          <w:rStyle w:val="FloatTok"/>
-          <w:lang w:val="en-US"/>
-        </w:rPr>
-        <w:t>-0.12818</w:t>
-      </w:r>
-      <w:r>
-        <w:rPr>
-          <w:rStyle w:val="FunctionTok"/>
-          <w:lang w:val="en-US"/>
-        </w:rPr>
-        <w:t>,</w:t>
-      </w:r>
-      <w:r>
-        <w:rPr>
-          <w:lang w:val="en-US"/>
-        </w:rPr>
-        <w:br/>
-      </w:r>
-      <w:r>
-        <w:rPr>
-          <w:rStyle w:val="NormalTok"/>
-          <w:lang w:val="en-US"/>
-        </w:rPr>
-        <w:t xml:space="preserve">    </w:t>
-      </w:r>
-      <w:r>
-        <w:rPr>
-          <w:rStyle w:val="DataTypeTok"/>
-          <w:lang w:val="en-US"/>
-        </w:rPr>
-        <w:t>"created_on"</w:t>
-      </w:r>
-      <w:r>
-        <w:rPr>
-          <w:rStyle w:val="FunctionTok"/>
-          <w:lang w:val="en-US"/>
-        </w:rPr>
-        <w:t>:</w:t>
-      </w:r>
-      <w:r>
-        <w:rPr>
-          <w:rStyle w:val="NormalTok"/>
-          <w:lang w:val="en-US"/>
-        </w:rPr>
-        <w:t xml:space="preserve"> </w:t>
-      </w:r>
-      <w:r>
-        <w:rPr>
-          <w:rStyle w:val="StringTok"/>
-          <w:lang w:val="en-US"/>
-        </w:rPr>
-        <w:t>"2019-02-12"</w:t>
-      </w:r>
-      <w:r>
-        <w:rPr>
-          <w:rStyle w:val="FunctionTok"/>
-          <w:lang w:val="en-US"/>
-        </w:rPr>
-        <w:t>,</w:t>
-      </w:r>
-      <w:r>
-        <w:rPr>
-          <w:lang w:val="en-US"/>
-        </w:rPr>
-        <w:br/>
-      </w:r>
-      <w:r>
-        <w:rPr>
-          <w:rStyle w:val="NormalTok"/>
-          <w:lang w:val="en-US"/>
-        </w:rPr>
-        <w:t xml:space="preserve">    </w:t>
-      </w:r>
-      <w:r>
-        <w:rPr>
-          <w:rStyle w:val="DataTypeTok"/>
-          <w:lang w:val="en-US"/>
-        </w:rPr>
-        <w:t>"gamma_r"</w:t>
-      </w:r>
-      <w:r>
-        <w:rPr>
-          <w:rStyle w:val="FunctionTok"/>
-          <w:lang w:val="en-US"/>
-        </w:rPr>
-        <w:t>:</w:t>
-      </w:r>
-      <w:r>
-        <w:rPr>
-          <w:rStyle w:val="NormalTok"/>
-          <w:lang w:val="en-US"/>
-        </w:rPr>
-        <w:t xml:space="preserve"> </w:t>
-      </w:r>
-      <w:r>
-        <w:rPr>
-          <w:rStyle w:val="FloatTok"/>
-          <w:lang w:val="en-US"/>
-        </w:rPr>
-        <w:t>-0.36</w:t>
-      </w:r>
-      <w:r>
-        <w:rPr>
-          <w:rStyle w:val="FunctionTok"/>
-          <w:lang w:val="en-US"/>
-        </w:rPr>
-        <w:t>,</w:t>
-      </w:r>
-      <w:r>
-        <w:rPr>
-          <w:lang w:val="en-US"/>
-        </w:rPr>
-        <w:br/>
-      </w:r>
-      <w:r>
-        <w:rPr>
-          <w:rStyle w:val="NormalTok"/>
-          <w:lang w:val="en-US"/>
-        </w:rPr>
-        <w:t xml:space="preserve">    </w:t>
-      </w:r>
-      <w:r>
-        <w:rPr>
-          <w:rStyle w:val="DataTypeTok"/>
-          <w:lang w:val="en-US"/>
-        </w:rPr>
-        <w:t>"id"</w:t>
-      </w:r>
-      <w:r>
-        <w:rPr>
-          <w:rStyle w:val="FunctionTok"/>
-          <w:lang w:val="en-US"/>
-        </w:rPr>
-        <w:t>:</w:t>
-      </w:r>
-      <w:r>
-        <w:rPr>
-          <w:rStyle w:val="NormalTok"/>
-          <w:lang w:val="en-US"/>
-        </w:rPr>
-        <w:t xml:space="preserve"> </w:t>
-      </w:r>
-      <w:r>
-        <w:rPr>
-          <w:rStyle w:val="DecValTok"/>
-          <w:lang w:val="en-US"/>
-        </w:rPr>
-        <w:t>10267</w:t>
-      </w:r>
-      <w:r>
-        <w:rPr>
-          <w:rStyle w:val="FunctionTok"/>
-          <w:lang w:val="en-US"/>
-        </w:rPr>
-        <w:t>,</w:t>
-      </w:r>
-      <w:r>
-        <w:rPr>
-          <w:lang w:val="en-US"/>
-        </w:rPr>
-        <w:br/>
-      </w:r>
-      <w:r>
-        <w:rPr>
-          <w:rStyle w:val="NormalTok"/>
-          <w:lang w:val="en-US"/>
-        </w:rPr>
-        <w:t xml:space="preserve">    </w:t>
-      </w:r>
-      <w:r>
-        <w:rPr>
-          <w:rStyle w:val="DataTypeTok"/>
-          <w:lang w:val="en-US"/>
-        </w:rPr>
-        <w:t>"modified_on"</w:t>
-      </w:r>
-      <w:r>
-        <w:rPr>
-          <w:rStyle w:val="FunctionTok"/>
-          <w:lang w:val="en-US"/>
-        </w:rPr>
-        <w:t>:</w:t>
-      </w:r>
-      <w:r>
-        <w:rPr>
-          <w:rStyle w:val="NormalTok"/>
-          <w:lang w:val="en-US"/>
-        </w:rPr>
-        <w:t xml:space="preserve"> </w:t>
-      </w:r>
-      <w:r>
-        <w:rPr>
-          <w:rStyle w:val="StringTok"/>
-          <w:lang w:val="en-US"/>
-        </w:rPr>
-        <w:t>"2019-02-12"</w:t>
-      </w:r>
-      <w:r>
-        <w:rPr>
-          <w:rStyle w:val="FunctionTok"/>
-          <w:lang w:val="en-US"/>
-        </w:rPr>
-        <w:t>,</w:t>
-      </w:r>
-      <w:r>
-        <w:rPr>
-          <w:lang w:val="en-US"/>
-        </w:rPr>
-        <w:br/>
-      </w:r>
-      <w:r>
-        <w:rPr>
-          <w:rStyle w:val="NormalTok"/>
-          <w:lang w:val="en-US"/>
-        </w:rPr>
-        <w:t xml:space="preserve">    </w:t>
-      </w:r>
-      <w:r>
-        <w:rPr>
-          <w:rStyle w:val="DataTypeTok"/>
-          <w:lang w:val="en-US"/>
-        </w:rPr>
-        <w:t>"resource_uri"</w:t>
-      </w:r>
-      <w:r>
-        <w:rPr>
-          <w:rStyle w:val="FunctionTok"/>
-          <w:lang w:val="en-US"/>
-        </w:rPr>
-        <w:t>:</w:t>
-      </w:r>
-      <w:r>
-        <w:rPr>
-          <w:rStyle w:val="NormalTok"/>
-          <w:lang w:val="en-US"/>
-        </w:rPr>
-        <w:t xml:space="preserve"> </w:t>
-      </w:r>
-      <w:r>
-        <w:rPr>
-          <w:rStyle w:val="StringTok"/>
-          <w:lang w:val="en-US"/>
-        </w:rPr>
-        <w:t>"/api/v1/cecmodule/10267/"</w:t>
-      </w:r>
-      <w:r>
-        <w:rPr>
-          <w:lang w:val="en-US"/>
-        </w:rPr>
-        <w:br/>
-      </w:r>
-      <w:r>
-        <w:rPr>
-          <w:rStyle w:val="NormalTok"/>
-          <w:lang w:val="en-US"/>
-        </w:rPr>
-        <w:t xml:space="preserve">  </w:t>
-      </w:r>
-      <w:r>
-        <w:rPr>
-          <w:rStyle w:val="FunctionTok"/>
-          <w:lang w:val="en-US"/>
-        </w:rPr>
-        <w:t>},</w:t>
-      </w:r>
-      <w:r>
-        <w:rPr>
-          <w:lang w:val="en-US"/>
-        </w:rPr>
-        <w:br/>
-      </w:r>
-      <w:r>
-        <w:rPr>
-          <w:rStyle w:val="NormalTok"/>
-          <w:lang w:val="en-US"/>
-        </w:rPr>
-        <w:t xml:space="preserve">  </w:t>
-      </w:r>
-      <w:r>
-        <w:rPr>
-          <w:rStyle w:val="ErrorTok"/>
-          <w:lang w:val="en-US"/>
-        </w:rPr>
-        <w:t>...</w:t>
-      </w:r>
-      <w:r>
-        <w:rPr>
-          <w:lang w:val="en-US"/>
-        </w:rPr>
-        <w:br/>
-      </w:r>
-      <w:r>
-        <w:rPr>
-          <w:rStyle w:val="NormalTok"/>
-          <w:lang w:val="en-US"/>
-        </w:rPr>
-        <w:t xml:space="preserve">  </w:t>
-      </w:r>
-      <w:r>
-        <w:rPr>
-          <w:rStyle w:val="DataTypeTok"/>
-          <w:lang w:val="en-US"/>
-        </w:rPr>
-        <w:t>"surface_azimuth"</w:t>
-      </w:r>
-      <w:r>
-        <w:rPr>
-          <w:rStyle w:val="FunctionTok"/>
-          <w:lang w:val="en-US"/>
-        </w:rPr>
-        <w:t>:</w:t>
-      </w:r>
-      <w:r>
-        <w:rPr>
-          <w:rStyle w:val="NormalTok"/>
-          <w:lang w:val="en-US"/>
-        </w:rPr>
-        <w:t xml:space="preserve"> </w:t>
-      </w:r>
-      <w:r>
-        <w:rPr>
-          <w:rStyle w:val="OtherTok"/>
-          <w:lang w:val="en-US"/>
-        </w:rPr>
-        <w:t>[</w:t>
-      </w:r>
-      <w:r>
-        <w:rPr>
-          <w:lang w:val="en-US"/>
-        </w:rPr>
-        <w:br/>
-      </w:r>
-      <w:r>
-        <w:rPr>
-          <w:rStyle w:val="NormalTok"/>
-          <w:lang w:val="en-US"/>
-        </w:rPr>
-        <w:t xml:space="preserve">    </w:t>
-      </w:r>
-      <w:r>
-        <w:rPr>
-          <w:rStyle w:val="FloatTok"/>
-          <w:lang w:val="en-US"/>
-        </w:rPr>
-        <w:t>180.0</w:t>
-      </w:r>
-      <w:r>
-        <w:rPr>
-          <w:lang w:val="en-US"/>
-        </w:rPr>
-        <w:br/>
-      </w:r>
-      <w:r>
-        <w:rPr>
-          <w:rStyle w:val="NormalTok"/>
-          <w:lang w:val="en-US"/>
-        </w:rPr>
-        <w:t xml:space="preserve">  </w:t>
-      </w:r>
-      <w:r>
-        <w:rPr>
-          <w:rStyle w:val="OtherTok"/>
-          <w:lang w:val="en-US"/>
-        </w:rPr>
-        <w:t>]</w:t>
-      </w:r>
-      <w:r>
-        <w:rPr>
-          <w:rStyle w:val="FunctionTok"/>
-          <w:lang w:val="en-US"/>
-        </w:rPr>
-        <w:t>,</w:t>
-      </w:r>
-      <w:r>
-        <w:rPr>
-          <w:lang w:val="en-US"/>
-        </w:rPr>
-        <w:br/>
-      </w:r>
-      <w:r>
-        <w:rPr>
-          <w:rStyle w:val="NormalTok"/>
-          <w:lang w:val="en-US"/>
-        </w:rPr>
-        <w:t xml:space="preserve">  </w:t>
-      </w:r>
-      <w:r>
-        <w:rPr>
-          <w:rStyle w:val="DataTypeTok"/>
-          <w:lang w:val="en-US"/>
-        </w:rPr>
-        <w:t>"surface_tilt"</w:t>
-      </w:r>
-      <w:r>
-        <w:rPr>
-          <w:rStyle w:val="FunctionTok"/>
-          <w:lang w:val="en-US"/>
-        </w:rPr>
-        <w:t>:</w:t>
-      </w:r>
-      <w:r>
-        <w:rPr>
-          <w:rStyle w:val="NormalTok"/>
-          <w:lang w:val="en-US"/>
-        </w:rPr>
-        <w:t xml:space="preserve"> </w:t>
-      </w:r>
-      <w:r>
-        <w:rPr>
-          <w:rStyle w:val="OtherTok"/>
-          <w:lang w:val="en-US"/>
-        </w:rPr>
-        <w:t>[</w:t>
-      </w:r>
-      <w:r>
-        <w:rPr>
-          <w:lang w:val="en-US"/>
-        </w:rPr>
-        <w:br/>
-      </w:r>
-      <w:r>
-        <w:rPr>
-          <w:rStyle w:val="NormalTok"/>
-          <w:lang w:val="en-US"/>
-        </w:rPr>
-        <w:t xml:space="preserve">    </w:t>
-      </w:r>
-      <w:r>
-        <w:rPr>
-          <w:rStyle w:val="FloatTok"/>
-          <w:lang w:val="en-US"/>
-        </w:rPr>
-        <w:t>10.0</w:t>
-      </w:r>
-      <w:r>
-        <w:rPr>
-          <w:lang w:val="en-US"/>
-        </w:rPr>
-        <w:br/>
-      </w:r>
-      <w:r>
-        <w:rPr>
-          <w:rStyle w:val="NormalTok"/>
-          <w:lang w:val="en-US"/>
-        </w:rPr>
-        <w:t xml:space="preserve">  </w:t>
-      </w:r>
-      <w:r>
-        <w:rPr>
-          <w:rStyle w:val="OtherTok"/>
-          <w:lang w:val="en-US"/>
-        </w:rPr>
-        <w:t>]</w:t>
-      </w:r>
-      <w:r>
-        <w:rPr>
-          <w:rStyle w:val="FunctionTok"/>
-          <w:lang w:val="en-US"/>
-        </w:rPr>
-        <w:t>,</w:t>
-      </w:r>
-      <w:r>
-        <w:rPr>
-          <w:lang w:val="en-US"/>
-        </w:rPr>
-        <w:br/>
-      </w:r>
-      <w:r>
-        <w:rPr>
-          <w:rStyle w:val="NormalTok"/>
-          <w:lang w:val="en-US"/>
-        </w:rPr>
-        <w:t xml:space="preserve">  </w:t>
-      </w:r>
-      <w:r>
-        <w:rPr>
-          <w:rStyle w:val="ErrorTok"/>
-          <w:lang w:val="en-US"/>
-        </w:rPr>
-        <w:t>...</w:t>
-      </w:r>
-      <w:r>
-        <w:rPr>
-          <w:lang w:val="en-US"/>
-        </w:rPr>
-        <w:br/>
-      </w:r>
-      <w:r>
-        <w:rPr>
-          <w:rStyle w:val="NormalTok"/>
-          <w:lang w:val="en-US"/>
-        </w:rPr>
-        <w:t xml:space="preserve">  </w:t>
-      </w:r>
-      <w:r>
-        <w:rPr>
-          <w:rStyle w:val="DataTypeTok"/>
-          <w:lang w:val="en-US"/>
-        </w:rPr>
-        <w:t>"num_arrays"</w:t>
-      </w:r>
-      <w:r>
-        <w:rPr>
-          <w:rStyle w:val="FunctionTok"/>
-          <w:lang w:val="en-US"/>
-        </w:rPr>
-        <w:t>:</w:t>
-      </w:r>
-      <w:r>
-        <w:rPr>
-          <w:rStyle w:val="NormalTok"/>
-          <w:lang w:val="en-US"/>
-        </w:rPr>
-        <w:t xml:space="preserve"> </w:t>
-      </w:r>
-      <w:r>
-        <w:rPr>
-          <w:rStyle w:val="DecValTok"/>
-          <w:lang w:val="en-US"/>
-        </w:rPr>
-        <w:t>1</w:t>
-      </w:r>
-      <w:r>
-        <w:rPr>
-          <w:rStyle w:val="FunctionTok"/>
-          <w:lang w:val="en-US"/>
-        </w:rPr>
-        <w:t>,</w:t>
-      </w:r>
-      <w:r>
-        <w:rPr>
-          <w:lang w:val="en-US"/>
-        </w:rPr>
-        <w:br/>
-      </w:r>
-      <w:r>
-        <w:rPr>
-          <w:rStyle w:val="NormalTok"/>
-          <w:lang w:val="en-US"/>
-        </w:rPr>
-        <w:t xml:space="preserve">  </w:t>
-      </w:r>
-      <w:r>
-        <w:rPr>
-          <w:rStyle w:val="DataTypeTok"/>
-          <w:lang w:val="en-US"/>
-        </w:rPr>
-        <w:t>"modules_per_string"</w:t>
-      </w:r>
-      <w:r>
-        <w:rPr>
-          <w:rStyle w:val="FunctionTok"/>
-          <w:lang w:val="en-US"/>
-        </w:rPr>
-        <w:t>:</w:t>
-      </w:r>
-      <w:r>
-        <w:rPr>
-          <w:rStyle w:val="NormalTok"/>
-          <w:lang w:val="en-US"/>
-        </w:rPr>
-        <w:t xml:space="preserve"> </w:t>
-      </w:r>
-      <w:r>
-        <w:rPr>
-          <w:rStyle w:val="OtherTok"/>
-          <w:lang w:val="en-US"/>
-        </w:rPr>
-        <w:t>[</w:t>
-      </w:r>
-      <w:r>
-        <w:rPr>
-          <w:lang w:val="en-US"/>
-        </w:rPr>
-        <w:br/>
-      </w:r>
-      <w:r>
-        <w:rPr>
-          <w:rStyle w:val="NormalTok"/>
-          <w:lang w:val="en-US"/>
-        </w:rPr>
-        <w:t xml:space="preserve">    </w:t>
-      </w:r>
-      <w:r>
-        <w:rPr>
-          <w:rStyle w:val="DecValTok"/>
-          <w:lang w:val="en-US"/>
-        </w:rPr>
-        <w:t>18</w:t>
-      </w:r>
-      <w:r>
-        <w:rPr>
-          <w:lang w:val="en-US"/>
-        </w:rPr>
-        <w:br/>
-      </w:r>
-      <w:r>
-        <w:rPr>
-          <w:rStyle w:val="NormalTok"/>
-          <w:lang w:val="en-US"/>
-        </w:rPr>
-        <w:t xml:space="preserve">  </w:t>
-      </w:r>
-      <w:r>
-        <w:rPr>
-          <w:rStyle w:val="OtherTok"/>
-          <w:lang w:val="en-US"/>
-        </w:rPr>
-        <w:t>]</w:t>
-      </w:r>
-      <w:r>
-        <w:rPr>
-          <w:rStyle w:val="FunctionTok"/>
-          <w:lang w:val="en-US"/>
-        </w:rPr>
-        <w:t>,</w:t>
-      </w:r>
-      <w:r>
-        <w:rPr>
-          <w:lang w:val="en-US"/>
-        </w:rPr>
-        <w:br/>
-      </w:r>
-      <w:r>
-        <w:rPr>
-          <w:rStyle w:val="NormalTok"/>
-          <w:lang w:val="en-US"/>
-        </w:rPr>
-        <w:t xml:space="preserve">  </w:t>
-      </w:r>
-      <w:r>
-        <w:rPr>
-          <w:rStyle w:val="DataTypeTok"/>
-          <w:lang w:val="en-US"/>
-        </w:rPr>
-        <w:t>"strings_per_inverter"</w:t>
-      </w:r>
-      <w:r>
-        <w:rPr>
-          <w:rStyle w:val="FunctionTok"/>
-          <w:lang w:val="en-US"/>
-        </w:rPr>
-        <w:t>:</w:t>
-      </w:r>
-      <w:r>
-        <w:rPr>
-          <w:rStyle w:val="NormalTok"/>
-          <w:lang w:val="en-US"/>
-        </w:rPr>
-        <w:t xml:space="preserve"> </w:t>
-      </w:r>
-      <w:r>
-        <w:rPr>
-          <w:rStyle w:val="OtherTok"/>
-          <w:lang w:val="en-US"/>
-        </w:rPr>
-        <w:t>[</w:t>
-      </w:r>
-      <w:r>
-        <w:rPr>
-          <w:lang w:val="en-US"/>
-        </w:rPr>
-        <w:br/>
-      </w:r>
-      <w:r>
-        <w:rPr>
-          <w:rStyle w:val="NormalTok"/>
-          <w:lang w:val="en-US"/>
-        </w:rPr>
-        <w:t xml:space="preserve">    </w:t>
-      </w:r>
-      <w:r>
-        <w:rPr>
-          <w:rStyle w:val="DecValTok"/>
-          <w:lang w:val="en-US"/>
-        </w:rPr>
-        <w:t>4</w:t>
-      </w:r>
-      <w:r>
-        <w:rPr>
-          <w:lang w:val="en-US"/>
-        </w:rPr>
-        <w:br/>
-      </w:r>
-      <w:r>
-        <w:rPr>
-          <w:rStyle w:val="NormalTok"/>
-          <w:lang w:val="en-US"/>
-        </w:rPr>
-        <w:t xml:space="preserve">  </w:t>
-      </w:r>
-      <w:r>
-        <w:rPr>
-          <w:rStyle w:val="OtherTok"/>
-          <w:lang w:val="en-US"/>
-        </w:rPr>
-        <w:t>]</w:t>
-      </w:r>
-      <w:r>
-        <w:rPr>
-          <w:rStyle w:val="FunctionTok"/>
-          <w:lang w:val="en-US"/>
-        </w:rPr>
-        <w:t>,</w:t>
-      </w:r>
-      <w:r>
-        <w:rPr>
-          <w:lang w:val="en-US"/>
-        </w:rPr>
-        <w:br/>
-      </w:r>
-      <w:r>
-        <w:rPr>
-          <w:rStyle w:val="NormalTok"/>
-          <w:lang w:val="en-US"/>
-        </w:rPr>
-        <w:t xml:space="preserve">  </w:t>
-      </w:r>
-      <w:r>
-        <w:rPr>
-          <w:rStyle w:val="ErrorTok"/>
-          <w:lang w:val="en-US"/>
-        </w:rPr>
-        <w:t>...</w:t>
-      </w:r>
-      <w:r>
-        <w:rPr>
-          <w:lang w:val="en-US"/>
-        </w:rPr>
-        <w:br/>
-      </w:r>
-      <w:r>
-        <w:rPr>
-          <w:rStyle w:val="NormalTok"/>
-          <w:lang w:val="en-US"/>
-        </w:rPr>
-        <w:lastRenderedPageBreak/>
-        <w:t xml:space="preserve">  </w:t>
-      </w:r>
-      <w:r>
-        <w:rPr>
-          <w:rStyle w:val="DataTypeTok"/>
-        </w:rPr>
-        <w:t>"name"</w:t>
-      </w:r>
-      <w:r>
-        <w:rPr>
-          <w:rStyle w:val="FunctionTok"/>
-        </w:rPr>
-        <w:t>:</w:t>
-      </w:r>
-      <w:r>
-        <w:rPr>
-          <w:rStyle w:val="NormalTok"/>
-        </w:rPr>
-        <w:t xml:space="preserve"> </w:t>
-      </w:r>
-      <w:r>
-        <w:rPr>
-          <w:rStyle w:val="StringTok"/>
-        </w:rPr>
-        <w:t>"SD29"</w:t>
-      </w:r>
-      <w:r>
-        <w:br/>
-      </w:r>
-      <w:r>
-        <w:rPr>
-          <w:rStyle w:val="FunctionTok"/>
-        </w:rPr>
-        <w:t>}</w:t>
-      </w:r>
-    </w:p>
-    <w:p>
-      <w:pPr>
-        <w:pStyle w:val="FirstParagraph"/>
-      </w:pPr>
-      <w:r>
-        <w:t xml:space="preserve">La configuración de la planta se puede realizar de manera manual siguiendo la descripción de este protocolo. También se puede crear de manera automática a través de una interfaz gráfica siguiendo una serie de pasos o tareas correspondientes a pestañas disponibles al correr la primera celda del cuaderno de Jupyter </w:t>
+        <w:t xml:space="preserve">pestañas disponibles al correr la primera celda del cuaderno de Jupyter </w:t>
       </w:r>
       <w:r>
         <w:rPr>
@@ -9042,7 +9052,7 @@
   <w:abstractNum w:abstractNumId="0" w15:restartNumberingAfterBreak="0">
     <w:nsid w:val="0000A990"/>
     <w:multiLevelType w:val="multilevel"/>
-    <w:tmpl w:val="B984768A"/>
+    <w:tmpl w:val="6C068596"/>
     <w:lvl w:ilvl="0">
       <w:numFmt w:val="bullet"/>
       <w:lvlText w:val=" "/>
@@ -9119,7 +9129,7 @@
   <w:abstractNum w:abstractNumId="1" w15:restartNumberingAfterBreak="0">
     <w:nsid w:val="0000A991"/>
     <w:multiLevelType w:val="multilevel"/>
-    <w:tmpl w:val="FBCEB52E"/>
+    <w:tmpl w:val="1006FEFE"/>
     <w:lvl w:ilvl="0">
       <w:numFmt w:val="bullet"/>
       <w:lvlText w:val="•"/>
@@ -9196,7 +9206,7 @@
   <w:abstractNum w:abstractNumId="2" w15:restartNumberingAfterBreak="0">
     <w:nsid w:val="00A99411"/>
     <w:multiLevelType w:val="multilevel"/>
-    <w:tmpl w:val="EE002A16"/>
+    <w:tmpl w:val="5A06FAEC"/>
     <w:lvl w:ilvl="0">
       <w:start w:val="1"/>
       <w:numFmt w:val="decimal"/>
@@ -9282,7 +9292,7 @@
   <w:abstractNum w:abstractNumId="3" w15:restartNumberingAfterBreak="0">
     <w:nsid w:val="00A99412"/>
     <w:multiLevelType w:val="multilevel"/>
-    <w:tmpl w:val="25A8F770"/>
+    <w:tmpl w:val="72AA535C"/>
     <w:lvl w:ilvl="0">
       <w:start w:val="2"/>
       <w:numFmt w:val="decimal"/>
@@ -9365,10 +9375,10 @@
       </w:pPr>
     </w:lvl>
   </w:abstractNum>
-  <w:num w:numId="1" w16cid:durableId="2100371695">
+  <w:num w:numId="1" w16cid:durableId="1006983086">
     <w:abstractNumId w:val="0"/>
   </w:num>
-  <w:num w:numId="2" w16cid:durableId="619073202">
+  <w:num w:numId="2" w16cid:durableId="1126043665">
     <w:abstractNumId w:val="2"/>
     <w:lvlOverride w:ilvl="0">
       <w:startOverride w:val="1"/>
@@ -9398,25 +9408,25 @@
       <w:startOverride w:val="1"/>
     </w:lvlOverride>
   </w:num>
-  <w:num w:numId="3" w16cid:durableId="1920360155">
+  <w:num w:numId="3" w16cid:durableId="1916547105">
     <w:abstractNumId w:val="1"/>
   </w:num>
-  <w:num w:numId="4" w16cid:durableId="1434322584">
+  <w:num w:numId="4" w16cid:durableId="738794537">
     <w:abstractNumId w:val="1"/>
   </w:num>
-  <w:num w:numId="5" w16cid:durableId="1065254820">
+  <w:num w:numId="5" w16cid:durableId="1477332770">
     <w:abstractNumId w:val="1"/>
   </w:num>
-  <w:num w:numId="6" w16cid:durableId="1769110658">
+  <w:num w:numId="6" w16cid:durableId="1077019339">
     <w:abstractNumId w:val="1"/>
   </w:num>
-  <w:num w:numId="7" w16cid:durableId="1634477555">
+  <w:num w:numId="7" w16cid:durableId="1037581583">
     <w:abstractNumId w:val="1"/>
   </w:num>
-  <w:num w:numId="8" w16cid:durableId="1539663892">
+  <w:num w:numId="8" w16cid:durableId="1462117692">
     <w:abstractNumId w:val="1"/>
   </w:num>
-  <w:num w:numId="9" w16cid:durableId="162742136">
+  <w:num w:numId="9" w16cid:durableId="709572453">
     <w:abstractNumId w:val="2"/>
     <w:lvlOverride w:ilvl="0">
       <w:startOverride w:val="1"/>
@@ -9446,10 +9456,10 @@
       <w:startOverride w:val="1"/>
     </w:lvlOverride>
   </w:num>
-  <w:num w:numId="10" w16cid:durableId="1542552068">
+  <w:num w:numId="10" w16cid:durableId="843780629">
     <w:abstractNumId w:val="1"/>
   </w:num>
-  <w:num w:numId="11" w16cid:durableId="300035375">
+  <w:num w:numId="11" w16cid:durableId="1474759832">
     <w:abstractNumId w:val="3"/>
     <w:lvlOverride w:ilvl="0">
       <w:startOverride w:val="2"/>
@@ -9479,16 +9489,16 @@
       <w:startOverride w:val="2"/>
     </w:lvlOverride>
   </w:num>
-  <w:num w:numId="12" w16cid:durableId="974024291">
+  <w:num w:numId="12" w16cid:durableId="257905391">
     <w:abstractNumId w:val="1"/>
   </w:num>
-  <w:num w:numId="13" w16cid:durableId="149952255">
+  <w:num w:numId="13" w16cid:durableId="1544633931">
     <w:abstractNumId w:val="1"/>
   </w:num>
-  <w:num w:numId="14" w16cid:durableId="1177234679">
+  <w:num w:numId="14" w16cid:durableId="1545285338">
     <w:abstractNumId w:val="1"/>
   </w:num>
-  <w:num w:numId="15" w16cid:durableId="851606533">
+  <w:num w:numId="15" w16cid:durableId="441075730">
     <w:abstractNumId w:val="2"/>
     <w:lvlOverride w:ilvl="0">
       <w:startOverride w:val="1"/>
@@ -9518,7 +9528,7 @@
       <w:startOverride w:val="1"/>
     </w:lvlOverride>
   </w:num>
-  <w:num w:numId="16" w16cid:durableId="148988567">
+  <w:num w:numId="16" w16cid:durableId="751123175">
     <w:abstractNumId w:val="2"/>
     <w:lvlOverride w:ilvl="0">
       <w:startOverride w:val="1"/>
@@ -9548,7 +9558,7 @@
       <w:startOverride w:val="1"/>
     </w:lvlOverride>
   </w:num>
-  <w:num w:numId="17" w16cid:durableId="1511748936">
+  <w:num w:numId="17" w16cid:durableId="1669363229">
     <w:abstractNumId w:val="2"/>
     <w:lvlOverride w:ilvl="0">
       <w:startOverride w:val="1"/>
@@ -9578,7 +9588,7 @@
       <w:startOverride w:val="1"/>
     </w:lvlOverride>
   </w:num>
-  <w:num w:numId="18" w16cid:durableId="1274288662">
+  <w:num w:numId="18" w16cid:durableId="1805469029">
     <w:abstractNumId w:val="2"/>
     <w:lvlOverride w:ilvl="0">
       <w:startOverride w:val="1"/>

</xml_diff>

<commit_message>
Corrección error V4 e instalación.
</commit_message>
<xml_diff>
--- a/Protocolos/2021-protocolo-curva-recurso-potencia_v4.docx
+++ b/Protocolos/2021-protocolo-curva-recurso-potencia_v4.docx
@@ -281,7 +281,7 @@
           <w:noProof/>
         </w:rPr>
         <w:drawing>
-          <wp:inline distT="0" distB="0" distL="0" distR="0" wp14:anchorId="6F4E3977" wp14:editId="26FF784D">
+          <wp:inline distT="0" distB="0" distL="0" distR="0" wp14:anchorId="7AF8AA49" wp14:editId="30A9ACBB">
             <wp:extent cx="5334000" cy="2021758"/>
             <wp:effectExtent l="0" t="0" r="0" b="0"/>
             <wp:docPr id="22" name="Picture" descr="Diagrama adaptado de Lave et al. (2014) [1]."/>
@@ -1740,7 +1740,7 @@
           <w:noProof/>
         </w:rPr>
         <w:drawing>
-          <wp:inline distT="0" distB="0" distL="0" distR="0" wp14:anchorId="31B6F55E" wp14:editId="52EFF75B">
+          <wp:inline distT="0" distB="0" distL="0" distR="0" wp14:anchorId="78543F4C" wp14:editId="530D3DBF">
             <wp:extent cx="4139184" cy="1737360"/>
             <wp:effectExtent l="0" t="0" r="0" b="0"/>
             <wp:docPr id="31" name="Picture" descr="Descripción de los parámetros para la definición de un sistema a un eje. Diagrama adaptado de [2]."/>
@@ -4959,7 +4959,7 @@
           <w:noProof/>
         </w:rPr>
         <w:drawing>
-          <wp:inline distT="0" distB="0" distL="0" distR="0" wp14:anchorId="5AF14097" wp14:editId="7447B539">
+          <wp:inline distT="0" distB="0" distL="0" distR="0" wp14:anchorId="3E069B08" wp14:editId="1E766929">
             <wp:extent cx="5334000" cy="3144591"/>
             <wp:effectExtent l="0" t="0" r="0" b="0"/>
             <wp:docPr id="43" name="Picture" descr="Estructura archivo de configuración JSON para modelar una planta solar fotovoltaica."/>
@@ -5622,7 +5622,25 @@
         </w:numPr>
       </w:pPr>
       <w:r>
-        <w:t>Define si el módulo es bifacial o no.</w:t>
+        <w:t xml:space="preserve">Define si el módulo es bifacial o no, </w:t>
+      </w:r>
+      <w:r>
+        <w:rPr>
+          <w:rStyle w:val="VerbatimChar"/>
+        </w:rPr>
+        <w:t>true</w:t>
+      </w:r>
+      <w:r>
+        <w:t xml:space="preserve"> o </w:t>
+      </w:r>
+      <w:r>
+        <w:rPr>
+          <w:rStyle w:val="VerbatimChar"/>
+        </w:rPr>
+        <w:t>false</w:t>
+      </w:r>
+      <w:r>
+        <w:t>, respectivamente.</w:t>
       </w:r>
     </w:p>
     <w:p>
@@ -5644,7 +5662,34 @@
         </w:numPr>
       </w:pPr>
       <w:r>
-        <w:t>Fracción entre la eficiencia del frente y la parte trasera del módulo solar fotovoltaico, medido bajo condiciones STC.</w:t>
+        <w:t xml:space="preserve">Fracción entre la eficiencia del frente y la parte trasera del módulo solar fotovoltaico, medido bajo condiciones STC. Si </w:t>
+      </w:r>
+      <w:r>
+        <w:rPr>
+          <w:rStyle w:val="VerbatimChar"/>
+        </w:rPr>
+        <w:t>bifacial</w:t>
+      </w:r>
+      <w:r>
+        <w:t xml:space="preserve">: </w:t>
+      </w:r>
+      <w:r>
+        <w:rPr>
+          <w:rStyle w:val="VerbatimChar"/>
+        </w:rPr>
+        <w:t>false</w:t>
+      </w:r>
+      <w:r>
+        <w:t xml:space="preserve"> se asigna </w:t>
+      </w:r>
+      <w:r>
+        <w:rPr>
+          <w:rStyle w:val="VerbatimChar"/>
+        </w:rPr>
+        <w:t>null</w:t>
+      </w:r>
+      <w:r>
+        <w:t>.</w:t>
       </w:r>
     </w:p>
     <w:p>
@@ -5666,7 +5711,61 @@
         </w:numPr>
       </w:pPr>
       <w:r>
-        <w:t>Altura de las filas de los módulos solares medido en su centro en m.</w:t>
+        <w:t xml:space="preserve">Altura de las filas de los módulos solares medido en su centro en m. Si </w:t>
+      </w:r>
+      <w:r>
+        <w:rPr>
+          <w:rStyle w:val="VerbatimChar"/>
+        </w:rPr>
+        <w:t>bifacial</w:t>
+      </w:r>
+      <w:r>
+        <w:t xml:space="preserve">: </w:t>
+      </w:r>
+      <w:r>
+        <w:rPr>
+          <w:rStyle w:val="VerbatimChar"/>
+        </w:rPr>
+        <w:t>false</w:t>
+      </w:r>
+      <w:r>
+        <w:t xml:space="preserve"> se asigna </w:t>
+      </w:r>
+      <w:r>
+        <w:rPr>
+          <w:rStyle w:val="VerbatimChar"/>
+        </w:rPr>
+        <w:t>null</w:t>
+      </w:r>
+      <w:r>
+        <w:t xml:space="preserve">. Si </w:t>
+      </w:r>
+      <w:r>
+        <w:rPr>
+          <w:rStyle w:val="VerbatimChar"/>
+        </w:rPr>
+        <w:t>bifacial</w:t>
+      </w:r>
+      <w:r>
+        <w:t xml:space="preserve">: </w:t>
+      </w:r>
+      <w:r>
+        <w:rPr>
+          <w:rStyle w:val="VerbatimChar"/>
+        </w:rPr>
+        <w:t>false</w:t>
+      </w:r>
+      <w:r>
+        <w:t xml:space="preserve"> se asigna </w:t>
+      </w:r>
+      <w:r>
+        <w:rPr>
+          <w:rStyle w:val="VerbatimChar"/>
+        </w:rPr>
+        <w:t>null</w:t>
+      </w:r>
+      <w:r>
+        <w:t>.</w:t>
       </w:r>
     </w:p>
     <w:p>
@@ -5688,7 +5787,34 @@
         </w:numPr>
       </w:pPr>
       <w:r>
-        <w:t>Ancho de las filas de módulos solares en el plano 2D en unidades de metros (por ejemplo, 1P, 2P, 4L).</w:t>
+        <w:t xml:space="preserve">Ancho de las filas de módulos solares en el plano 2D en unidades de metros (por ejemplo, 1P, 2P, 4L). Si </w:t>
+      </w:r>
+      <w:r>
+        <w:rPr>
+          <w:rStyle w:val="VerbatimChar"/>
+        </w:rPr>
+        <w:t>bifacial</w:t>
+      </w:r>
+      <w:r>
+        <w:t xml:space="preserve">: </w:t>
+      </w:r>
+      <w:r>
+        <w:rPr>
+          <w:rStyle w:val="VerbatimChar"/>
+        </w:rPr>
+        <w:t>false</w:t>
+      </w:r>
+      <w:r>
+        <w:t xml:space="preserve"> se asigna </w:t>
+      </w:r>
+      <w:r>
+        <w:rPr>
+          <w:rStyle w:val="VerbatimChar"/>
+        </w:rPr>
+        <w:t>null</w:t>
+      </w:r>
+      <w:r>
+        <w:t>.</w:t>
       </w:r>
     </w:p>
     <w:p>
@@ -5831,7 +5957,25 @@
         </w:numPr>
       </w:pPr>
       <w:r>
-        <w:t>Parámetro que define si los arreglso están montados en estructuras fijas o con seguimiento a un eje.</w:t>
+        <w:t xml:space="preserve">Parámetro que define si los arreglos están montados en estructuras fijas o con seguimiento a un eje, , </w:t>
+      </w:r>
+      <w:r>
+        <w:rPr>
+          <w:rStyle w:val="VerbatimChar"/>
+        </w:rPr>
+        <w:t>false</w:t>
+      </w:r>
+      <w:r>
+        <w:t xml:space="preserve"> o </w:t>
+      </w:r>
+      <w:r>
+        <w:rPr>
+          <w:rStyle w:val="VerbatimChar"/>
+        </w:rPr>
+        <w:t>true</w:t>
+      </w:r>
+      <w:r>
+        <w:t>, respectivamente.</w:t>
       </w:r>
     </w:p>
     <w:p>
@@ -6007,24 +6151,31 @@
     </w:p>
     <w:p>
       <w:pPr>
-        <w:pStyle w:val="SourceCode"/>
         <w:numPr>
           <w:ilvl w:val="0"/>
           <w:numId w:val="1"/>
         </w:numPr>
       </w:pPr>
       <w:r>
+        <w:t xml:space="preserve">Máximo angulo de rotación del seguidor desde su posición horizontal (por ejemplo, un valor de 90º permite al seguidor girar desde y hasta la posición vertical donde las caras del módulo miran al horizonte) en [grados]. Si </w:t>
+      </w:r>
+      <w:r>
         <w:rPr>
           <w:rStyle w:val="VerbatimChar"/>
         </w:rPr>
-        <w:t xml:space="preserve">Máximo angulo de rotación del seguidor desde su posición horizontal (por ejemplo, un valor de 90º permite al seguidor girar desde y hasta la posición vertical donde las caras del módulo miran al </w:t>
+        <w:t>with_tracker = false</w:t>
+      </w:r>
+      <w:r>
+        <w:t xml:space="preserve">, el valor se asigna a </w:t>
       </w:r>
       <w:r>
         <w:rPr>
           <w:rStyle w:val="VerbatimChar"/>
         </w:rPr>
-        <w:lastRenderedPageBreak/>
-        <w:t>horizonte) en [grados]. Si `with_tracker = false`, el valor se asigna a `null`.</w:t>
+        <w:t>null</w:t>
+      </w:r>
+      <w:r>
+        <w:t>.</w:t>
       </w:r>
     </w:p>
     <w:p>
@@ -6035,6 +6186,7 @@
         </w:numPr>
       </w:pPr>
       <w:r>
+        <w:lastRenderedPageBreak/>
         <w:t>module_type : string</w:t>
       </w:r>
     </w:p>
@@ -6044,56 +6196,26 @@
           <w:ilvl w:val="0"/>
           <w:numId w:val="1"/>
         </w:numPr>
-        <w:rPr>
-          <w:lang w:val="en-US"/>
-        </w:rPr>
-      </w:pPr>
-      <w:r>
-        <w:t xml:space="preserve">Método de montaje de los módulos solares y materiales del frente y parte trasera de los mismos. </w:t>
-      </w:r>
-      <w:r>
-        <w:rPr>
-          <w:lang w:val="en-US"/>
-        </w:rPr>
-        <w:t xml:space="preserve">Las opciones válidas son: </w:t>
+      </w:pPr>
+      <w:r>
+        <w:t xml:space="preserve">Método de montaje de los módulos solares y materiales del frente y parte trasera de los mismos. Las opciones válidas son: </w:t>
       </w:r>
       <w:r>
         <w:rPr>
           <w:rStyle w:val="VerbatimChar"/>
-          <w:lang w:val="en-US"/>
-        </w:rPr>
-        <w:t>open_rack_glass_glass</w:t>
-      </w:r>
-      <w:r>
-        <w:rPr>
-          <w:lang w:val="en-US"/>
-        </w:rPr>
+        </w:rPr>
+        <w:t>glass_glass</w:t>
+      </w:r>
+      <w:r>
         <w:t xml:space="preserve">, </w:t>
       </w:r>
       <w:r>
         <w:rPr>
           <w:rStyle w:val="VerbatimChar"/>
-          <w:lang w:val="en-US"/>
-        </w:rPr>
-        <w:t>close_mount_glass_glass</w:t>
-      </w:r>
-      <w:r>
-        <w:rPr>
-          <w:lang w:val="en-US"/>
-        </w:rPr>
-        <w:t xml:space="preserve"> o </w:t>
-      </w:r>
-      <w:r>
-        <w:rPr>
-          <w:rStyle w:val="VerbatimChar"/>
-          <w:lang w:val="en-US"/>
-        </w:rPr>
-        <w:t>insulated_back_glass_polymer</w:t>
-      </w:r>
-      <w:r>
-        <w:rPr>
-          <w:lang w:val="en-US"/>
-        </w:rPr>
+        </w:rPr>
+        <w:t>glass_polymer</w:t>
+      </w:r>
+      <w:r>
         <w:t>.</w:t>
       </w:r>
     </w:p>
@@ -6953,7 +7075,205 @@
           <w:rStyle w:val="NormalTok"/>
           <w:lang w:val="en-US"/>
         </w:rPr>
+        <w:t xml:space="preserve">    </w:t>
+      </w:r>
+      <w:r>
+        <w:rPr>
+          <w:rStyle w:val="DataTypeTok"/>
+          <w:lang w:val="en-US"/>
+        </w:rPr>
+        <w:t>"C3"</w:t>
+      </w:r>
+      <w:r>
+        <w:rPr>
+          <w:rStyle w:val="FunctionTok"/>
+          <w:lang w:val="en-US"/>
+        </w:rPr>
+        <w:t>:</w:t>
+      </w:r>
+      <w:r>
+        <w:rPr>
+          <w:rStyle w:val="NormalTok"/>
+          <w:lang w:val="en-US"/>
+        </w:rPr>
+        <w:t xml:space="preserve"> </w:t>
+      </w:r>
+      <w:r>
+        <w:rPr>
+          <w:rStyle w:val="FloatTok"/>
+          <w:lang w:val="en-US"/>
+        </w:rPr>
+        <w:t>-0.001753</w:t>
+      </w:r>
+      <w:r>
+        <w:rPr>
+          <w:rStyle w:val="FunctionTok"/>
+          <w:lang w:val="en-US"/>
+        </w:rPr>
+        <w:t>,</w:t>
+      </w:r>
+      <w:r>
+        <w:rPr>
+          <w:lang w:val="en-US"/>
+        </w:rPr>
+        <w:br/>
+      </w:r>
+      <w:r>
+        <w:rPr>
+          <w:rStyle w:val="NormalTok"/>
+          <w:lang w:val="en-US"/>
+        </w:rPr>
+        <w:t xml:space="preserve">    </w:t>
+      </w:r>
+      <w:r>
+        <w:rPr>
+          <w:rStyle w:val="DataTypeTok"/>
+          <w:lang w:val="en-US"/>
+        </w:rPr>
+        <w:t>"Pnt"</w:t>
+      </w:r>
+      <w:r>
+        <w:rPr>
+          <w:rStyle w:val="FunctionTok"/>
+          <w:lang w:val="en-US"/>
+        </w:rPr>
+        <w:t>:</w:t>
+      </w:r>
+      <w:r>
+        <w:rPr>
+          <w:rStyle w:val="NormalTok"/>
+          <w:lang w:val="en-US"/>
+        </w:rPr>
+        <w:t xml:space="preserve"> </w:t>
+      </w:r>
+      <w:r>
+        <w:rPr>
+          <w:rStyle w:val="FloatTok"/>
+          <w:lang w:val="en-US"/>
+        </w:rPr>
+        <w:t>8.28</w:t>
+      </w:r>
+      <w:r>
+        <w:rPr>
+          <w:lang w:val="en-US"/>
+        </w:rPr>
+        <w:br/>
+      </w:r>
+      <w:r>
+        <w:rPr>
+          <w:rStyle w:val="NormalTok"/>
+          <w:lang w:val="en-US"/>
+        </w:rPr>
+        <w:t xml:space="preserve">  </w:t>
+      </w:r>
+      <w:r>
+        <w:rPr>
+          <w:rStyle w:val="FunctionTok"/>
+          <w:lang w:val="en-US"/>
+        </w:rPr>
+        <w:t>},</w:t>
+      </w:r>
+      <w:r>
+        <w:rPr>
+          <w:lang w:val="en-US"/>
+        </w:rPr>
+        <w:br/>
+      </w:r>
+      <w:r>
+        <w:rPr>
+          <w:rStyle w:val="NormalTok"/>
+          <w:lang w:val="en-US"/>
+        </w:rPr>
+        <w:t xml:space="preserve">  </w:t>
+      </w:r>
+      <w:r>
+        <w:rPr>
+          <w:rStyle w:val="DataTypeTok"/>
+          <w:lang w:val="en-US"/>
+        </w:rPr>
+        <w:t>"module_name"</w:t>
+      </w:r>
+      <w:r>
+        <w:rPr>
+          <w:rStyle w:val="FunctionTok"/>
+          <w:lang w:val="en-US"/>
+        </w:rPr>
+        <w:t>:</w:t>
+      </w:r>
+      <w:r>
+        <w:rPr>
+          <w:rStyle w:val="NormalTok"/>
+          <w:lang w:val="en-US"/>
+        </w:rPr>
+        <w:t xml:space="preserve"> </w:t>
+      </w:r>
+      <w:r>
+        <w:rPr>
+          <w:rStyle w:val="StringTok"/>
+          <w:lang w:val="en-US"/>
+        </w:rPr>
+        <w:t>"LG_Electronics_Inc__LG400N2W_A5"</w:t>
+      </w:r>
+      <w:r>
+        <w:rPr>
+          <w:rStyle w:val="FunctionTok"/>
+          <w:lang w:val="en-US"/>
+        </w:rPr>
+        <w:t>,</w:t>
+      </w:r>
+      <w:r>
+        <w:rPr>
+          <w:lang w:val="en-US"/>
+        </w:rPr>
+        <w:br/>
+      </w:r>
+      <w:r>
+        <w:rPr>
+          <w:rStyle w:val="NormalTok"/>
+          <w:lang w:val="en-US"/>
+        </w:rPr>
         <w:lastRenderedPageBreak/>
+        <w:t xml:space="preserve">  </w:t>
+      </w:r>
+      <w:r>
+        <w:rPr>
+          <w:rStyle w:val="DataTypeTok"/>
+          <w:lang w:val="en-US"/>
+        </w:rPr>
+        <w:t>"module"</w:t>
+      </w:r>
+      <w:r>
+        <w:rPr>
+          <w:rStyle w:val="FunctionTok"/>
+          <w:lang w:val="en-US"/>
+        </w:rPr>
+        <w:t>:</w:t>
+      </w:r>
+      <w:r>
+        <w:rPr>
+          <w:rStyle w:val="NormalTok"/>
+          <w:lang w:val="en-US"/>
+        </w:rPr>
+        <w:t xml:space="preserve"> </w:t>
+      </w:r>
+      <w:r>
+        <w:rPr>
+          <w:rStyle w:val="FunctionTok"/>
+          <w:lang w:val="en-US"/>
+        </w:rPr>
+        <w:t>{</w:t>
+      </w:r>
+      <w:r>
+        <w:rPr>
+          <w:lang w:val="en-US"/>
+        </w:rPr>
+        <w:br/>
+      </w:r>
+      <w:r>
+        <w:rPr>
+          <w:rStyle w:val="NormalTok"/>
+          <w:lang w:val="en-US"/>
+        </w:rPr>
         <w:t xml:space="preserve">    </w:t>
       </w:r>
       <w:r>
@@ -6961,7 +7281,7 @@
           <w:rStyle w:val="DataTypeTok"/>
           <w:lang w:val="en-US"/>
         </w:rPr>
-        <w:t>"C3"</w:t>
+        <w:t>"T_NOCT"</w:t>
       </w:r>
       <w:r>
         <w:rPr>
@@ -6982,7 +7302,7 @@
           <w:rStyle w:val="FloatTok"/>
           <w:lang w:val="en-US"/>
         </w:rPr>
-        <w:t>-0.001753</w:t>
+        <w:t>45.0</w:t>
       </w:r>
       <w:r>
         <w:rPr>
@@ -7009,7 +7329,7 @@
           <w:rStyle w:val="DataTypeTok"/>
           <w:lang w:val="en-US"/>
         </w:rPr>
-        <w:t>"Pnt"</w:t>
+        <w:t>"Technology"</w:t>
       </w:r>
       <w:r>
         <w:rPr>
@@ -7027,10 +7347,113 @@
       </w:r>
       <w:r>
         <w:rPr>
+          <w:rStyle w:val="StringTok"/>
+          <w:lang w:val="en-US"/>
+        </w:rPr>
+        <w:t>"multisi"</w:t>
+      </w:r>
+      <w:r>
+        <w:rPr>
+          <w:rStyle w:val="FunctionTok"/>
+          <w:lang w:val="en-US"/>
+        </w:rPr>
+        <w:t>,</w:t>
+      </w:r>
+      <w:r>
+        <w:rPr>
+          <w:lang w:val="en-US"/>
+        </w:rPr>
+        <w:br/>
+      </w:r>
+      <w:r>
+        <w:rPr>
+          <w:rStyle w:val="NormalTok"/>
+          <w:lang w:val="en-US"/>
+        </w:rPr>
+        <w:t xml:space="preserve">    </w:t>
+      </w:r>
+      <w:r>
+        <w:rPr>
+          <w:rStyle w:val="DataTypeTok"/>
+          <w:lang w:val="en-US"/>
+        </w:rPr>
+        <w:t>"N_s"</w:t>
+      </w:r>
+      <w:r>
+        <w:rPr>
+          <w:rStyle w:val="FunctionTok"/>
+          <w:lang w:val="en-US"/>
+        </w:rPr>
+        <w:t>:</w:t>
+      </w:r>
+      <w:r>
+        <w:rPr>
+          <w:rStyle w:val="NormalTok"/>
+          <w:lang w:val="en-US"/>
+        </w:rPr>
+        <w:t xml:space="preserve"> </w:t>
+      </w:r>
+      <w:r>
+        <w:rPr>
+          <w:rStyle w:val="DecValTok"/>
+          <w:lang w:val="en-US"/>
+        </w:rPr>
+        <w:t>72</w:t>
+      </w:r>
+      <w:r>
+        <w:rPr>
+          <w:rStyle w:val="FunctionTok"/>
+          <w:lang w:val="en-US"/>
+        </w:rPr>
+        <w:t>,</w:t>
+      </w:r>
+      <w:r>
+        <w:rPr>
+          <w:lang w:val="en-US"/>
+        </w:rPr>
+        <w:br/>
+      </w:r>
+      <w:r>
+        <w:rPr>
+          <w:rStyle w:val="NormalTok"/>
+          <w:lang w:val="en-US"/>
+        </w:rPr>
+        <w:t xml:space="preserve">    </w:t>
+      </w:r>
+      <w:r>
+        <w:rPr>
+          <w:rStyle w:val="DataTypeTok"/>
+          <w:lang w:val="en-US"/>
+        </w:rPr>
+        <w:t>"I_sc_ref"</w:t>
+      </w:r>
+      <w:r>
+        <w:rPr>
+          <w:rStyle w:val="FunctionTok"/>
+          <w:lang w:val="en-US"/>
+        </w:rPr>
+        <w:t>:</w:t>
+      </w:r>
+      <w:r>
+        <w:rPr>
+          <w:rStyle w:val="NormalTok"/>
+          <w:lang w:val="en-US"/>
+        </w:rPr>
+        <w:t xml:space="preserve"> </w:t>
+      </w:r>
+      <w:r>
+        <w:rPr>
           <w:rStyle w:val="FloatTok"/>
           <w:lang w:val="en-US"/>
         </w:rPr>
-        <w:t>8.28</w:t>
+        <w:t>9.51</w:t>
+      </w:r>
+      <w:r>
+        <w:rPr>
+          <w:rStyle w:val="FunctionTok"/>
+          <w:lang w:val="en-US"/>
+        </w:rPr>
+        <w:t>,</w:t>
       </w:r>
       <w:r>
         <w:rPr>
@@ -7043,6 +7466,335 @@
           <w:rStyle w:val="NormalTok"/>
           <w:lang w:val="en-US"/>
         </w:rPr>
+        <w:t xml:space="preserve">    </w:t>
+      </w:r>
+      <w:r>
+        <w:rPr>
+          <w:rStyle w:val="DataTypeTok"/>
+          <w:lang w:val="en-US"/>
+        </w:rPr>
+        <w:t>"V_oc_ref"</w:t>
+      </w:r>
+      <w:r>
+        <w:rPr>
+          <w:rStyle w:val="FunctionTok"/>
+          <w:lang w:val="en-US"/>
+        </w:rPr>
+        <w:t>:</w:t>
+      </w:r>
+      <w:r>
+        <w:rPr>
+          <w:rStyle w:val="NormalTok"/>
+          <w:lang w:val="en-US"/>
+        </w:rPr>
+        <w:t xml:space="preserve"> </w:t>
+      </w:r>
+      <w:r>
+        <w:rPr>
+          <w:rStyle w:val="FloatTok"/>
+          <w:lang w:val="en-US"/>
+        </w:rPr>
+        <w:t>46.6</w:t>
+      </w:r>
+      <w:r>
+        <w:rPr>
+          <w:rStyle w:val="FunctionTok"/>
+          <w:lang w:val="en-US"/>
+        </w:rPr>
+        <w:t>,</w:t>
+      </w:r>
+      <w:r>
+        <w:rPr>
+          <w:lang w:val="en-US"/>
+        </w:rPr>
+        <w:br/>
+      </w:r>
+      <w:r>
+        <w:rPr>
+          <w:rStyle w:val="NormalTok"/>
+          <w:lang w:val="en-US"/>
+        </w:rPr>
+        <w:t xml:space="preserve">    </w:t>
+      </w:r>
+      <w:r>
+        <w:rPr>
+          <w:rStyle w:val="DataTypeTok"/>
+          <w:lang w:val="en-US"/>
+        </w:rPr>
+        <w:t>"I_mp_ref"</w:t>
+      </w:r>
+      <w:r>
+        <w:rPr>
+          <w:rStyle w:val="FunctionTok"/>
+          <w:lang w:val="en-US"/>
+        </w:rPr>
+        <w:t>:</w:t>
+      </w:r>
+      <w:r>
+        <w:rPr>
+          <w:rStyle w:val="NormalTok"/>
+          <w:lang w:val="en-US"/>
+        </w:rPr>
+        <w:t xml:space="preserve"> </w:t>
+      </w:r>
+      <w:r>
+        <w:rPr>
+          <w:rStyle w:val="FloatTok"/>
+          <w:lang w:val="en-US"/>
+        </w:rPr>
+        <w:t>8.94</w:t>
+      </w:r>
+      <w:r>
+        <w:rPr>
+          <w:rStyle w:val="FunctionTok"/>
+          <w:lang w:val="en-US"/>
+        </w:rPr>
+        <w:t>,</w:t>
+      </w:r>
+      <w:r>
+        <w:rPr>
+          <w:lang w:val="en-US"/>
+        </w:rPr>
+        <w:br/>
+      </w:r>
+      <w:r>
+        <w:rPr>
+          <w:rStyle w:val="NormalTok"/>
+          <w:lang w:val="en-US"/>
+        </w:rPr>
+        <w:t xml:space="preserve">    </w:t>
+      </w:r>
+      <w:r>
+        <w:rPr>
+          <w:rStyle w:val="DataTypeTok"/>
+          <w:lang w:val="en-US"/>
+        </w:rPr>
+        <w:t>"V_mp_ref"</w:t>
+      </w:r>
+      <w:r>
+        <w:rPr>
+          <w:rStyle w:val="FunctionTok"/>
+          <w:lang w:val="en-US"/>
+        </w:rPr>
+        <w:t>:</w:t>
+      </w:r>
+      <w:r>
+        <w:rPr>
+          <w:rStyle w:val="NormalTok"/>
+          <w:lang w:val="en-US"/>
+        </w:rPr>
+        <w:t xml:space="preserve"> </w:t>
+      </w:r>
+      <w:r>
+        <w:rPr>
+          <w:rStyle w:val="FloatTok"/>
+          <w:lang w:val="en-US"/>
+        </w:rPr>
+        <w:t>39.2</w:t>
+      </w:r>
+      <w:r>
+        <w:rPr>
+          <w:rStyle w:val="FunctionTok"/>
+          <w:lang w:val="en-US"/>
+        </w:rPr>
+        <w:t>,</w:t>
+      </w:r>
+      <w:r>
+        <w:rPr>
+          <w:lang w:val="en-US"/>
+        </w:rPr>
+        <w:br/>
+      </w:r>
+      <w:r>
+        <w:rPr>
+          <w:rStyle w:val="NormalTok"/>
+          <w:lang w:val="en-US"/>
+        </w:rPr>
+        <w:t xml:space="preserve">    </w:t>
+      </w:r>
+      <w:r>
+        <w:rPr>
+          <w:rStyle w:val="DataTypeTok"/>
+          <w:lang w:val="en-US"/>
+        </w:rPr>
+        <w:t>"alpha_sc"</w:t>
+      </w:r>
+      <w:r>
+        <w:rPr>
+          <w:rStyle w:val="FunctionTok"/>
+          <w:lang w:val="en-US"/>
+        </w:rPr>
+        <w:t>:</w:t>
+      </w:r>
+      <w:r>
+        <w:rPr>
+          <w:rStyle w:val="NormalTok"/>
+          <w:lang w:val="en-US"/>
+        </w:rPr>
+        <w:t xml:space="preserve"> </w:t>
+      </w:r>
+      <w:r>
+        <w:rPr>
+          <w:rStyle w:val="FloatTok"/>
+          <w:lang w:val="en-US"/>
+        </w:rPr>
+        <w:t>0.049947</w:t>
+      </w:r>
+      <w:r>
+        <w:rPr>
+          <w:rStyle w:val="FunctionTok"/>
+          <w:lang w:val="en-US"/>
+        </w:rPr>
+        <w:t>,</w:t>
+      </w:r>
+      <w:r>
+        <w:rPr>
+          <w:lang w:val="en-US"/>
+        </w:rPr>
+        <w:br/>
+      </w:r>
+      <w:r>
+        <w:rPr>
+          <w:rStyle w:val="NormalTok"/>
+          <w:lang w:val="en-US"/>
+        </w:rPr>
+        <w:t xml:space="preserve">    </w:t>
+      </w:r>
+      <w:r>
+        <w:rPr>
+          <w:rStyle w:val="DataTypeTok"/>
+          <w:lang w:val="en-US"/>
+        </w:rPr>
+        <w:t>"beta_oc"</w:t>
+      </w:r>
+      <w:r>
+        <w:rPr>
+          <w:rStyle w:val="FunctionTok"/>
+          <w:lang w:val="en-US"/>
+        </w:rPr>
+        <w:t>:</w:t>
+      </w:r>
+      <w:r>
+        <w:rPr>
+          <w:rStyle w:val="NormalTok"/>
+          <w:lang w:val="en-US"/>
+        </w:rPr>
+        <w:t xml:space="preserve"> </w:t>
+      </w:r>
+      <w:r>
+        <w:rPr>
+          <w:rStyle w:val="FloatTok"/>
+          <w:lang w:val="en-US"/>
+        </w:rPr>
+        <w:t>-0.2897</w:t>
+      </w:r>
+      <w:r>
+        <w:rPr>
+          <w:rStyle w:val="FunctionTok"/>
+          <w:lang w:val="en-US"/>
+        </w:rPr>
+        <w:t>,</w:t>
+      </w:r>
+      <w:r>
+        <w:rPr>
+          <w:lang w:val="en-US"/>
+        </w:rPr>
+        <w:br/>
+      </w:r>
+      <w:r>
+        <w:rPr>
+          <w:rStyle w:val="NormalTok"/>
+          <w:lang w:val="en-US"/>
+        </w:rPr>
+        <w:t xml:space="preserve">    </w:t>
+      </w:r>
+      <w:r>
+        <w:rPr>
+          <w:rStyle w:val="DataTypeTok"/>
+          <w:lang w:val="en-US"/>
+        </w:rPr>
+        <w:t>"gamma_r"</w:t>
+      </w:r>
+      <w:r>
+        <w:rPr>
+          <w:rStyle w:val="FunctionTok"/>
+          <w:lang w:val="en-US"/>
+        </w:rPr>
+        <w:t>:</w:t>
+      </w:r>
+      <w:r>
+        <w:rPr>
+          <w:rStyle w:val="NormalTok"/>
+          <w:lang w:val="en-US"/>
+        </w:rPr>
+        <w:t xml:space="preserve"> </w:t>
+      </w:r>
+      <w:r>
+        <w:rPr>
+          <w:rStyle w:val="FloatTok"/>
+          <w:lang w:val="en-US"/>
+        </w:rPr>
+        <w:t>-0.37</w:t>
+      </w:r>
+      <w:r>
+        <w:rPr>
+          <w:rStyle w:val="FunctionTok"/>
+          <w:lang w:val="en-US"/>
+        </w:rPr>
+        <w:t>,</w:t>
+      </w:r>
+      <w:r>
+        <w:rPr>
+          <w:lang w:val="en-US"/>
+        </w:rPr>
+        <w:br/>
+      </w:r>
+      <w:r>
+        <w:rPr>
+          <w:rStyle w:val="NormalTok"/>
+          <w:lang w:val="en-US"/>
+        </w:rPr>
+        <w:t xml:space="preserve">    </w:t>
+      </w:r>
+      <w:r>
+        <w:rPr>
+          <w:rStyle w:val="DataTypeTok"/>
+          <w:lang w:val="en-US"/>
+        </w:rPr>
+        <w:t>"STC"</w:t>
+      </w:r>
+      <w:r>
+        <w:rPr>
+          <w:rStyle w:val="FunctionTok"/>
+          <w:lang w:val="en-US"/>
+        </w:rPr>
+        <w:t>:</w:t>
+      </w:r>
+      <w:r>
+        <w:rPr>
+          <w:rStyle w:val="NormalTok"/>
+          <w:lang w:val="en-US"/>
+        </w:rPr>
+        <w:t xml:space="preserve"> </w:t>
+      </w:r>
+      <w:r>
+        <w:rPr>
+          <w:rStyle w:val="FloatTok"/>
+          <w:lang w:val="en-US"/>
+        </w:rPr>
+        <w:t>350.0</w:t>
+      </w:r>
+      <w:r>
+        <w:rPr>
+          <w:lang w:val="en-US"/>
+        </w:rPr>
+        <w:br/>
+      </w:r>
+      <w:r>
+        <w:rPr>
+          <w:rStyle w:val="NormalTok"/>
+          <w:lang w:val="en-US"/>
+        </w:rPr>
         <w:t xml:space="preserve">  </w:t>
       </w:r>
       <w:r>
@@ -7070,7 +7822,7 @@
           <w:rStyle w:val="DataTypeTok"/>
           <w:lang w:val="en-US"/>
         </w:rPr>
-        <w:t>"module_name"</w:t>
+        <w:t>"bifacial"</w:t>
       </w:r>
       <w:r>
         <w:rPr>
@@ -7088,10 +7840,842 @@
       </w:r>
       <w:r>
         <w:rPr>
+          <w:rStyle w:val="KeywordTok"/>
+          <w:lang w:val="en-US"/>
+        </w:rPr>
+        <w:t>false</w:t>
+      </w:r>
+      <w:r>
+        <w:rPr>
+          <w:rStyle w:val="FunctionTok"/>
+          <w:lang w:val="en-US"/>
+        </w:rPr>
+        <w:t>,</w:t>
+      </w:r>
+      <w:r>
+        <w:rPr>
+          <w:lang w:val="en-US"/>
+        </w:rPr>
+        <w:br/>
+      </w:r>
+      <w:r>
+        <w:rPr>
+          <w:rStyle w:val="NormalTok"/>
+          <w:lang w:val="en-US"/>
+        </w:rPr>
+        <w:t xml:space="preserve">  </w:t>
+      </w:r>
+      <w:r>
+        <w:rPr>
+          <w:rStyle w:val="DataTypeTok"/>
+          <w:lang w:val="en-US"/>
+        </w:rPr>
+        <w:t>"bifaciality"</w:t>
+      </w:r>
+      <w:r>
+        <w:rPr>
+          <w:rStyle w:val="FunctionTok"/>
+          <w:lang w:val="en-US"/>
+        </w:rPr>
+        <w:t>:</w:t>
+      </w:r>
+      <w:r>
+        <w:rPr>
+          <w:rStyle w:val="NormalTok"/>
+          <w:lang w:val="en-US"/>
+        </w:rPr>
+        <w:t xml:space="preserve"> </w:t>
+      </w:r>
+      <w:r>
+        <w:rPr>
+          <w:rStyle w:val="KeywordTok"/>
+          <w:lang w:val="en-US"/>
+        </w:rPr>
+        <w:t>null</w:t>
+      </w:r>
+      <w:r>
+        <w:rPr>
+          <w:rStyle w:val="FunctionTok"/>
+          <w:lang w:val="en-US"/>
+        </w:rPr>
+        <w:t>,</w:t>
+      </w:r>
+      <w:r>
+        <w:rPr>
+          <w:lang w:val="en-US"/>
+        </w:rPr>
+        <w:br/>
+      </w:r>
+      <w:r>
+        <w:rPr>
+          <w:rStyle w:val="NormalTok"/>
+          <w:lang w:val="en-US"/>
+        </w:rPr>
+        <w:t xml:space="preserve">  </w:t>
+      </w:r>
+      <w:r>
+        <w:rPr>
+          <w:rStyle w:val="DataTypeTok"/>
+          <w:lang w:val="en-US"/>
+        </w:rPr>
+        <w:t>"row_height"</w:t>
+      </w:r>
+      <w:r>
+        <w:rPr>
+          <w:rStyle w:val="FunctionTok"/>
+          <w:lang w:val="en-US"/>
+        </w:rPr>
+        <w:t>:</w:t>
+      </w:r>
+      <w:r>
+        <w:rPr>
+          <w:rStyle w:val="NormalTok"/>
+          <w:lang w:val="en-US"/>
+        </w:rPr>
+        <w:t xml:space="preserve"> </w:t>
+      </w:r>
+      <w:r>
+        <w:rPr>
+          <w:rStyle w:val="KeywordTok"/>
+          <w:lang w:val="en-US"/>
+        </w:rPr>
+        <w:t>null</w:t>
+      </w:r>
+      <w:r>
+        <w:rPr>
+          <w:rStyle w:val="FunctionTok"/>
+          <w:lang w:val="en-US"/>
+        </w:rPr>
+        <w:t>,</w:t>
+      </w:r>
+      <w:r>
+        <w:rPr>
+          <w:lang w:val="en-US"/>
+        </w:rPr>
+        <w:br/>
+      </w:r>
+      <w:r>
+        <w:rPr>
+          <w:rStyle w:val="NormalTok"/>
+          <w:lang w:val="en-US"/>
+        </w:rPr>
+        <w:t xml:space="preserve">  </w:t>
+      </w:r>
+      <w:r>
+        <w:rPr>
+          <w:rStyle w:val="DataTypeTok"/>
+          <w:lang w:val="en-US"/>
+        </w:rPr>
+        <w:t>"row_width"</w:t>
+      </w:r>
+      <w:r>
+        <w:rPr>
+          <w:rStyle w:val="FunctionTok"/>
+          <w:lang w:val="en-US"/>
+        </w:rPr>
+        <w:t>:</w:t>
+      </w:r>
+      <w:r>
+        <w:rPr>
+          <w:rStyle w:val="NormalTok"/>
+          <w:lang w:val="en-US"/>
+        </w:rPr>
+        <w:t xml:space="preserve"> </w:t>
+      </w:r>
+      <w:r>
+        <w:rPr>
+          <w:rStyle w:val="KeywordTok"/>
+          <w:lang w:val="en-US"/>
+        </w:rPr>
+        <w:t>null</w:t>
+      </w:r>
+      <w:r>
+        <w:rPr>
+          <w:rStyle w:val="FunctionTok"/>
+          <w:lang w:val="en-US"/>
+        </w:rPr>
+        <w:t>,</w:t>
+      </w:r>
+      <w:r>
+        <w:rPr>
+          <w:lang w:val="en-US"/>
+        </w:rPr>
+        <w:br/>
+      </w:r>
+      <w:r>
+        <w:rPr>
+          <w:rStyle w:val="NormalTok"/>
+          <w:lang w:val="en-US"/>
+        </w:rPr>
+        <w:t xml:space="preserve">  </w:t>
+      </w:r>
+      <w:r>
+        <w:rPr>
+          <w:rStyle w:val="DataTypeTok"/>
+          <w:lang w:val="en-US"/>
+        </w:rPr>
+        <w:t>"num_arrays"</w:t>
+      </w:r>
+      <w:r>
+        <w:rPr>
+          <w:rStyle w:val="FunctionTok"/>
+          <w:lang w:val="en-US"/>
+        </w:rPr>
+        <w:t>:</w:t>
+      </w:r>
+      <w:r>
+        <w:rPr>
+          <w:rStyle w:val="NormalTok"/>
+          <w:lang w:val="en-US"/>
+        </w:rPr>
+        <w:t xml:space="preserve"> </w:t>
+      </w:r>
+      <w:r>
+        <w:rPr>
+          <w:rStyle w:val="DecValTok"/>
+          <w:lang w:val="en-US"/>
+        </w:rPr>
+        <w:t>1</w:t>
+      </w:r>
+      <w:r>
+        <w:rPr>
+          <w:rStyle w:val="FunctionTok"/>
+          <w:lang w:val="en-US"/>
+        </w:rPr>
+        <w:t>,</w:t>
+      </w:r>
+      <w:r>
+        <w:rPr>
+          <w:lang w:val="en-US"/>
+        </w:rPr>
+        <w:br/>
+      </w:r>
+      <w:r>
+        <w:rPr>
+          <w:rStyle w:val="NormalTok"/>
+          <w:lang w:val="en-US"/>
+        </w:rPr>
+        <w:t xml:space="preserve">  </w:t>
+      </w:r>
+      <w:r>
+        <w:rPr>
+          <w:rStyle w:val="DataTypeTok"/>
+          <w:lang w:val="en-US"/>
+        </w:rPr>
+        <w:t>"modules_per_string"</w:t>
+      </w:r>
+      <w:r>
+        <w:rPr>
+          <w:rStyle w:val="FunctionTok"/>
+          <w:lang w:val="en-US"/>
+        </w:rPr>
+        <w:t>:</w:t>
+      </w:r>
+      <w:r>
+        <w:rPr>
+          <w:rStyle w:val="NormalTok"/>
+          <w:lang w:val="en-US"/>
+        </w:rPr>
+        <w:t xml:space="preserve"> </w:t>
+      </w:r>
+      <w:r>
+        <w:rPr>
+          <w:rStyle w:val="OtherTok"/>
+          <w:lang w:val="en-US"/>
+        </w:rPr>
+        <w:t>[</w:t>
+      </w:r>
+      <w:r>
+        <w:rPr>
+          <w:lang w:val="en-US"/>
+        </w:rPr>
+        <w:br/>
+      </w:r>
+      <w:r>
+        <w:rPr>
+          <w:rStyle w:val="NormalTok"/>
+          <w:lang w:val="en-US"/>
+        </w:rPr>
+        <w:t xml:space="preserve">    </w:t>
+      </w:r>
+      <w:r>
+        <w:rPr>
+          <w:rStyle w:val="DecValTok"/>
+          <w:lang w:val="en-US"/>
+        </w:rPr>
+        <w:t>18</w:t>
+      </w:r>
+      <w:r>
+        <w:rPr>
+          <w:lang w:val="en-US"/>
+        </w:rPr>
+        <w:br/>
+      </w:r>
+      <w:r>
+        <w:rPr>
+          <w:rStyle w:val="NormalTok"/>
+          <w:lang w:val="en-US"/>
+        </w:rPr>
+        <w:t xml:space="preserve">  </w:t>
+      </w:r>
+      <w:r>
+        <w:rPr>
+          <w:rStyle w:val="OtherTok"/>
+          <w:lang w:val="en-US"/>
+        </w:rPr>
+        <w:t>]</w:t>
+      </w:r>
+      <w:r>
+        <w:rPr>
+          <w:rStyle w:val="FunctionTok"/>
+          <w:lang w:val="en-US"/>
+        </w:rPr>
+        <w:t>,</w:t>
+      </w:r>
+      <w:r>
+        <w:rPr>
+          <w:lang w:val="en-US"/>
+        </w:rPr>
+        <w:br/>
+      </w:r>
+      <w:r>
+        <w:rPr>
+          <w:rStyle w:val="NormalTok"/>
+          <w:lang w:val="en-US"/>
+        </w:rPr>
+        <w:t xml:space="preserve">  </w:t>
+      </w:r>
+      <w:r>
+        <w:rPr>
+          <w:rStyle w:val="DataTypeTok"/>
+          <w:lang w:val="en-US"/>
+        </w:rPr>
+        <w:t>"strings_per_inverter"</w:t>
+      </w:r>
+      <w:r>
+        <w:rPr>
+          <w:rStyle w:val="FunctionTok"/>
+          <w:lang w:val="en-US"/>
+        </w:rPr>
+        <w:t>:</w:t>
+      </w:r>
+      <w:r>
+        <w:rPr>
+          <w:rStyle w:val="NormalTok"/>
+          <w:lang w:val="en-US"/>
+        </w:rPr>
+        <w:t xml:space="preserve"> </w:t>
+      </w:r>
+      <w:r>
+        <w:rPr>
+          <w:rStyle w:val="OtherTok"/>
+          <w:lang w:val="en-US"/>
+        </w:rPr>
+        <w:t>[</w:t>
+      </w:r>
+      <w:r>
+        <w:rPr>
+          <w:lang w:val="en-US"/>
+        </w:rPr>
+        <w:br/>
+      </w:r>
+      <w:r>
+        <w:rPr>
+          <w:rStyle w:val="NormalTok"/>
+          <w:lang w:val="en-US"/>
+        </w:rPr>
+        <w:t xml:space="preserve">    </w:t>
+      </w:r>
+      <w:r>
+        <w:rPr>
+          <w:rStyle w:val="DecValTok"/>
+          <w:lang w:val="en-US"/>
+        </w:rPr>
+        <w:t>4</w:t>
+      </w:r>
+      <w:r>
+        <w:rPr>
+          <w:lang w:val="en-US"/>
+        </w:rPr>
+        <w:br/>
+      </w:r>
+      <w:r>
+        <w:rPr>
+          <w:rStyle w:val="NormalTok"/>
+          <w:lang w:val="en-US"/>
+        </w:rPr>
+        <w:t xml:space="preserve">  </w:t>
+      </w:r>
+      <w:r>
+        <w:rPr>
+          <w:rStyle w:val="OtherTok"/>
+          <w:lang w:val="en-US"/>
+        </w:rPr>
+        <w:t>]</w:t>
+      </w:r>
+      <w:r>
+        <w:rPr>
+          <w:rStyle w:val="FunctionTok"/>
+          <w:lang w:val="en-US"/>
+        </w:rPr>
+        <w:t>,</w:t>
+      </w:r>
+      <w:r>
+        <w:rPr>
+          <w:lang w:val="en-US"/>
+        </w:rPr>
+        <w:br/>
+      </w:r>
+      <w:r>
+        <w:rPr>
+          <w:rStyle w:val="NormalTok"/>
+          <w:lang w:val="en-US"/>
+        </w:rPr>
+        <w:t xml:space="preserve">  </w:t>
+      </w:r>
+      <w:r>
+        <w:rPr>
+          <w:rStyle w:val="DataTypeTok"/>
+          <w:lang w:val="en-US"/>
+        </w:rPr>
+        <w:t>"num_inverter"</w:t>
+      </w:r>
+      <w:r>
+        <w:rPr>
+          <w:rStyle w:val="FunctionTok"/>
+          <w:lang w:val="en-US"/>
+        </w:rPr>
+        <w:t>:</w:t>
+      </w:r>
+      <w:r>
+        <w:rPr>
+          <w:rStyle w:val="NormalTok"/>
+          <w:lang w:val="en-US"/>
+        </w:rPr>
+        <w:t xml:space="preserve"> </w:t>
+      </w:r>
+      <w:r>
+        <w:rPr>
+          <w:rStyle w:val="DecValTok"/>
+          <w:lang w:val="en-US"/>
+        </w:rPr>
+        <w:t>1</w:t>
+      </w:r>
+      <w:r>
+        <w:rPr>
+          <w:rStyle w:val="FunctionTok"/>
+          <w:lang w:val="en-US"/>
+        </w:rPr>
+        <w:t>,</w:t>
+      </w:r>
+      <w:r>
+        <w:rPr>
+          <w:lang w:val="en-US"/>
+        </w:rPr>
+        <w:br/>
+      </w:r>
+      <w:r>
+        <w:rPr>
+          <w:rStyle w:val="NormalTok"/>
+          <w:lang w:val="en-US"/>
+        </w:rPr>
+        <w:t xml:space="preserve">  </w:t>
+      </w:r>
+      <w:r>
+        <w:rPr>
+          <w:rStyle w:val="DataTypeTok"/>
+          <w:lang w:val="en-US"/>
+        </w:rPr>
+        <w:t>"with_tracker"</w:t>
+      </w:r>
+      <w:r>
+        <w:rPr>
+          <w:rStyle w:val="FunctionTok"/>
+          <w:lang w:val="en-US"/>
+        </w:rPr>
+        <w:t>:</w:t>
+      </w:r>
+      <w:r>
+        <w:rPr>
+          <w:rStyle w:val="NormalTok"/>
+          <w:lang w:val="en-US"/>
+        </w:rPr>
+        <w:t xml:space="preserve"> </w:t>
+      </w:r>
+      <w:r>
+        <w:rPr>
+          <w:rStyle w:val="KeywordTok"/>
+          <w:lang w:val="en-US"/>
+        </w:rPr>
+        <w:t>false</w:t>
+      </w:r>
+      <w:r>
+        <w:rPr>
+          <w:rStyle w:val="FunctionTok"/>
+          <w:lang w:val="en-US"/>
+        </w:rPr>
+        <w:t>,</w:t>
+      </w:r>
+      <w:r>
+        <w:rPr>
+          <w:lang w:val="en-US"/>
+        </w:rPr>
+        <w:br/>
+      </w:r>
+      <w:r>
+        <w:rPr>
+          <w:rStyle w:val="NormalTok"/>
+          <w:lang w:val="en-US"/>
+        </w:rPr>
+        <w:t xml:space="preserve">  </w:t>
+      </w:r>
+      <w:r>
+        <w:rPr>
+          <w:rStyle w:val="DataTypeTok"/>
+          <w:lang w:val="en-US"/>
+        </w:rPr>
+        <w:t>"surface_tilt"</w:t>
+      </w:r>
+      <w:r>
+        <w:rPr>
+          <w:rStyle w:val="FunctionTok"/>
+          <w:lang w:val="en-US"/>
+        </w:rPr>
+        <w:t>:</w:t>
+      </w:r>
+      <w:r>
+        <w:rPr>
+          <w:rStyle w:val="NormalTok"/>
+          <w:lang w:val="en-US"/>
+        </w:rPr>
+        <w:t xml:space="preserve"> </w:t>
+      </w:r>
+      <w:r>
+        <w:rPr>
+          <w:rStyle w:val="OtherTok"/>
+          <w:lang w:val="en-US"/>
+        </w:rPr>
+        <w:t>[</w:t>
+      </w:r>
+      <w:r>
+        <w:rPr>
+          <w:lang w:val="en-US"/>
+        </w:rPr>
+        <w:br/>
+      </w:r>
+      <w:r>
+        <w:rPr>
+          <w:rStyle w:val="NormalTok"/>
+          <w:lang w:val="en-US"/>
+        </w:rPr>
+        <w:t xml:space="preserve">    </w:t>
+      </w:r>
+      <w:r>
+        <w:rPr>
+          <w:rStyle w:val="FloatTok"/>
+          <w:lang w:val="en-US"/>
+        </w:rPr>
+        <w:t>10.0</w:t>
+      </w:r>
+      <w:r>
+        <w:rPr>
+          <w:lang w:val="en-US"/>
+        </w:rPr>
+        <w:br/>
+      </w:r>
+      <w:r>
+        <w:rPr>
+          <w:rStyle w:val="NormalTok"/>
+          <w:lang w:val="en-US"/>
+        </w:rPr>
+        <w:t xml:space="preserve">  </w:t>
+      </w:r>
+      <w:r>
+        <w:rPr>
+          <w:rStyle w:val="OtherTok"/>
+          <w:lang w:val="en-US"/>
+        </w:rPr>
+        <w:t>]</w:t>
+      </w:r>
+      <w:r>
+        <w:rPr>
+          <w:rStyle w:val="FunctionTok"/>
+          <w:lang w:val="en-US"/>
+        </w:rPr>
+        <w:t>,</w:t>
+      </w:r>
+      <w:r>
+        <w:rPr>
+          <w:lang w:val="en-US"/>
+        </w:rPr>
+        <w:br/>
+      </w:r>
+      <w:r>
+        <w:rPr>
+          <w:rStyle w:val="NormalTok"/>
+          <w:lang w:val="en-US"/>
+        </w:rPr>
+        <w:t xml:space="preserve">  </w:t>
+      </w:r>
+      <w:r>
+        <w:rPr>
+          <w:rStyle w:val="DataTypeTok"/>
+          <w:lang w:val="en-US"/>
+        </w:rPr>
+        <w:t>"surface_azimuth"</w:t>
+      </w:r>
+      <w:r>
+        <w:rPr>
+          <w:rStyle w:val="FunctionTok"/>
+          <w:lang w:val="en-US"/>
+        </w:rPr>
+        <w:t>:</w:t>
+      </w:r>
+      <w:r>
+        <w:rPr>
+          <w:rStyle w:val="NormalTok"/>
+          <w:lang w:val="en-US"/>
+        </w:rPr>
+        <w:t xml:space="preserve"> </w:t>
+      </w:r>
+      <w:r>
+        <w:rPr>
+          <w:rStyle w:val="OtherTok"/>
+          <w:lang w:val="en-US"/>
+        </w:rPr>
+        <w:t>[</w:t>
+      </w:r>
+      <w:r>
+        <w:rPr>
+          <w:lang w:val="en-US"/>
+        </w:rPr>
+        <w:br/>
+      </w:r>
+      <w:r>
+        <w:rPr>
+          <w:rStyle w:val="NormalTok"/>
+          <w:lang w:val="en-US"/>
+        </w:rPr>
+        <w:t xml:space="preserve">    </w:t>
+      </w:r>
+      <w:r>
+        <w:rPr>
+          <w:rStyle w:val="FloatTok"/>
+          <w:lang w:val="en-US"/>
+        </w:rPr>
+        <w:t>180.0</w:t>
+      </w:r>
+      <w:r>
+        <w:rPr>
+          <w:lang w:val="en-US"/>
+        </w:rPr>
+        <w:br/>
+      </w:r>
+      <w:r>
+        <w:rPr>
+          <w:rStyle w:val="NormalTok"/>
+          <w:lang w:val="en-US"/>
+        </w:rPr>
+        <w:t xml:space="preserve">  </w:t>
+      </w:r>
+      <w:r>
+        <w:rPr>
+          <w:rStyle w:val="OtherTok"/>
+          <w:lang w:val="en-US"/>
+        </w:rPr>
+        <w:t>]</w:t>
+      </w:r>
+      <w:r>
+        <w:rPr>
+          <w:rStyle w:val="FunctionTok"/>
+          <w:lang w:val="en-US"/>
+        </w:rPr>
+        <w:t>,</w:t>
+      </w:r>
+      <w:r>
+        <w:rPr>
+          <w:lang w:val="en-US"/>
+        </w:rPr>
+        <w:br/>
+      </w:r>
+      <w:r>
+        <w:rPr>
+          <w:rStyle w:val="NormalTok"/>
+          <w:lang w:val="en-US"/>
+        </w:rPr>
+        <w:t xml:space="preserve">  </w:t>
+      </w:r>
+      <w:r>
+        <w:rPr>
+          <w:rStyle w:val="DataTypeTok"/>
+          <w:lang w:val="en-US"/>
+        </w:rPr>
+        <w:t>"axis_tilt"</w:t>
+      </w:r>
+      <w:r>
+        <w:rPr>
+          <w:rStyle w:val="FunctionTok"/>
+          <w:lang w:val="en-US"/>
+        </w:rPr>
+        <w:t>:</w:t>
+      </w:r>
+      <w:r>
+        <w:rPr>
+          <w:rStyle w:val="NormalTok"/>
+          <w:lang w:val="en-US"/>
+        </w:rPr>
+        <w:t xml:space="preserve"> </w:t>
+      </w:r>
+      <w:r>
+        <w:rPr>
+          <w:rStyle w:val="KeywordTok"/>
+          <w:lang w:val="en-US"/>
+        </w:rPr>
+        <w:t>null</w:t>
+      </w:r>
+      <w:r>
+        <w:rPr>
+          <w:rStyle w:val="FunctionTok"/>
+          <w:lang w:val="en-US"/>
+        </w:rPr>
+        <w:t>,</w:t>
+      </w:r>
+      <w:r>
+        <w:rPr>
+          <w:lang w:val="en-US"/>
+        </w:rPr>
+        <w:br/>
+      </w:r>
+      <w:r>
+        <w:rPr>
+          <w:rStyle w:val="NormalTok"/>
+          <w:lang w:val="en-US"/>
+        </w:rPr>
+        <w:t xml:space="preserve">  </w:t>
+      </w:r>
+      <w:r>
+        <w:rPr>
+          <w:rStyle w:val="DataTypeTok"/>
+          <w:lang w:val="en-US"/>
+        </w:rPr>
+        <w:t>"axis_azimuth"</w:t>
+      </w:r>
+      <w:r>
+        <w:rPr>
+          <w:rStyle w:val="FunctionTok"/>
+          <w:lang w:val="en-US"/>
+        </w:rPr>
+        <w:t>:</w:t>
+      </w:r>
+      <w:r>
+        <w:rPr>
+          <w:rStyle w:val="NormalTok"/>
+          <w:lang w:val="en-US"/>
+        </w:rPr>
+        <w:t xml:space="preserve"> </w:t>
+      </w:r>
+      <w:r>
+        <w:rPr>
+          <w:rStyle w:val="KeywordTok"/>
+          <w:lang w:val="en-US"/>
+        </w:rPr>
+        <w:t>null</w:t>
+      </w:r>
+      <w:r>
+        <w:rPr>
+          <w:rStyle w:val="FunctionTok"/>
+          <w:lang w:val="en-US"/>
+        </w:rPr>
+        <w:t>,</w:t>
+      </w:r>
+      <w:r>
+        <w:rPr>
+          <w:lang w:val="en-US"/>
+        </w:rPr>
+        <w:br/>
+      </w:r>
+      <w:r>
+        <w:rPr>
+          <w:rStyle w:val="NormalTok"/>
+          <w:lang w:val="en-US"/>
+        </w:rPr>
+        <w:t xml:space="preserve">  </w:t>
+      </w:r>
+      <w:r>
+        <w:rPr>
+          <w:rStyle w:val="DataTypeTok"/>
+          <w:lang w:val="en-US"/>
+        </w:rPr>
+        <w:t>"max_angle"</w:t>
+      </w:r>
+      <w:r>
+        <w:rPr>
+          <w:rStyle w:val="FunctionTok"/>
+          <w:lang w:val="en-US"/>
+        </w:rPr>
+        <w:t>:</w:t>
+      </w:r>
+      <w:r>
+        <w:rPr>
+          <w:rStyle w:val="NormalTok"/>
+          <w:lang w:val="en-US"/>
+        </w:rPr>
+        <w:t xml:space="preserve"> </w:t>
+      </w:r>
+      <w:r>
+        <w:rPr>
+          <w:rStyle w:val="KeywordTok"/>
+          <w:lang w:val="en-US"/>
+        </w:rPr>
+        <w:t>null</w:t>
+      </w:r>
+      <w:r>
+        <w:rPr>
+          <w:rStyle w:val="FunctionTok"/>
+          <w:lang w:val="en-US"/>
+        </w:rPr>
+        <w:t>,</w:t>
+      </w:r>
+      <w:r>
+        <w:rPr>
+          <w:lang w:val="en-US"/>
+        </w:rPr>
+        <w:br/>
+      </w:r>
+      <w:r>
+        <w:rPr>
+          <w:rStyle w:val="NormalTok"/>
+          <w:lang w:val="en-US"/>
+        </w:rPr>
+        <w:t xml:space="preserve">  </w:t>
+      </w:r>
+      <w:r>
+        <w:rPr>
+          <w:rStyle w:val="DataTypeTok"/>
+          <w:lang w:val="en-US"/>
+        </w:rPr>
+        <w:t>"module_type"</w:t>
+      </w:r>
+      <w:r>
+        <w:rPr>
+          <w:rStyle w:val="FunctionTok"/>
+          <w:lang w:val="en-US"/>
+        </w:rPr>
+        <w:t>:</w:t>
+      </w:r>
+      <w:r>
+        <w:rPr>
+          <w:rStyle w:val="NormalTok"/>
+          <w:lang w:val="en-US"/>
+        </w:rPr>
+        <w:t xml:space="preserve"> </w:t>
+      </w:r>
+      <w:r>
+        <w:rPr>
           <w:rStyle w:val="StringTok"/>
           <w:lang w:val="en-US"/>
         </w:rPr>
-        <w:t>"LG_Electronics_Inc__LG400N2W_A5"</w:t>
+        <w:t>"glass_glass"</w:t>
       </w:r>
       <w:r>
         <w:rPr>
@@ -7118,7 +8702,7 @@
           <w:rStyle w:val="DataTypeTok"/>
           <w:lang w:val="en-US"/>
         </w:rPr>
-        <w:t>"module"</w:t>
+        <w:t>"loss"</w:t>
       </w:r>
       <w:r>
         <w:rPr>
@@ -7136,10 +8720,17 @@
       </w:r>
       <w:r>
         <w:rPr>
+          <w:rStyle w:val="FloatTok"/>
+          <w:lang w:val="en-US"/>
+        </w:rPr>
+        <w:t>26.9</w:t>
+      </w:r>
+      <w:r>
+        <w:rPr>
           <w:rStyle w:val="FunctionTok"/>
           <w:lang w:val="en-US"/>
         </w:rPr>
-        <w:t>{</w:t>
+        <w:t>,</w:t>
       </w:r>
       <w:r>
         <w:rPr>
@@ -7152,14 +8743,14 @@
           <w:rStyle w:val="NormalTok"/>
           <w:lang w:val="en-US"/>
         </w:rPr>
-        <w:t xml:space="preserve">    </w:t>
+        <w:t xml:space="preserve">  </w:t>
       </w:r>
       <w:r>
         <w:rPr>
           <w:rStyle w:val="DataTypeTok"/>
           <w:lang w:val="en-US"/>
         </w:rPr>
-        <w:t>"T_NOCT"</w:t>
+        <w:t>"kpc"</w:t>
       </w:r>
       <w:r>
         <w:rPr>
@@ -7180,7 +8771,7 @@
           <w:rStyle w:val="FloatTok"/>
           <w:lang w:val="en-US"/>
         </w:rPr>
-        <w:t>45.0</w:t>
+        <w:t>0.0</w:t>
       </w:r>
       <w:r>
         <w:rPr>
@@ -7200,14 +8791,14 @@
           <w:rStyle w:val="NormalTok"/>
           <w:lang w:val="en-US"/>
         </w:rPr>
-        <w:t xml:space="preserve">    </w:t>
+        <w:t xml:space="preserve">  </w:t>
       </w:r>
       <w:r>
         <w:rPr>
           <w:rStyle w:val="DataTypeTok"/>
           <w:lang w:val="en-US"/>
         </w:rPr>
-        <w:t>"Technology"</w:t>
+        <w:t>"kt"</w:t>
       </w:r>
       <w:r>
         <w:rPr>
@@ -7225,1587 +8816,118 @@
       </w:r>
       <w:r>
         <w:rPr>
+          <w:rStyle w:val="FloatTok"/>
+          <w:lang w:val="en-US"/>
+        </w:rPr>
+        <w:t>0.0</w:t>
+      </w:r>
+      <w:r>
+        <w:rPr>
+          <w:rStyle w:val="FunctionTok"/>
+          <w:lang w:val="en-US"/>
+        </w:rPr>
+        <w:t>,</w:t>
+      </w:r>
+      <w:r>
+        <w:rPr>
+          <w:lang w:val="en-US"/>
+        </w:rPr>
+        <w:br/>
+      </w:r>
+      <w:r>
+        <w:rPr>
+          <w:rStyle w:val="NormalTok"/>
+          <w:lang w:val="en-US"/>
+        </w:rPr>
+        <w:t xml:space="preserve">  </w:t>
+      </w:r>
+      <w:r>
+        <w:rPr>
+          <w:rStyle w:val="DataTypeTok"/>
+          <w:lang w:val="en-US"/>
+        </w:rPr>
+        <w:t>"kin"</w:t>
+      </w:r>
+      <w:r>
+        <w:rPr>
+          <w:rStyle w:val="FunctionTok"/>
+          <w:lang w:val="en-US"/>
+        </w:rPr>
+        <w:t>:</w:t>
+      </w:r>
+      <w:r>
+        <w:rPr>
+          <w:rStyle w:val="NormalTok"/>
+          <w:lang w:val="en-US"/>
+        </w:rPr>
+        <w:t xml:space="preserve"> </w:t>
+      </w:r>
+      <w:r>
+        <w:rPr>
+          <w:rStyle w:val="FloatTok"/>
+          <w:lang w:val="en-US"/>
+        </w:rPr>
+        <w:t>0.0</w:t>
+      </w:r>
+      <w:r>
+        <w:rPr>
+          <w:rStyle w:val="FunctionTok"/>
+          <w:lang w:val="en-US"/>
+        </w:rPr>
+        <w:t>,</w:t>
+      </w:r>
+      <w:r>
+        <w:rPr>
+          <w:lang w:val="en-US"/>
+        </w:rPr>
+        <w:br/>
+      </w:r>
+      <w:r>
+        <w:rPr>
+          <w:rStyle w:val="NormalTok"/>
+          <w:lang w:val="en-US"/>
+        </w:rPr>
+        <w:t xml:space="preserve">  </w:t>
+      </w:r>
+      <w:r>
+        <w:rPr>
+          <w:rStyle w:val="DataTypeTok"/>
+          <w:lang w:val="en-US"/>
+        </w:rPr>
+        <w:t>"name"</w:t>
+      </w:r>
+      <w:r>
+        <w:rPr>
+          <w:rStyle w:val="FunctionTok"/>
+          <w:lang w:val="en-US"/>
+        </w:rPr>
+        <w:t>:</w:t>
+      </w:r>
+      <w:r>
+        <w:rPr>
+          <w:rStyle w:val="NormalTok"/>
+          <w:lang w:val="en-US"/>
+        </w:rPr>
+        <w:t xml:space="preserve"> </w:t>
+      </w:r>
+      <w:r>
+        <w:rPr>
           <w:rStyle w:val="StringTok"/>
           <w:lang w:val="en-US"/>
         </w:rPr>
-        <w:t>"multisi"</w:t>
+        <w:t>"Ejemplo JSON"</w:t>
+      </w:r>
+      <w:r>
+        <w:rPr>
+          <w:lang w:val="en-US"/>
+        </w:rPr>
+        <w:br/>
       </w:r>
       <w:r>
         <w:rPr>
           <w:rStyle w:val="FunctionTok"/>
           <w:lang w:val="en-US"/>
         </w:rPr>
-        <w:t>,</w:t>
-      </w:r>
-      <w:r>
-        <w:rPr>
-          <w:lang w:val="en-US"/>
-        </w:rPr>
-        <w:br/>
-      </w:r>
-      <w:r>
-        <w:rPr>
-          <w:rStyle w:val="NormalTok"/>
-          <w:lang w:val="en-US"/>
-        </w:rPr>
-        <w:t xml:space="preserve">    </w:t>
-      </w:r>
-      <w:r>
-        <w:rPr>
-          <w:rStyle w:val="DataTypeTok"/>
-          <w:lang w:val="en-US"/>
-        </w:rPr>
-        <w:t>"N_s"</w:t>
-      </w:r>
-      <w:r>
-        <w:rPr>
-          <w:rStyle w:val="FunctionTok"/>
-          <w:lang w:val="en-US"/>
-        </w:rPr>
-        <w:t>:</w:t>
-      </w:r>
-      <w:r>
-        <w:rPr>
-          <w:rStyle w:val="NormalTok"/>
-          <w:lang w:val="en-US"/>
-        </w:rPr>
-        <w:t xml:space="preserve"> </w:t>
-      </w:r>
-      <w:r>
-        <w:rPr>
-          <w:rStyle w:val="DecValTok"/>
-          <w:lang w:val="en-US"/>
-        </w:rPr>
-        <w:t>72</w:t>
-      </w:r>
-      <w:r>
-        <w:rPr>
-          <w:rStyle w:val="FunctionTok"/>
-          <w:lang w:val="en-US"/>
-        </w:rPr>
-        <w:t>,</w:t>
-      </w:r>
-      <w:r>
-        <w:rPr>
-          <w:lang w:val="en-US"/>
-        </w:rPr>
-        <w:br/>
-      </w:r>
-      <w:r>
-        <w:rPr>
-          <w:rStyle w:val="NormalTok"/>
-          <w:lang w:val="en-US"/>
-        </w:rPr>
-        <w:t xml:space="preserve">    </w:t>
-      </w:r>
-      <w:r>
-        <w:rPr>
-          <w:rStyle w:val="DataTypeTok"/>
-          <w:lang w:val="en-US"/>
-        </w:rPr>
-        <w:t>"I_sc_ref"</w:t>
-      </w:r>
-      <w:r>
-        <w:rPr>
-          <w:rStyle w:val="FunctionTok"/>
-          <w:lang w:val="en-US"/>
-        </w:rPr>
-        <w:t>:</w:t>
-      </w:r>
-      <w:r>
-        <w:rPr>
-          <w:rStyle w:val="NormalTok"/>
-          <w:lang w:val="en-US"/>
-        </w:rPr>
-        <w:t xml:space="preserve"> </w:t>
-      </w:r>
-      <w:r>
-        <w:rPr>
-          <w:rStyle w:val="FloatTok"/>
-          <w:lang w:val="en-US"/>
-        </w:rPr>
-        <w:t>9.51</w:t>
-      </w:r>
-      <w:r>
-        <w:rPr>
-          <w:rStyle w:val="FunctionTok"/>
-          <w:lang w:val="en-US"/>
-        </w:rPr>
-        <w:t>,</w:t>
-      </w:r>
-      <w:r>
-        <w:rPr>
-          <w:lang w:val="en-US"/>
-        </w:rPr>
-        <w:br/>
-      </w:r>
-      <w:r>
-        <w:rPr>
-          <w:rStyle w:val="NormalTok"/>
-          <w:lang w:val="en-US"/>
-        </w:rPr>
-        <w:t xml:space="preserve">    </w:t>
-      </w:r>
-      <w:r>
-        <w:rPr>
-          <w:rStyle w:val="DataTypeTok"/>
-          <w:lang w:val="en-US"/>
-        </w:rPr>
-        <w:t>"V_oc_ref"</w:t>
-      </w:r>
-      <w:r>
-        <w:rPr>
-          <w:rStyle w:val="FunctionTok"/>
-          <w:lang w:val="en-US"/>
-        </w:rPr>
-        <w:t>:</w:t>
-      </w:r>
-      <w:r>
-        <w:rPr>
-          <w:rStyle w:val="NormalTok"/>
-          <w:lang w:val="en-US"/>
-        </w:rPr>
-        <w:t xml:space="preserve"> </w:t>
-      </w:r>
-      <w:r>
-        <w:rPr>
-          <w:rStyle w:val="FloatTok"/>
-          <w:lang w:val="en-US"/>
-        </w:rPr>
-        <w:t>46.6</w:t>
-      </w:r>
-      <w:r>
-        <w:rPr>
-          <w:rStyle w:val="FunctionTok"/>
-          <w:lang w:val="en-US"/>
-        </w:rPr>
-        <w:t>,</w:t>
-      </w:r>
-      <w:r>
-        <w:rPr>
-          <w:lang w:val="en-US"/>
-        </w:rPr>
-        <w:br/>
-      </w:r>
-      <w:r>
-        <w:rPr>
-          <w:rStyle w:val="NormalTok"/>
-          <w:lang w:val="en-US"/>
-        </w:rPr>
-        <w:t xml:space="preserve">    </w:t>
-      </w:r>
-      <w:r>
-        <w:rPr>
-          <w:rStyle w:val="DataTypeTok"/>
-          <w:lang w:val="en-US"/>
-        </w:rPr>
-        <w:t>"I_mp_ref"</w:t>
-      </w:r>
-      <w:r>
-        <w:rPr>
-          <w:rStyle w:val="FunctionTok"/>
-          <w:lang w:val="en-US"/>
-        </w:rPr>
-        <w:t>:</w:t>
-      </w:r>
-      <w:r>
-        <w:rPr>
-          <w:rStyle w:val="NormalTok"/>
-          <w:lang w:val="en-US"/>
-        </w:rPr>
-        <w:t xml:space="preserve"> </w:t>
-      </w:r>
-      <w:r>
-        <w:rPr>
-          <w:rStyle w:val="FloatTok"/>
-          <w:lang w:val="en-US"/>
-        </w:rPr>
-        <w:t>8.94</w:t>
-      </w:r>
-      <w:r>
-        <w:rPr>
-          <w:rStyle w:val="FunctionTok"/>
-          <w:lang w:val="en-US"/>
-        </w:rPr>
-        <w:t>,</w:t>
-      </w:r>
-      <w:r>
-        <w:rPr>
-          <w:lang w:val="en-US"/>
-        </w:rPr>
-        <w:br/>
-      </w:r>
-      <w:r>
-        <w:rPr>
-          <w:rStyle w:val="NormalTok"/>
-          <w:lang w:val="en-US"/>
-        </w:rPr>
-        <w:t xml:space="preserve">    </w:t>
-      </w:r>
-      <w:r>
-        <w:rPr>
-          <w:rStyle w:val="DataTypeTok"/>
-          <w:lang w:val="en-US"/>
-        </w:rPr>
-        <w:t>"V_mp_ref"</w:t>
-      </w:r>
-      <w:r>
-        <w:rPr>
-          <w:rStyle w:val="FunctionTok"/>
-          <w:lang w:val="en-US"/>
-        </w:rPr>
-        <w:t>:</w:t>
-      </w:r>
-      <w:r>
-        <w:rPr>
-          <w:rStyle w:val="NormalTok"/>
-          <w:lang w:val="en-US"/>
-        </w:rPr>
-        <w:t xml:space="preserve"> </w:t>
-      </w:r>
-      <w:r>
-        <w:rPr>
-          <w:rStyle w:val="FloatTok"/>
-          <w:lang w:val="en-US"/>
-        </w:rPr>
-        <w:t>39.2</w:t>
-      </w:r>
-      <w:r>
-        <w:rPr>
-          <w:rStyle w:val="FunctionTok"/>
-          <w:lang w:val="en-US"/>
-        </w:rPr>
-        <w:t>,</w:t>
-      </w:r>
-      <w:r>
-        <w:rPr>
-          <w:lang w:val="en-US"/>
-        </w:rPr>
-        <w:br/>
-      </w:r>
-      <w:r>
-        <w:rPr>
-          <w:rStyle w:val="NormalTok"/>
-          <w:lang w:val="en-US"/>
-        </w:rPr>
-        <w:t xml:space="preserve">    </w:t>
-      </w:r>
-      <w:r>
-        <w:rPr>
-          <w:rStyle w:val="DataTypeTok"/>
-          <w:lang w:val="en-US"/>
-        </w:rPr>
-        <w:t>"alpha_sc"</w:t>
-      </w:r>
-      <w:r>
-        <w:rPr>
-          <w:rStyle w:val="FunctionTok"/>
-          <w:lang w:val="en-US"/>
-        </w:rPr>
-        <w:t>:</w:t>
-      </w:r>
-      <w:r>
-        <w:rPr>
-          <w:rStyle w:val="NormalTok"/>
-          <w:lang w:val="en-US"/>
-        </w:rPr>
-        <w:t xml:space="preserve"> </w:t>
-      </w:r>
-      <w:r>
-        <w:rPr>
-          <w:rStyle w:val="FloatTok"/>
-          <w:lang w:val="en-US"/>
-        </w:rPr>
-        <w:t>0.049947</w:t>
-      </w:r>
-      <w:r>
-        <w:rPr>
-          <w:rStyle w:val="FunctionTok"/>
-          <w:lang w:val="en-US"/>
-        </w:rPr>
-        <w:t>,</w:t>
-      </w:r>
-      <w:r>
-        <w:rPr>
-          <w:lang w:val="en-US"/>
-        </w:rPr>
-        <w:br/>
-      </w:r>
-      <w:r>
-        <w:rPr>
-          <w:rStyle w:val="NormalTok"/>
-          <w:lang w:val="en-US"/>
-        </w:rPr>
-        <w:t xml:space="preserve">    </w:t>
-      </w:r>
-      <w:r>
-        <w:rPr>
-          <w:rStyle w:val="DataTypeTok"/>
-          <w:lang w:val="en-US"/>
-        </w:rPr>
-        <w:t>"beta_oc"</w:t>
-      </w:r>
-      <w:r>
-        <w:rPr>
-          <w:rStyle w:val="FunctionTok"/>
-          <w:lang w:val="en-US"/>
-        </w:rPr>
-        <w:t>:</w:t>
-      </w:r>
-      <w:r>
-        <w:rPr>
-          <w:rStyle w:val="NormalTok"/>
-          <w:lang w:val="en-US"/>
-        </w:rPr>
-        <w:t xml:space="preserve"> </w:t>
-      </w:r>
-      <w:r>
-        <w:rPr>
-          <w:rStyle w:val="FloatTok"/>
-          <w:lang w:val="en-US"/>
-        </w:rPr>
-        <w:t>-0.2897</w:t>
-      </w:r>
-      <w:r>
-        <w:rPr>
-          <w:rStyle w:val="FunctionTok"/>
-          <w:lang w:val="en-US"/>
-        </w:rPr>
-        <w:t>,</w:t>
-      </w:r>
-      <w:r>
-        <w:rPr>
-          <w:lang w:val="en-US"/>
-        </w:rPr>
-        <w:br/>
-      </w:r>
-      <w:r>
-        <w:rPr>
-          <w:rStyle w:val="NormalTok"/>
-          <w:lang w:val="en-US"/>
-        </w:rPr>
-        <w:t xml:space="preserve">    </w:t>
-      </w:r>
-      <w:r>
-        <w:rPr>
-          <w:rStyle w:val="DataTypeTok"/>
-          <w:lang w:val="en-US"/>
-        </w:rPr>
-        <w:t>"gamma_r"</w:t>
-      </w:r>
-      <w:r>
-        <w:rPr>
-          <w:rStyle w:val="FunctionTok"/>
-          <w:lang w:val="en-US"/>
-        </w:rPr>
-        <w:t>:</w:t>
-      </w:r>
-      <w:r>
-        <w:rPr>
-          <w:rStyle w:val="NormalTok"/>
-          <w:lang w:val="en-US"/>
-        </w:rPr>
-        <w:t xml:space="preserve"> </w:t>
-      </w:r>
-      <w:r>
-        <w:rPr>
-          <w:rStyle w:val="FloatTok"/>
-          <w:lang w:val="en-US"/>
-        </w:rPr>
-        <w:t>-0.37</w:t>
-      </w:r>
-      <w:r>
-        <w:rPr>
-          <w:rStyle w:val="FunctionTok"/>
-          <w:lang w:val="en-US"/>
-        </w:rPr>
-        <w:t>,</w:t>
-      </w:r>
-      <w:r>
-        <w:rPr>
-          <w:lang w:val="en-US"/>
-        </w:rPr>
-        <w:br/>
-      </w:r>
-      <w:r>
-        <w:rPr>
-          <w:rStyle w:val="NormalTok"/>
-          <w:lang w:val="en-US"/>
-        </w:rPr>
-        <w:t xml:space="preserve">    </w:t>
-      </w:r>
-      <w:r>
-        <w:rPr>
-          <w:rStyle w:val="DataTypeTok"/>
-          <w:lang w:val="en-US"/>
-        </w:rPr>
-        <w:t>"STC"</w:t>
-      </w:r>
-      <w:r>
-        <w:rPr>
-          <w:rStyle w:val="FunctionTok"/>
-          <w:lang w:val="en-US"/>
-        </w:rPr>
-        <w:t>:</w:t>
-      </w:r>
-      <w:r>
-        <w:rPr>
-          <w:rStyle w:val="NormalTok"/>
-          <w:lang w:val="en-US"/>
-        </w:rPr>
-        <w:t xml:space="preserve"> </w:t>
-      </w:r>
-      <w:r>
-        <w:rPr>
-          <w:rStyle w:val="FloatTok"/>
-          <w:lang w:val="en-US"/>
-        </w:rPr>
-        <w:t>350.0</w:t>
-      </w:r>
-      <w:r>
-        <w:rPr>
-          <w:lang w:val="en-US"/>
-        </w:rPr>
-        <w:br/>
-      </w:r>
-      <w:r>
-        <w:rPr>
-          <w:rStyle w:val="NormalTok"/>
-          <w:lang w:val="en-US"/>
-        </w:rPr>
-        <w:t xml:space="preserve">  </w:t>
-      </w:r>
-      <w:r>
-        <w:rPr>
-          <w:rStyle w:val="FunctionTok"/>
-          <w:lang w:val="en-US"/>
-        </w:rPr>
-        <w:t>},</w:t>
-      </w:r>
-      <w:r>
-        <w:rPr>
-          <w:lang w:val="en-US"/>
-        </w:rPr>
-        <w:br/>
-      </w:r>
-      <w:r>
-        <w:rPr>
-          <w:rStyle w:val="NormalTok"/>
-          <w:lang w:val="en-US"/>
-        </w:rPr>
-        <w:t xml:space="preserve">  </w:t>
-      </w:r>
-      <w:r>
-        <w:rPr>
-          <w:rStyle w:val="DataTypeTok"/>
-          <w:lang w:val="en-US"/>
-        </w:rPr>
-        <w:t>"bifacial"</w:t>
-      </w:r>
-      <w:r>
-        <w:rPr>
-          <w:rStyle w:val="FunctionTok"/>
-          <w:lang w:val="en-US"/>
-        </w:rPr>
-        <w:t>:</w:t>
-      </w:r>
-      <w:r>
-        <w:rPr>
-          <w:rStyle w:val="NormalTok"/>
-          <w:lang w:val="en-US"/>
-        </w:rPr>
-        <w:t xml:space="preserve"> </w:t>
-      </w:r>
-      <w:r>
-        <w:rPr>
-          <w:rStyle w:val="KeywordTok"/>
-          <w:lang w:val="en-US"/>
-        </w:rPr>
-        <w:t>false</w:t>
-      </w:r>
-      <w:r>
-        <w:rPr>
-          <w:rStyle w:val="FunctionTok"/>
-          <w:lang w:val="en-US"/>
-        </w:rPr>
-        <w:t>,</w:t>
-      </w:r>
-      <w:r>
-        <w:rPr>
-          <w:lang w:val="en-US"/>
-        </w:rPr>
-        <w:br/>
-      </w:r>
-      <w:r>
-        <w:rPr>
-          <w:rStyle w:val="NormalTok"/>
-          <w:lang w:val="en-US"/>
-        </w:rPr>
-        <w:t xml:space="preserve">  </w:t>
-      </w:r>
-      <w:r>
-        <w:rPr>
-          <w:rStyle w:val="DataTypeTok"/>
-          <w:lang w:val="en-US"/>
-        </w:rPr>
-        <w:t>"bifaciality"</w:t>
-      </w:r>
-      <w:r>
-        <w:rPr>
-          <w:rStyle w:val="FunctionTok"/>
-          <w:lang w:val="en-US"/>
-        </w:rPr>
-        <w:t>:</w:t>
-      </w:r>
-      <w:r>
-        <w:rPr>
-          <w:rStyle w:val="NormalTok"/>
-          <w:lang w:val="en-US"/>
-        </w:rPr>
-        <w:t xml:space="preserve"> </w:t>
-      </w:r>
-      <w:r>
-        <w:rPr>
-          <w:rStyle w:val="KeywordTok"/>
-          <w:lang w:val="en-US"/>
-        </w:rPr>
-        <w:t>null</w:t>
-      </w:r>
-      <w:r>
-        <w:rPr>
-          <w:rStyle w:val="FunctionTok"/>
-          <w:lang w:val="en-US"/>
-        </w:rPr>
-        <w:t>,</w:t>
-      </w:r>
-      <w:r>
-        <w:rPr>
-          <w:lang w:val="en-US"/>
-        </w:rPr>
-        <w:br/>
-      </w:r>
-      <w:r>
-        <w:rPr>
-          <w:rStyle w:val="NormalTok"/>
-          <w:lang w:val="en-US"/>
-        </w:rPr>
-        <w:t xml:space="preserve">  </w:t>
-      </w:r>
-      <w:r>
-        <w:rPr>
-          <w:rStyle w:val="DataTypeTok"/>
-          <w:lang w:val="en-US"/>
-        </w:rPr>
-        <w:t>"row_height"</w:t>
-      </w:r>
-      <w:r>
-        <w:rPr>
-          <w:rStyle w:val="FunctionTok"/>
-          <w:lang w:val="en-US"/>
-        </w:rPr>
-        <w:t>:</w:t>
-      </w:r>
-      <w:r>
-        <w:rPr>
-          <w:rStyle w:val="NormalTok"/>
-          <w:lang w:val="en-US"/>
-        </w:rPr>
-        <w:t xml:space="preserve"> </w:t>
-      </w:r>
-      <w:r>
-        <w:rPr>
-          <w:rStyle w:val="KeywordTok"/>
-          <w:lang w:val="en-US"/>
-        </w:rPr>
-        <w:t>null</w:t>
-      </w:r>
-      <w:r>
-        <w:rPr>
-          <w:rStyle w:val="FunctionTok"/>
-          <w:lang w:val="en-US"/>
-        </w:rPr>
-        <w:t>,</w:t>
-      </w:r>
-      <w:r>
-        <w:rPr>
-          <w:lang w:val="en-US"/>
-        </w:rPr>
-        <w:br/>
-      </w:r>
-      <w:r>
-        <w:rPr>
-          <w:rStyle w:val="NormalTok"/>
-          <w:lang w:val="en-US"/>
-        </w:rPr>
-        <w:t xml:space="preserve">  </w:t>
-      </w:r>
-      <w:r>
-        <w:rPr>
-          <w:rStyle w:val="DataTypeTok"/>
-          <w:lang w:val="en-US"/>
-        </w:rPr>
-        <w:t>"row_width"</w:t>
-      </w:r>
-      <w:r>
-        <w:rPr>
-          <w:rStyle w:val="FunctionTok"/>
-          <w:lang w:val="en-US"/>
-        </w:rPr>
-        <w:t>:</w:t>
-      </w:r>
-      <w:r>
-        <w:rPr>
-          <w:rStyle w:val="NormalTok"/>
-          <w:lang w:val="en-US"/>
-        </w:rPr>
-        <w:t xml:space="preserve"> </w:t>
-      </w:r>
-      <w:r>
-        <w:rPr>
-          <w:rStyle w:val="KeywordTok"/>
-          <w:lang w:val="en-US"/>
-        </w:rPr>
-        <w:t>null</w:t>
-      </w:r>
-      <w:r>
-        <w:rPr>
-          <w:rStyle w:val="FunctionTok"/>
-          <w:lang w:val="en-US"/>
-        </w:rPr>
-        <w:t>,</w:t>
-      </w:r>
-      <w:r>
-        <w:rPr>
-          <w:lang w:val="en-US"/>
-        </w:rPr>
-        <w:br/>
-      </w:r>
-      <w:r>
-        <w:rPr>
-          <w:rStyle w:val="NormalTok"/>
-          <w:lang w:val="en-US"/>
-        </w:rPr>
-        <w:t xml:space="preserve">  </w:t>
-      </w:r>
-      <w:r>
-        <w:rPr>
-          <w:rStyle w:val="DataTypeTok"/>
-          <w:lang w:val="en-US"/>
-        </w:rPr>
-        <w:t>"num_arrays"</w:t>
-      </w:r>
-      <w:r>
-        <w:rPr>
-          <w:rStyle w:val="FunctionTok"/>
-          <w:lang w:val="en-US"/>
-        </w:rPr>
-        <w:t>:</w:t>
-      </w:r>
-      <w:r>
-        <w:rPr>
-          <w:rStyle w:val="NormalTok"/>
-          <w:lang w:val="en-US"/>
-        </w:rPr>
-        <w:t xml:space="preserve"> </w:t>
-      </w:r>
-      <w:r>
-        <w:rPr>
-          <w:rStyle w:val="DecValTok"/>
-          <w:lang w:val="en-US"/>
-        </w:rPr>
-        <w:t>1</w:t>
-      </w:r>
-      <w:r>
-        <w:rPr>
-          <w:rStyle w:val="FunctionTok"/>
-          <w:lang w:val="en-US"/>
-        </w:rPr>
-        <w:t>,</w:t>
-      </w:r>
-      <w:r>
-        <w:rPr>
-          <w:lang w:val="en-US"/>
-        </w:rPr>
-        <w:br/>
-      </w:r>
-      <w:r>
-        <w:rPr>
-          <w:rStyle w:val="NormalTok"/>
-          <w:lang w:val="en-US"/>
-        </w:rPr>
-        <w:t xml:space="preserve">  </w:t>
-      </w:r>
-      <w:r>
-        <w:rPr>
-          <w:rStyle w:val="DataTypeTok"/>
-          <w:lang w:val="en-US"/>
-        </w:rPr>
-        <w:t>"modules_per_string"</w:t>
-      </w:r>
-      <w:r>
-        <w:rPr>
-          <w:rStyle w:val="FunctionTok"/>
-          <w:lang w:val="en-US"/>
-        </w:rPr>
-        <w:t>:</w:t>
-      </w:r>
-      <w:r>
-        <w:rPr>
-          <w:rStyle w:val="NormalTok"/>
-          <w:lang w:val="en-US"/>
-        </w:rPr>
-        <w:t xml:space="preserve"> </w:t>
-      </w:r>
-      <w:r>
-        <w:rPr>
-          <w:rStyle w:val="OtherTok"/>
-          <w:lang w:val="en-US"/>
-        </w:rPr>
-        <w:t>[</w:t>
-      </w:r>
-      <w:r>
-        <w:rPr>
-          <w:lang w:val="en-US"/>
-        </w:rPr>
-        <w:br/>
-      </w:r>
-      <w:r>
-        <w:rPr>
-          <w:rStyle w:val="NormalTok"/>
-          <w:lang w:val="en-US"/>
-        </w:rPr>
-        <w:t xml:space="preserve">    </w:t>
-      </w:r>
-      <w:r>
-        <w:rPr>
-          <w:rStyle w:val="DecValTok"/>
-          <w:lang w:val="en-US"/>
-        </w:rPr>
-        <w:t>18</w:t>
-      </w:r>
-      <w:r>
-        <w:rPr>
-          <w:lang w:val="en-US"/>
-        </w:rPr>
-        <w:br/>
-      </w:r>
-      <w:r>
-        <w:rPr>
-          <w:rStyle w:val="NormalTok"/>
-          <w:lang w:val="en-US"/>
-        </w:rPr>
-        <w:t xml:space="preserve">  </w:t>
-      </w:r>
-      <w:r>
-        <w:rPr>
-          <w:rStyle w:val="OtherTok"/>
-          <w:lang w:val="en-US"/>
-        </w:rPr>
-        <w:t>]</w:t>
-      </w:r>
-      <w:r>
-        <w:rPr>
-          <w:rStyle w:val="FunctionTok"/>
-          <w:lang w:val="en-US"/>
-        </w:rPr>
-        <w:t>,</w:t>
-      </w:r>
-      <w:r>
-        <w:rPr>
-          <w:lang w:val="en-US"/>
-        </w:rPr>
-        <w:br/>
-      </w:r>
-      <w:r>
-        <w:rPr>
-          <w:rStyle w:val="NormalTok"/>
-          <w:lang w:val="en-US"/>
-        </w:rPr>
-        <w:t xml:space="preserve">  </w:t>
-      </w:r>
-      <w:r>
-        <w:rPr>
-          <w:rStyle w:val="DataTypeTok"/>
-          <w:lang w:val="en-US"/>
-        </w:rPr>
-        <w:t>"strings_per_inverter"</w:t>
-      </w:r>
-      <w:r>
-        <w:rPr>
-          <w:rStyle w:val="FunctionTok"/>
-          <w:lang w:val="en-US"/>
-        </w:rPr>
-        <w:t>:</w:t>
-      </w:r>
-      <w:r>
-        <w:rPr>
-          <w:rStyle w:val="NormalTok"/>
-          <w:lang w:val="en-US"/>
-        </w:rPr>
-        <w:t xml:space="preserve"> </w:t>
-      </w:r>
-      <w:r>
-        <w:rPr>
-          <w:rStyle w:val="OtherTok"/>
-          <w:lang w:val="en-US"/>
-        </w:rPr>
-        <w:t>[</w:t>
-      </w:r>
-      <w:r>
-        <w:rPr>
-          <w:lang w:val="en-US"/>
-        </w:rPr>
-        <w:br/>
-      </w:r>
-      <w:r>
-        <w:rPr>
-          <w:rStyle w:val="NormalTok"/>
-          <w:lang w:val="en-US"/>
-        </w:rPr>
-        <w:t xml:space="preserve">    </w:t>
-      </w:r>
-      <w:r>
-        <w:rPr>
-          <w:rStyle w:val="DecValTok"/>
-          <w:lang w:val="en-US"/>
-        </w:rPr>
-        <w:t>4</w:t>
-      </w:r>
-      <w:r>
-        <w:rPr>
-          <w:lang w:val="en-US"/>
-        </w:rPr>
-        <w:br/>
-      </w:r>
-      <w:r>
-        <w:rPr>
-          <w:rStyle w:val="NormalTok"/>
-          <w:lang w:val="en-US"/>
-        </w:rPr>
-        <w:t xml:space="preserve">  </w:t>
-      </w:r>
-      <w:r>
-        <w:rPr>
-          <w:rStyle w:val="OtherTok"/>
-          <w:lang w:val="en-US"/>
-        </w:rPr>
-        <w:t>]</w:t>
-      </w:r>
-      <w:r>
-        <w:rPr>
-          <w:rStyle w:val="FunctionTok"/>
-          <w:lang w:val="en-US"/>
-        </w:rPr>
-        <w:t>,</w:t>
-      </w:r>
-      <w:r>
-        <w:rPr>
-          <w:lang w:val="en-US"/>
-        </w:rPr>
-        <w:br/>
-      </w:r>
-      <w:r>
-        <w:rPr>
-          <w:rStyle w:val="NormalTok"/>
-          <w:lang w:val="en-US"/>
-        </w:rPr>
-        <w:t xml:space="preserve">  </w:t>
-      </w:r>
-      <w:r>
-        <w:rPr>
-          <w:rStyle w:val="DataTypeTok"/>
-          <w:lang w:val="en-US"/>
-        </w:rPr>
-        <w:t>"num_inverter"</w:t>
-      </w:r>
-      <w:r>
-        <w:rPr>
-          <w:rStyle w:val="FunctionTok"/>
-          <w:lang w:val="en-US"/>
-        </w:rPr>
-        <w:t>:</w:t>
-      </w:r>
-      <w:r>
-        <w:rPr>
-          <w:rStyle w:val="NormalTok"/>
-          <w:lang w:val="en-US"/>
-        </w:rPr>
-        <w:t xml:space="preserve"> </w:t>
-      </w:r>
-      <w:r>
-        <w:rPr>
-          <w:rStyle w:val="DecValTok"/>
-          <w:lang w:val="en-US"/>
-        </w:rPr>
-        <w:t>1</w:t>
-      </w:r>
-      <w:r>
-        <w:rPr>
-          <w:rStyle w:val="FunctionTok"/>
-          <w:lang w:val="en-US"/>
-        </w:rPr>
-        <w:t>,</w:t>
-      </w:r>
-      <w:r>
-        <w:rPr>
-          <w:lang w:val="en-US"/>
-        </w:rPr>
-        <w:br/>
-      </w:r>
-      <w:r>
-        <w:rPr>
-          <w:rStyle w:val="NormalTok"/>
-          <w:lang w:val="en-US"/>
-        </w:rPr>
-        <w:t xml:space="preserve">  </w:t>
-      </w:r>
-      <w:r>
-        <w:rPr>
-          <w:rStyle w:val="DataTypeTok"/>
-          <w:lang w:val="en-US"/>
-        </w:rPr>
-        <w:t>"with_tracker"</w:t>
-      </w:r>
-      <w:r>
-        <w:rPr>
-          <w:rStyle w:val="FunctionTok"/>
-          <w:lang w:val="en-US"/>
-        </w:rPr>
-        <w:t>:</w:t>
-      </w:r>
-      <w:r>
-        <w:rPr>
-          <w:rStyle w:val="NormalTok"/>
-          <w:lang w:val="en-US"/>
-        </w:rPr>
-        <w:t xml:space="preserve"> </w:t>
-      </w:r>
-      <w:r>
-        <w:rPr>
-          <w:rStyle w:val="KeywordTok"/>
-          <w:lang w:val="en-US"/>
-        </w:rPr>
-        <w:t>false</w:t>
-      </w:r>
-      <w:r>
-        <w:rPr>
-          <w:rStyle w:val="FunctionTok"/>
-          <w:lang w:val="en-US"/>
-        </w:rPr>
-        <w:t>,</w:t>
-      </w:r>
-      <w:r>
-        <w:rPr>
-          <w:lang w:val="en-US"/>
-        </w:rPr>
-        <w:br/>
-      </w:r>
-      <w:r>
-        <w:rPr>
-          <w:rStyle w:val="NormalTok"/>
-          <w:lang w:val="en-US"/>
-        </w:rPr>
-        <w:t xml:space="preserve">  </w:t>
-      </w:r>
-      <w:r>
-        <w:rPr>
-          <w:rStyle w:val="DataTypeTok"/>
-          <w:lang w:val="en-US"/>
-        </w:rPr>
-        <w:t>"surface_tilt"</w:t>
-      </w:r>
-      <w:r>
-        <w:rPr>
-          <w:rStyle w:val="FunctionTok"/>
-          <w:lang w:val="en-US"/>
-        </w:rPr>
-        <w:t>:</w:t>
-      </w:r>
-      <w:r>
-        <w:rPr>
-          <w:rStyle w:val="NormalTok"/>
-          <w:lang w:val="en-US"/>
-        </w:rPr>
-        <w:t xml:space="preserve"> </w:t>
-      </w:r>
-      <w:r>
-        <w:rPr>
-          <w:rStyle w:val="OtherTok"/>
-          <w:lang w:val="en-US"/>
-        </w:rPr>
-        <w:t>[</w:t>
-      </w:r>
-      <w:r>
-        <w:rPr>
-          <w:lang w:val="en-US"/>
-        </w:rPr>
-        <w:br/>
-      </w:r>
-      <w:r>
-        <w:rPr>
-          <w:rStyle w:val="NormalTok"/>
-          <w:lang w:val="en-US"/>
-        </w:rPr>
-        <w:t xml:space="preserve">    </w:t>
-      </w:r>
-      <w:r>
-        <w:rPr>
-          <w:rStyle w:val="FloatTok"/>
-          <w:lang w:val="en-US"/>
-        </w:rPr>
-        <w:t>10.0</w:t>
-      </w:r>
-      <w:r>
-        <w:rPr>
-          <w:lang w:val="en-US"/>
-        </w:rPr>
-        <w:br/>
-      </w:r>
-      <w:r>
-        <w:rPr>
-          <w:rStyle w:val="NormalTok"/>
-          <w:lang w:val="en-US"/>
-        </w:rPr>
-        <w:t xml:space="preserve">  </w:t>
-      </w:r>
-      <w:r>
-        <w:rPr>
-          <w:rStyle w:val="OtherTok"/>
-          <w:lang w:val="en-US"/>
-        </w:rPr>
-        <w:t>]</w:t>
-      </w:r>
-      <w:r>
-        <w:rPr>
-          <w:rStyle w:val="FunctionTok"/>
-          <w:lang w:val="en-US"/>
-        </w:rPr>
-        <w:t>,</w:t>
-      </w:r>
-      <w:r>
-        <w:rPr>
-          <w:lang w:val="en-US"/>
-        </w:rPr>
-        <w:br/>
-      </w:r>
-      <w:r>
-        <w:rPr>
-          <w:rStyle w:val="NormalTok"/>
-          <w:lang w:val="en-US"/>
-        </w:rPr>
-        <w:t xml:space="preserve">  </w:t>
-      </w:r>
-      <w:r>
-        <w:rPr>
-          <w:rStyle w:val="DataTypeTok"/>
-          <w:lang w:val="en-US"/>
-        </w:rPr>
-        <w:t>"surface_azimuth"</w:t>
-      </w:r>
-      <w:r>
-        <w:rPr>
-          <w:rStyle w:val="FunctionTok"/>
-          <w:lang w:val="en-US"/>
-        </w:rPr>
-        <w:t>:</w:t>
-      </w:r>
-      <w:r>
-        <w:rPr>
-          <w:rStyle w:val="NormalTok"/>
-          <w:lang w:val="en-US"/>
-        </w:rPr>
-        <w:t xml:space="preserve"> </w:t>
-      </w:r>
-      <w:r>
-        <w:rPr>
-          <w:rStyle w:val="OtherTok"/>
-          <w:lang w:val="en-US"/>
-        </w:rPr>
-        <w:t>[</w:t>
-      </w:r>
-      <w:r>
-        <w:rPr>
-          <w:lang w:val="en-US"/>
-        </w:rPr>
-        <w:br/>
-      </w:r>
-      <w:r>
-        <w:rPr>
-          <w:rStyle w:val="NormalTok"/>
-          <w:lang w:val="en-US"/>
-        </w:rPr>
-        <w:t xml:space="preserve">    </w:t>
-      </w:r>
-      <w:r>
-        <w:rPr>
-          <w:rStyle w:val="FloatTok"/>
-          <w:lang w:val="en-US"/>
-        </w:rPr>
-        <w:t>180.0</w:t>
-      </w:r>
-      <w:r>
-        <w:rPr>
-          <w:lang w:val="en-US"/>
-        </w:rPr>
-        <w:br/>
-      </w:r>
-      <w:r>
-        <w:rPr>
-          <w:rStyle w:val="NormalTok"/>
-          <w:lang w:val="en-US"/>
-        </w:rPr>
-        <w:t xml:space="preserve">  </w:t>
-      </w:r>
-      <w:r>
-        <w:rPr>
-          <w:rStyle w:val="OtherTok"/>
-          <w:lang w:val="en-US"/>
-        </w:rPr>
-        <w:t>]</w:t>
-      </w:r>
-      <w:r>
-        <w:rPr>
-          <w:rStyle w:val="FunctionTok"/>
-          <w:lang w:val="en-US"/>
-        </w:rPr>
-        <w:t>,</w:t>
-      </w:r>
-      <w:r>
-        <w:rPr>
-          <w:lang w:val="en-US"/>
-        </w:rPr>
-        <w:br/>
-      </w:r>
-      <w:r>
-        <w:rPr>
-          <w:rStyle w:val="NormalTok"/>
-          <w:lang w:val="en-US"/>
-        </w:rPr>
-        <w:t xml:space="preserve">  </w:t>
-      </w:r>
-      <w:r>
-        <w:rPr>
-          <w:rStyle w:val="DataTypeTok"/>
-          <w:lang w:val="en-US"/>
-        </w:rPr>
-        <w:t>"axis_tilt"</w:t>
-      </w:r>
-      <w:r>
-        <w:rPr>
-          <w:rStyle w:val="FunctionTok"/>
-          <w:lang w:val="en-US"/>
-        </w:rPr>
-        <w:t>:</w:t>
-      </w:r>
-      <w:r>
-        <w:rPr>
-          <w:rStyle w:val="NormalTok"/>
-          <w:lang w:val="en-US"/>
-        </w:rPr>
-        <w:t xml:space="preserve"> </w:t>
-      </w:r>
-      <w:r>
-        <w:rPr>
-          <w:rStyle w:val="KeywordTok"/>
-          <w:lang w:val="en-US"/>
-        </w:rPr>
-        <w:t>null</w:t>
-      </w:r>
-      <w:r>
-        <w:rPr>
-          <w:rStyle w:val="FunctionTok"/>
-          <w:lang w:val="en-US"/>
-        </w:rPr>
-        <w:t>,</w:t>
-      </w:r>
-      <w:r>
-        <w:rPr>
-          <w:lang w:val="en-US"/>
-        </w:rPr>
-        <w:br/>
-      </w:r>
-      <w:r>
-        <w:rPr>
-          <w:rStyle w:val="NormalTok"/>
-          <w:lang w:val="en-US"/>
-        </w:rPr>
-        <w:t xml:space="preserve">  </w:t>
-      </w:r>
-      <w:r>
-        <w:rPr>
-          <w:rStyle w:val="DataTypeTok"/>
-          <w:lang w:val="en-US"/>
-        </w:rPr>
-        <w:t>"axis_azimuth"</w:t>
-      </w:r>
-      <w:r>
-        <w:rPr>
-          <w:rStyle w:val="FunctionTok"/>
-          <w:lang w:val="en-US"/>
-        </w:rPr>
-        <w:t>:</w:t>
-      </w:r>
-      <w:r>
-        <w:rPr>
-          <w:rStyle w:val="NormalTok"/>
-          <w:lang w:val="en-US"/>
-        </w:rPr>
-        <w:t xml:space="preserve"> </w:t>
-      </w:r>
-      <w:r>
-        <w:rPr>
-          <w:rStyle w:val="KeywordTok"/>
-          <w:lang w:val="en-US"/>
-        </w:rPr>
-        <w:t>null</w:t>
-      </w:r>
-      <w:r>
-        <w:rPr>
-          <w:rStyle w:val="FunctionTok"/>
-          <w:lang w:val="en-US"/>
-        </w:rPr>
-        <w:t>,</w:t>
-      </w:r>
-      <w:r>
-        <w:rPr>
-          <w:lang w:val="en-US"/>
-        </w:rPr>
-        <w:br/>
-      </w:r>
-      <w:r>
-        <w:rPr>
-          <w:rStyle w:val="NormalTok"/>
-          <w:lang w:val="en-US"/>
-        </w:rPr>
-        <w:t xml:space="preserve">  </w:t>
-      </w:r>
-      <w:r>
-        <w:rPr>
-          <w:rStyle w:val="DataTypeTok"/>
-          <w:lang w:val="en-US"/>
-        </w:rPr>
-        <w:t>"max_angle"</w:t>
-      </w:r>
-      <w:r>
-        <w:rPr>
-          <w:rStyle w:val="FunctionTok"/>
-          <w:lang w:val="en-US"/>
-        </w:rPr>
-        <w:t>:</w:t>
-      </w:r>
-      <w:r>
-        <w:rPr>
-          <w:rStyle w:val="NormalTok"/>
-          <w:lang w:val="en-US"/>
-        </w:rPr>
-        <w:t xml:space="preserve"> </w:t>
-      </w:r>
-      <w:r>
-        <w:rPr>
-          <w:rStyle w:val="KeywordTok"/>
-          <w:lang w:val="en-US"/>
-        </w:rPr>
-        <w:t>null</w:t>
-      </w:r>
-      <w:r>
-        <w:rPr>
-          <w:rStyle w:val="FunctionTok"/>
-          <w:lang w:val="en-US"/>
-        </w:rPr>
-        <w:t>,</w:t>
-      </w:r>
-      <w:r>
-        <w:rPr>
-          <w:lang w:val="en-US"/>
-        </w:rPr>
-        <w:br/>
-      </w:r>
-      <w:r>
-        <w:rPr>
-          <w:rStyle w:val="NormalTok"/>
-          <w:lang w:val="en-US"/>
-        </w:rPr>
-        <w:t xml:space="preserve">  </w:t>
-      </w:r>
-      <w:r>
-        <w:rPr>
-          <w:rStyle w:val="DataTypeTok"/>
-          <w:lang w:val="en-US"/>
-        </w:rPr>
-        <w:t>"module_type"</w:t>
-      </w:r>
-      <w:r>
-        <w:rPr>
-          <w:rStyle w:val="FunctionTok"/>
-          <w:lang w:val="en-US"/>
-        </w:rPr>
-        <w:t>:</w:t>
-      </w:r>
-      <w:r>
-        <w:rPr>
-          <w:rStyle w:val="NormalTok"/>
-          <w:lang w:val="en-US"/>
-        </w:rPr>
-        <w:t xml:space="preserve"> </w:t>
-      </w:r>
-      <w:r>
-        <w:rPr>
-          <w:rStyle w:val="StringTok"/>
-          <w:lang w:val="en-US"/>
-        </w:rPr>
-        <w:t>"glass_glass"</w:t>
-      </w:r>
-      <w:r>
-        <w:rPr>
-          <w:rStyle w:val="FunctionTok"/>
-          <w:lang w:val="en-US"/>
-        </w:rPr>
-        <w:t>,</w:t>
-      </w:r>
-      <w:r>
-        <w:rPr>
-          <w:lang w:val="en-US"/>
-        </w:rPr>
-        <w:br/>
-      </w:r>
-      <w:r>
-        <w:rPr>
-          <w:rStyle w:val="NormalTok"/>
-          <w:lang w:val="en-US"/>
-        </w:rPr>
-        <w:t xml:space="preserve">  </w:t>
-      </w:r>
-      <w:r>
-        <w:rPr>
-          <w:rStyle w:val="DataTypeTok"/>
-          <w:lang w:val="en-US"/>
-        </w:rPr>
-        <w:t>"loss"</w:t>
-      </w:r>
-      <w:r>
-        <w:rPr>
-          <w:rStyle w:val="FunctionTok"/>
-          <w:lang w:val="en-US"/>
-        </w:rPr>
-        <w:t>:</w:t>
-      </w:r>
-      <w:r>
-        <w:rPr>
-          <w:rStyle w:val="NormalTok"/>
-          <w:lang w:val="en-US"/>
-        </w:rPr>
-        <w:t xml:space="preserve"> </w:t>
-      </w:r>
-      <w:r>
-        <w:rPr>
-          <w:rStyle w:val="FloatTok"/>
-          <w:lang w:val="en-US"/>
-        </w:rPr>
-        <w:t>26.9</w:t>
-      </w:r>
-      <w:r>
-        <w:rPr>
-          <w:rStyle w:val="FunctionTok"/>
-          <w:lang w:val="en-US"/>
-        </w:rPr>
-        <w:t>,</w:t>
-      </w:r>
-      <w:r>
-        <w:rPr>
-          <w:lang w:val="en-US"/>
-        </w:rPr>
-        <w:br/>
-      </w:r>
-      <w:r>
-        <w:rPr>
-          <w:rStyle w:val="NormalTok"/>
-          <w:lang w:val="en-US"/>
-        </w:rPr>
-        <w:t xml:space="preserve">  </w:t>
-      </w:r>
-      <w:r>
-        <w:rPr>
-          <w:rStyle w:val="DataTypeTok"/>
-          <w:lang w:val="en-US"/>
-        </w:rPr>
-        <w:t>"kpc"</w:t>
-      </w:r>
-      <w:r>
-        <w:rPr>
-          <w:rStyle w:val="FunctionTok"/>
-          <w:lang w:val="en-US"/>
-        </w:rPr>
-        <w:t>:</w:t>
-      </w:r>
-      <w:r>
-        <w:rPr>
-          <w:rStyle w:val="NormalTok"/>
-          <w:lang w:val="en-US"/>
-        </w:rPr>
-        <w:t xml:space="preserve"> </w:t>
-      </w:r>
-      <w:r>
-        <w:rPr>
-          <w:rStyle w:val="FloatTok"/>
-          <w:lang w:val="en-US"/>
-        </w:rPr>
-        <w:t>0.0</w:t>
-      </w:r>
-      <w:r>
-        <w:rPr>
-          <w:rStyle w:val="FunctionTok"/>
-          <w:lang w:val="en-US"/>
-        </w:rPr>
-        <w:t>,</w:t>
-      </w:r>
-      <w:r>
-        <w:rPr>
-          <w:lang w:val="en-US"/>
-        </w:rPr>
-        <w:br/>
-      </w:r>
-      <w:r>
-        <w:rPr>
-          <w:rStyle w:val="NormalTok"/>
-          <w:lang w:val="en-US"/>
-        </w:rPr>
-        <w:t xml:space="preserve">  </w:t>
-      </w:r>
-      <w:r>
-        <w:rPr>
-          <w:rStyle w:val="DataTypeTok"/>
-          <w:lang w:val="en-US"/>
-        </w:rPr>
-        <w:t>"kt"</w:t>
-      </w:r>
-      <w:r>
-        <w:rPr>
-          <w:rStyle w:val="FunctionTok"/>
-          <w:lang w:val="en-US"/>
-        </w:rPr>
-        <w:t>:</w:t>
-      </w:r>
-      <w:r>
-        <w:rPr>
-          <w:rStyle w:val="NormalTok"/>
-          <w:lang w:val="en-US"/>
-        </w:rPr>
-        <w:t xml:space="preserve"> </w:t>
-      </w:r>
-      <w:r>
-        <w:rPr>
-          <w:rStyle w:val="FloatTok"/>
-          <w:lang w:val="en-US"/>
-        </w:rPr>
-        <w:t>0.0</w:t>
-      </w:r>
-      <w:r>
-        <w:rPr>
-          <w:rStyle w:val="FunctionTok"/>
-          <w:lang w:val="en-US"/>
-        </w:rPr>
-        <w:t>,</w:t>
-      </w:r>
-      <w:r>
-        <w:rPr>
-          <w:lang w:val="en-US"/>
-        </w:rPr>
-        <w:br/>
-      </w:r>
-      <w:r>
-        <w:rPr>
-          <w:rStyle w:val="NormalTok"/>
-          <w:lang w:val="en-US"/>
-        </w:rPr>
-        <w:t xml:space="preserve">  </w:t>
-      </w:r>
-      <w:r>
-        <w:rPr>
-          <w:rStyle w:val="DataTypeTok"/>
-          <w:lang w:val="en-US"/>
-        </w:rPr>
-        <w:t>"kin"</w:t>
-      </w:r>
-      <w:r>
-        <w:rPr>
-          <w:rStyle w:val="FunctionTok"/>
-          <w:lang w:val="en-US"/>
-        </w:rPr>
-        <w:t>:</w:t>
-      </w:r>
-      <w:r>
-        <w:rPr>
-          <w:rStyle w:val="NormalTok"/>
-          <w:lang w:val="en-US"/>
-        </w:rPr>
-        <w:t xml:space="preserve"> </w:t>
-      </w:r>
-      <w:r>
-        <w:rPr>
-          <w:rStyle w:val="FloatTok"/>
-          <w:lang w:val="en-US"/>
-        </w:rPr>
-        <w:t>0.0</w:t>
-      </w:r>
-      <w:r>
-        <w:rPr>
-          <w:rStyle w:val="FunctionTok"/>
-          <w:lang w:val="en-US"/>
-        </w:rPr>
-        <w:t>,</w:t>
-      </w:r>
-      <w:r>
-        <w:rPr>
-          <w:lang w:val="en-US"/>
-        </w:rPr>
-        <w:br/>
-      </w:r>
-      <w:r>
-        <w:rPr>
-          <w:rStyle w:val="NormalTok"/>
-          <w:lang w:val="en-US"/>
-        </w:rPr>
-        <w:t xml:space="preserve">  </w:t>
-      </w:r>
-      <w:r>
-        <w:rPr>
-          <w:rStyle w:val="DataTypeTok"/>
-          <w:lang w:val="en-US"/>
-        </w:rPr>
-        <w:t>"name"</w:t>
-      </w:r>
-      <w:r>
-        <w:rPr>
-          <w:rStyle w:val="FunctionTok"/>
-          <w:lang w:val="en-US"/>
-        </w:rPr>
-        <w:t>:</w:t>
-      </w:r>
-      <w:r>
-        <w:rPr>
-          <w:rStyle w:val="NormalTok"/>
-          <w:lang w:val="en-US"/>
-        </w:rPr>
-        <w:t xml:space="preserve"> </w:t>
-      </w:r>
-      <w:r>
-        <w:rPr>
-          <w:rStyle w:val="StringTok"/>
-          <w:lang w:val="en-US"/>
-        </w:rPr>
-        <w:t>"Ejemplo JSON"</w:t>
-      </w:r>
-      <w:r>
-        <w:rPr>
-          <w:lang w:val="en-US"/>
-        </w:rPr>
-        <w:br/>
-      </w:r>
-      <w:r>
-        <w:rPr>
-          <w:rStyle w:val="FunctionTok"/>
-          <w:lang w:val="en-US"/>
-        </w:rPr>
         <w:t>}</w:t>
       </w:r>
     </w:p>
@@ -8814,11 +8936,7 @@
         <w:pStyle w:val="FirstParagraph"/>
       </w:pPr>
       <w:r>
-        <w:t xml:space="preserve">La configuración de la planta se puede realizar de manera manual siguiendo la descripción de este protocolo. También se puede crear de manera automática a través de una interfaz gráfica siguiendo una serie de pasos o tareas correspondientes a </w:t>
-      </w:r>
-      <w:r>
-        <w:lastRenderedPageBreak/>
-        <w:t xml:space="preserve">pestañas disponibles al correr la primera celda del cuaderno de Jupyter </w:t>
+        <w:t xml:space="preserve">La configuración de la planta se puede realizar de manera manual siguiendo la descripción de este protocolo. También se puede crear de manera automática a través de una interfaz gráfica siguiendo una serie de pasos o tareas correspondientes a pestañas disponibles al correr la primera celda del cuaderno de Jupyter </w:t>
       </w:r>
       <w:r>
         <w:rPr>
@@ -8845,6 +8963,7 @@
         <w:pStyle w:val="Textoindependiente"/>
       </w:pPr>
       <w:r>
+        <w:lastRenderedPageBreak/>
         <w:t xml:space="preserve">En la carpeta </w:t>
       </w:r>
       <w:r>
@@ -9052,7 +9171,7 @@
   <w:abstractNum w:abstractNumId="0" w15:restartNumberingAfterBreak="0">
     <w:nsid w:val="0000A990"/>
     <w:multiLevelType w:val="multilevel"/>
-    <w:tmpl w:val="6C068596"/>
+    <w:tmpl w:val="5FD61D7A"/>
     <w:lvl w:ilvl="0">
       <w:numFmt w:val="bullet"/>
       <w:lvlText w:val=" "/>
@@ -9129,7 +9248,7 @@
   <w:abstractNum w:abstractNumId="1" w15:restartNumberingAfterBreak="0">
     <w:nsid w:val="0000A991"/>
     <w:multiLevelType w:val="multilevel"/>
-    <w:tmpl w:val="1006FEFE"/>
+    <w:tmpl w:val="B5BC9F8A"/>
     <w:lvl w:ilvl="0">
       <w:numFmt w:val="bullet"/>
       <w:lvlText w:val="•"/>
@@ -9206,7 +9325,7 @@
   <w:abstractNum w:abstractNumId="2" w15:restartNumberingAfterBreak="0">
     <w:nsid w:val="00A99411"/>
     <w:multiLevelType w:val="multilevel"/>
-    <w:tmpl w:val="5A06FAEC"/>
+    <w:tmpl w:val="4064B250"/>
     <w:lvl w:ilvl="0">
       <w:start w:val="1"/>
       <w:numFmt w:val="decimal"/>
@@ -9292,7 +9411,7 @@
   <w:abstractNum w:abstractNumId="3" w15:restartNumberingAfterBreak="0">
     <w:nsid w:val="00A99412"/>
     <w:multiLevelType w:val="multilevel"/>
-    <w:tmpl w:val="72AA535C"/>
+    <w:tmpl w:val="09C65818"/>
     <w:lvl w:ilvl="0">
       <w:start w:val="2"/>
       <w:numFmt w:val="decimal"/>
@@ -9375,10 +9494,10 @@
       </w:pPr>
     </w:lvl>
   </w:abstractNum>
-  <w:num w:numId="1" w16cid:durableId="1006983086">
+  <w:num w:numId="1" w16cid:durableId="29763462">
     <w:abstractNumId w:val="0"/>
   </w:num>
-  <w:num w:numId="2" w16cid:durableId="1126043665">
+  <w:num w:numId="2" w16cid:durableId="1824393881">
     <w:abstractNumId w:val="2"/>
     <w:lvlOverride w:ilvl="0">
       <w:startOverride w:val="1"/>
@@ -9408,25 +9527,25 @@
       <w:startOverride w:val="1"/>
     </w:lvlOverride>
   </w:num>
-  <w:num w:numId="3" w16cid:durableId="1916547105">
+  <w:num w:numId="3" w16cid:durableId="1987396437">
     <w:abstractNumId w:val="1"/>
   </w:num>
-  <w:num w:numId="4" w16cid:durableId="738794537">
+  <w:num w:numId="4" w16cid:durableId="246810763">
     <w:abstractNumId w:val="1"/>
   </w:num>
-  <w:num w:numId="5" w16cid:durableId="1477332770">
+  <w:num w:numId="5" w16cid:durableId="1374034560">
     <w:abstractNumId w:val="1"/>
   </w:num>
-  <w:num w:numId="6" w16cid:durableId="1077019339">
+  <w:num w:numId="6" w16cid:durableId="417092265">
     <w:abstractNumId w:val="1"/>
   </w:num>
-  <w:num w:numId="7" w16cid:durableId="1037581583">
+  <w:num w:numId="7" w16cid:durableId="1521240534">
     <w:abstractNumId w:val="1"/>
   </w:num>
-  <w:num w:numId="8" w16cid:durableId="1462117692">
+  <w:num w:numId="8" w16cid:durableId="482966578">
     <w:abstractNumId w:val="1"/>
   </w:num>
-  <w:num w:numId="9" w16cid:durableId="709572453">
+  <w:num w:numId="9" w16cid:durableId="1711421990">
     <w:abstractNumId w:val="2"/>
     <w:lvlOverride w:ilvl="0">
       <w:startOverride w:val="1"/>
@@ -9456,10 +9575,10 @@
       <w:startOverride w:val="1"/>
     </w:lvlOverride>
   </w:num>
-  <w:num w:numId="10" w16cid:durableId="843780629">
+  <w:num w:numId="10" w16cid:durableId="2146922815">
     <w:abstractNumId w:val="1"/>
   </w:num>
-  <w:num w:numId="11" w16cid:durableId="1474759832">
+  <w:num w:numId="11" w16cid:durableId="717585623">
     <w:abstractNumId w:val="3"/>
     <w:lvlOverride w:ilvl="0">
       <w:startOverride w:val="2"/>
@@ -9489,16 +9608,16 @@
       <w:startOverride w:val="2"/>
     </w:lvlOverride>
   </w:num>
-  <w:num w:numId="12" w16cid:durableId="257905391">
+  <w:num w:numId="12" w16cid:durableId="746422128">
     <w:abstractNumId w:val="1"/>
   </w:num>
-  <w:num w:numId="13" w16cid:durableId="1544633931">
+  <w:num w:numId="13" w16cid:durableId="1951430119">
     <w:abstractNumId w:val="1"/>
   </w:num>
-  <w:num w:numId="14" w16cid:durableId="1545285338">
+  <w:num w:numId="14" w16cid:durableId="742993736">
     <w:abstractNumId w:val="1"/>
   </w:num>
-  <w:num w:numId="15" w16cid:durableId="441075730">
+  <w:num w:numId="15" w16cid:durableId="1053769901">
     <w:abstractNumId w:val="2"/>
     <w:lvlOverride w:ilvl="0">
       <w:startOverride w:val="1"/>
@@ -9528,7 +9647,7 @@
       <w:startOverride w:val="1"/>
     </w:lvlOverride>
   </w:num>
-  <w:num w:numId="16" w16cid:durableId="751123175">
+  <w:num w:numId="16" w16cid:durableId="46416167">
     <w:abstractNumId w:val="2"/>
     <w:lvlOverride w:ilvl="0">
       <w:startOverride w:val="1"/>
@@ -9558,7 +9677,7 @@
       <w:startOverride w:val="1"/>
     </w:lvlOverride>
   </w:num>
-  <w:num w:numId="17" w16cid:durableId="1669363229">
+  <w:num w:numId="17" w16cid:durableId="2142649043">
     <w:abstractNumId w:val="2"/>
     <w:lvlOverride w:ilvl="0">
       <w:startOverride w:val="1"/>
@@ -9588,7 +9707,7 @@
       <w:startOverride w:val="1"/>
     </w:lvlOverride>
   </w:num>
-  <w:num w:numId="18" w16cid:durableId="1805469029">
+  <w:num w:numId="18" w16cid:durableId="1154446228">
     <w:abstractNumId w:val="2"/>
     <w:lvlOverride w:ilvl="0">
       <w:startOverride w:val="1"/>

</xml_diff>